<commit_message>
finish to send to ian
</commit_message>
<xml_diff>
--- a/submission-2/Dunnington JOPL Coring deformation manuscript-rev1.docx
+++ b/submission-2/Dunnington JOPL Coring deformation manuscript-rev1.docx
@@ -101,11 +101,6 @@
     <w:p>
       <w:pPr>
         <w:pStyle w:val="BodyText"/>
-        <w:pPrChange w:id="2" w:author="Dewey Dunnington" w:date="2017-01-16T17:06:00Z">
-          <w:pPr>
-            <w:pStyle w:val="FirstParagraph"/>
-          </w:pPr>
-        </w:pPrChange>
       </w:pPr>
       <w:r>
         <w:t xml:space="preserve">Deformation </w:t>
@@ -113,7 +108,7 @@
       <w:r>
         <w:t>of lake sediment during coring has long been known (Martin and Miller 1982; Wright 1993</w:t>
       </w:r>
-      <w:ins w:id="3" w:author="Dewey Dunnington" w:date="2017-01-16T12:23:00Z">
+      <w:ins w:id="2" w:author="Dewey Dunnington" w:date="2017-01-16T12:23:00Z">
         <w:r>
           <w:t xml:space="preserve">; </w:t>
         </w:r>
@@ -138,7 +133,7 @@
         <w:t xml:space="preserve"> 2002). </w:t>
       </w:r>
       <w:proofErr w:type="spellStart"/>
-      <w:ins w:id="4" w:author="Dewey Dunnington" w:date="2017-01-16T17:05:00Z">
+      <w:ins w:id="3" w:author="Dewey Dunnington" w:date="2017-01-16T17:05:00Z">
         <w:r>
           <w:t>Glew</w:t>
         </w:r>
@@ -147,7 +142,7 @@
           <w:t xml:space="preserve"> et al. (2001) provide a detailed examination of the forces acting on sediments as a result of coring, including the displacement of sediment during core tube penetration resulting in core shortening, </w:t>
         </w:r>
       </w:ins>
-      <w:del w:id="5" w:author="Dewey Dunnington" w:date="2017-01-16T17:05:00Z">
+      <w:del w:id="4" w:author="Dewey Dunnington" w:date="2017-01-16T17:05:00Z">
         <w:r>
           <w:delText xml:space="preserve">Compression of sediment during coring is a widely accepted phenomenon (Glew et al. 2001), </w:delText>
         </w:r>
@@ -171,12 +166,12 @@
       <w:r>
         <w:t xml:space="preserve"> data from Ocean Drilling Program (ODP) piston cores and proposed a logarithmic </w:t>
       </w:r>
-      <w:del w:id="6" w:author="Dewey Dunnington" w:date="2017-01-16T12:23:00Z">
+      <w:del w:id="5" w:author="Dewey Dunnington" w:date="2017-01-16T12:23:00Z">
         <w:r>
           <w:delText xml:space="preserve">funcion </w:delText>
         </w:r>
       </w:del>
-      <w:ins w:id="7" w:author="Dewey Dunnington" w:date="2017-01-16T12:23:00Z">
+      <w:ins w:id="6" w:author="Dewey Dunnington" w:date="2017-01-16T12:23:00Z">
         <w:r>
           <w:t xml:space="preserve">function </w:t>
         </w:r>
@@ -224,7 +219,7 @@
       <w:r>
         <w:t xml:space="preserve"> data for this bias. The logarithmic function proposed</w:t>
       </w:r>
-      <w:ins w:id="8" w:author="Dewey Dunnington" w:date="2017-01-16T12:26:00Z">
+      <w:ins w:id="7" w:author="Dewey Dunnington" w:date="2017-01-16T12:26:00Z">
         <w:r>
           <w:t xml:space="preserve"> by </w:t>
         </w:r>
@@ -379,57 +374,60 @@
       <w:pPr>
         <w:pStyle w:val="BodyText"/>
       </w:pPr>
-      <w:ins w:id="9" w:author="Dewey Dunnington" w:date="2017-01-16T20:35:00Z">
+      <w:ins w:id="8" w:author="Dewey Dunnington" w:date="2017-01-16T20:35:00Z">
         <w:r>
           <w:t xml:space="preserve">When horizontal sectioning of deformed sediment occurs, </w:t>
         </w:r>
       </w:ins>
-      <w:ins w:id="10" w:author="Dewey Dunnington" w:date="2017-01-16T20:36:00Z">
+      <w:ins w:id="9" w:author="Dewey Dunnington" w:date="2017-01-16T20:36:00Z">
         <w:r>
           <w:t>adjacent</w:t>
         </w:r>
       </w:ins>
-      <w:ins w:id="11" w:author="Dewey Dunnington" w:date="2017-01-16T20:35:00Z">
-        <w:r>
-          <w:t xml:space="preserve"> strata are incorporated into the section in a non-linear fashion</w:t>
-        </w:r>
-      </w:ins>
-      <w:ins w:id="12" w:author="Dewey Dunnington" w:date="2017-01-16T20:36:00Z">
+      <w:ins w:id="10" w:author="Dewey Dunnington" w:date="2017-01-16T20:35:00Z">
+        <w:r>
+          <w:t xml:space="preserve"> strata are incorporated into </w:t>
+        </w:r>
+      </w:ins>
+      <w:ins w:id="11" w:author="Dewey Dunnington" w:date="2017-01-17T16:30:00Z">
+        <w:r>
+          <w:t>each</w:t>
+        </w:r>
+      </w:ins>
+      <w:ins w:id="12" w:author="Dewey Dunnington" w:date="2017-01-16T20:35:00Z">
+        <w:r>
+          <w:t xml:space="preserve"> section </w:t>
+        </w:r>
+      </w:ins>
+      <w:ins w:id="13" w:author="Dewey Dunnington" w:date="2017-01-16T20:36:00Z">
+        <w:r>
+          <w:t>(</w:t>
+        </w:r>
+      </w:ins>
+      <w:ins w:id="14" w:author="Dewey Dunnington" w:date="2017-01-17T16:04:00Z">
+        <w:r>
+          <w:t>Fig. 2</w:t>
+        </w:r>
+      </w:ins>
+      <w:ins w:id="15" w:author="Dewey Dunnington" w:date="2017-01-16T20:36:00Z">
+        <w:r>
+          <w:t>)</w:t>
+        </w:r>
+      </w:ins>
+      <w:ins w:id="16" w:author="Dewey Dunnington" w:date="2017-01-16T20:35:00Z">
+        <w:r>
+          <w:t>.</w:t>
+        </w:r>
         <w:r>
           <w:t xml:space="preserve"> </w:t>
         </w:r>
-        <w:r>
-          <w:rPr>
-            <w:highlight w:val="green"/>
-            <w:rPrChange w:id="13" w:author="Dewey Dunnington" w:date="2017-01-16T20:42:00Z">
-              <w:rPr/>
-            </w:rPrChange>
-          </w:rPr>
-          <w:t>(REVIEWER FIG?)</w:t>
-        </w:r>
-      </w:ins>
-      <w:ins w:id="14" w:author="Dewey Dunnington" w:date="2017-01-16T20:35:00Z">
-        <w:r>
-          <w:rPr>
-            <w:highlight w:val="green"/>
-            <w:rPrChange w:id="15" w:author="Dewey Dunnington" w:date="2017-01-16T20:42:00Z">
-              <w:rPr/>
-            </w:rPrChange>
-          </w:rPr>
-          <w:t>.</w:t>
-        </w:r>
-        <w:bookmarkStart w:id="16" w:name="_GoBack"/>
-        <w:bookmarkEnd w:id="16"/>
-        <w:r>
-          <w:t xml:space="preserve"> </w:t>
-        </w:r>
-      </w:ins>
-      <w:r>
-        <w:t xml:space="preserve">The idea that horizontal sectioning (extrusion) of deformed sediment is not ideal has been </w:t>
+      </w:ins>
+      <w:r>
+        <w:t xml:space="preserve">The idea that horizontal sectioning (extrusion) of deformed sediment is not ideal has been proposed (Rosenbaum et al. </w:t>
       </w:r>
       <w:r>
         <w:lastRenderedPageBreak/>
-        <w:t>proposed (Rosenbaum et al. 2010), however the degree to which this deformation occurs and the effect that deformation has on paleolimnological data has not been investigated quantitatively. We suspect, given the large number of paleolimnological studies that use coring and extrusion to produce reproducible results, that either deformation or its effect on the data is minimal. This paper is our attempt to quantify and constrain the degree to which convex upward deformation adds bias to horizontally sectioned paleolimnological data.</w:t>
+        <w:t>2010), however the degree to which this deformation occurs and the effect that deformation has on paleolimnological data has not been investigated quantitatively. We suspect, given the large number of paleolimnological studies that use coring and extrusion to produce reproducible results, that either deformation or its effect on the data is minimal. This paper is our attempt to quantify and constrain the degree to which convex upward deformation adds bias to horizontally sectioned paleolimnological data.</w:t>
       </w:r>
     </w:p>
     <w:p>
@@ -552,7 +550,20 @@
         <w:t>D</w:t>
       </w:r>
       <w:r>
-        <w:t xml:space="preserve"> as a 3-dimensional raster grid with a cell size of 0.5 mm (Fig. 2). </w:t>
+        <w:t xml:space="preserve"> as a 3-dimensional raster grid with a cell size of 0.5 mm (</w:t>
+      </w:r>
+      <w:del w:id="22" w:author="Dewey Dunnington" w:date="2017-01-17T16:01:00Z">
+        <w:r>
+          <w:delText>Fig. 2</w:delText>
+        </w:r>
+      </w:del>
+      <w:ins w:id="23" w:author="Dewey Dunnington" w:date="2017-01-17T16:01:00Z">
+        <w:r>
+          <w:t>Fig. 3</w:t>
+        </w:r>
+      </w:ins>
+      <w:r>
+        <w:t xml:space="preserve">). </w:t>
       </w:r>
       <w:proofErr w:type="gramStart"/>
       <w:r>
@@ -602,17 +613,17 @@
       <w:r>
         <w:t xml:space="preserve"> Density histograms were then produced to estimate the contribution of</w:t>
       </w:r>
-      <w:ins w:id="22" w:author="Dewey Dunnington" w:date="2017-01-16T17:59:00Z">
+      <w:ins w:id="24" w:author="Dewey Dunnington" w:date="2017-01-16T17:59:00Z">
         <w:r>
           <w:t xml:space="preserve"> </w:t>
         </w:r>
       </w:ins>
-      <w:ins w:id="23" w:author="Dewey Dunnington" w:date="2017-01-16T18:00:00Z">
+      <w:ins w:id="25" w:author="Dewey Dunnington" w:date="2017-01-16T18:00:00Z">
         <w:r>
           <w:t>adjacent</w:t>
         </w:r>
       </w:ins>
-      <w:ins w:id="24" w:author="Dewey Dunnington" w:date="2017-01-16T17:59:00Z">
+      <w:ins w:id="26" w:author="Dewey Dunnington" w:date="2017-01-16T17:59:00Z">
         <w:r>
           <w:t xml:space="preserve"> strata (represented by</w:t>
         </w:r>
@@ -620,12 +631,12 @@
       <w:r>
         <w:t xml:space="preserve"> </w:t>
       </w:r>
-      <w:del w:id="25" w:author="Dewey Dunnington" w:date="2017-01-16T18:00:00Z">
+      <w:del w:id="27" w:author="Dewey Dunnington" w:date="2017-01-16T18:00:00Z">
         <w:r>
           <w:delText xml:space="preserve">each </w:delText>
         </w:r>
       </w:del>
-      <w:ins w:id="26" w:author="Dewey Dunnington" w:date="2017-01-16T18:00:00Z">
+      <w:ins w:id="28" w:author="Dewey Dunnington" w:date="2017-01-16T18:00:00Z">
         <w:r>
           <w:t xml:space="preserve">the </w:t>
         </w:r>
@@ -646,12 +657,12 @@
         </w:rPr>
         <w:t>0</w:t>
       </w:r>
-      <w:del w:id="27" w:author="Dewey Dunnington" w:date="2017-01-16T18:00:00Z">
+      <w:del w:id="29" w:author="Dewey Dunnington" w:date="2017-01-16T18:00:00Z">
         <w:r>
           <w:delText xml:space="preserve"> </w:delText>
         </w:r>
       </w:del>
-      <w:ins w:id="28" w:author="Dewey Dunnington" w:date="2017-01-16T17:59:00Z">
+      <w:ins w:id="30" w:author="Dewey Dunnington" w:date="2017-01-16T17:59:00Z">
         <w:r>
           <w:t xml:space="preserve">) </w:t>
         </w:r>
@@ -685,12 +696,12 @@
       <w:r>
         <w:t xml:space="preserve"> (1989) gravity corer. </w:t>
       </w:r>
-      <w:del w:id="29" w:author="Dewey Dunnington" w:date="2017-01-16T12:41:00Z">
+      <w:del w:id="31" w:author="Dewey Dunnington" w:date="2017-01-16T12:41:00Z">
         <w:r>
           <w:delText xml:space="preserve">Compression </w:delText>
         </w:r>
       </w:del>
-      <w:ins w:id="30" w:author="Dewey Dunnington" w:date="2017-01-16T12:41:00Z">
+      <w:ins w:id="32" w:author="Dewey Dunnington" w:date="2017-01-16T12:41:00Z">
         <w:r>
           <w:t xml:space="preserve">More complex deformation </w:t>
         </w:r>
@@ -698,12 +709,12 @@
       <w:r>
         <w:t xml:space="preserve">was not modeled using this method, although modification of this model would make including </w:t>
       </w:r>
-      <w:del w:id="31" w:author="Dewey Dunnington" w:date="2017-01-16T12:40:00Z">
+      <w:del w:id="33" w:author="Dewey Dunnington" w:date="2017-01-16T12:40:00Z">
         <w:r>
           <w:delText xml:space="preserve">compression </w:delText>
         </w:r>
       </w:del>
-      <w:ins w:id="32" w:author="Dewey Dunnington" w:date="2017-01-16T12:40:00Z">
+      <w:ins w:id="34" w:author="Dewey Dunnington" w:date="2017-01-16T12:40:00Z">
         <w:r>
           <w:t xml:space="preserve">more complex deformation </w:t>
         </w:r>
@@ -716,8 +727,8 @@
       <w:pPr>
         <w:pStyle w:val="Heading2"/>
       </w:pPr>
-      <w:bookmarkStart w:id="33" w:name="effect-on-paleolimnological-data"/>
-      <w:bookmarkEnd w:id="33"/>
+      <w:bookmarkStart w:id="35" w:name="effect-on-paleolimnological-data"/>
+      <w:bookmarkEnd w:id="35"/>
       <w:r>
         <w:t>Effect on paleolimnological data</w:t>
       </w:r>
@@ -1350,12 +1361,12 @@
       <w:r>
         <w:t xml:space="preserve"> to test our deformation model </w:t>
       </w:r>
-      <w:del w:id="34" w:author="Dewey Dunnington" w:date="2017-01-16T12:56:00Z">
+      <w:del w:id="36" w:author="Dewey Dunnington" w:date="2017-01-16T12:56:00Z">
         <w:r>
           <w:delText>inspired by</w:delText>
         </w:r>
       </w:del>
-      <w:ins w:id="35" w:author="Dewey Dunnington" w:date="2017-01-16T12:56:00Z">
+      <w:ins w:id="37" w:author="Dewey Dunnington" w:date="2017-01-16T12:56:00Z">
         <w:r>
           <w:t>designed to resemble</w:t>
         </w:r>
@@ -1421,8 +1432,8 @@
       <w:pPr>
         <w:pStyle w:val="Heading1"/>
       </w:pPr>
-      <w:bookmarkStart w:id="36" w:name="results"/>
-      <w:bookmarkEnd w:id="36"/>
+      <w:bookmarkStart w:id="38" w:name="results"/>
+      <w:bookmarkEnd w:id="38"/>
       <w:r>
         <w:t>Results</w:t>
       </w:r>
@@ -1431,8 +1442,8 @@
       <w:pPr>
         <w:pStyle w:val="Heading2"/>
       </w:pPr>
-      <w:bookmarkStart w:id="37" w:name="core-photo-analysis-1"/>
-      <w:bookmarkEnd w:id="37"/>
+      <w:bookmarkStart w:id="39" w:name="core-photo-analysis-1"/>
+      <w:bookmarkEnd w:id="39"/>
       <w:r>
         <w:t>Core photo analysis</w:t>
       </w:r>
@@ -1463,37 +1474,37 @@
       <w:r>
         <w:t>ed some layers poorly.</w:t>
       </w:r>
-      <w:ins w:id="38" w:author="Dewey Dunnington" w:date="2017-01-16T17:18:00Z">
+      <w:ins w:id="40" w:author="Dewey Dunnington" w:date="2017-01-16T17:18:00Z">
         <w:r>
           <w:t xml:space="preserve"> This suggests that deformation forces</w:t>
         </w:r>
       </w:ins>
-      <w:ins w:id="39" w:author="Dewey Dunnington" w:date="2017-01-16T17:21:00Z">
+      <w:ins w:id="41" w:author="Dewey Dunnington" w:date="2017-01-16T17:21:00Z">
         <w:r>
           <w:t xml:space="preserve"> other than those modeled by the logarithmic function</w:t>
         </w:r>
       </w:ins>
-      <w:ins w:id="40" w:author="Dewey Dunnington" w:date="2017-01-16T17:18:00Z">
+      <w:ins w:id="42" w:author="Dewey Dunnington" w:date="2017-01-16T17:18:00Z">
         <w:r>
           <w:t xml:space="preserve"> </w:t>
         </w:r>
       </w:ins>
-      <w:ins w:id="41" w:author="Dewey Dunnington" w:date="2017-01-16T17:20:00Z">
+      <w:ins w:id="43" w:author="Dewey Dunnington" w:date="2017-01-16T17:20:00Z">
         <w:r>
           <w:t xml:space="preserve">are also acting on </w:t>
         </w:r>
       </w:ins>
-      <w:ins w:id="42" w:author="Dewey Dunnington" w:date="2017-01-16T17:21:00Z">
+      <w:ins w:id="44" w:author="Dewey Dunnington" w:date="2017-01-16T17:21:00Z">
         <w:r>
           <w:t xml:space="preserve">sediments during coring, and that these forces may not be applied </w:t>
         </w:r>
       </w:ins>
-      <w:ins w:id="43" w:author="Dewey Dunnington" w:date="2017-01-16T19:47:00Z">
+      <w:ins w:id="45" w:author="Dewey Dunnington" w:date="2017-01-16T19:47:00Z">
         <w:r>
           <w:t>predictably</w:t>
         </w:r>
       </w:ins>
-      <w:ins w:id="44" w:author="Dewey Dunnington" w:date="2017-01-16T17:21:00Z">
+      <w:ins w:id="46" w:author="Dewey Dunnington" w:date="2017-01-16T17:21:00Z">
         <w:r>
           <w:t>.</w:t>
         </w:r>
@@ -1508,15 +1519,41 @@
         <w:t>b</w:t>
       </w:r>
       <w:r>
-        <w:t xml:space="preserve"> coefficient ranged from 0.15 to 5.24, with a median of 0.78 (Fig. 3). We chose 0, 0.5, 1, and 2 as coefficients for our model to produce a reasonable summary of the deformation that was observed (Fig. 4).</w:t>
-      </w:r>
-      <w:ins w:id="45" w:author="Dewey Dunnington" w:date="2017-01-16T13:03:00Z">
+        <w:t xml:space="preserve"> coefficient ranged from 0.15 to 5.24, with a median of 0.78 (</w:t>
+      </w:r>
+      <w:del w:id="47" w:author="Dewey Dunnington" w:date="2017-01-17T16:01:00Z">
+        <w:r>
+          <w:delText>Fig. 3</w:delText>
+        </w:r>
+      </w:del>
+      <w:ins w:id="48" w:author="Dewey Dunnington" w:date="2017-01-17T16:01:00Z">
+        <w:r>
+          <w:t>Fig. 4</w:t>
+        </w:r>
+      </w:ins>
+      <w:r>
+        <w:t>). We chose 0, 0.5, 1, and 2 as coefficients for our model to produce a reasonable summary of the deformation that was observed (</w:t>
+      </w:r>
+      <w:del w:id="49" w:author="Dewey Dunnington" w:date="2017-01-17T16:01:00Z">
+        <w:r>
+          <w:delText>Fig. 4</w:delText>
+        </w:r>
+      </w:del>
+      <w:ins w:id="50" w:author="Dewey Dunnington" w:date="2017-01-17T16:01:00Z">
+        <w:r>
+          <w:t>Fig. 5</w:t>
+        </w:r>
+      </w:ins>
+      <w:r>
+        <w:t>).</w:t>
+      </w:r>
+      <w:ins w:id="51" w:author="Dewey Dunnington" w:date="2017-01-16T13:03:00Z">
         <w:r>
           <w:t xml:space="preserve"> </w:t>
         </w:r>
       </w:ins>
-      <w:moveToRangeStart w:id="46" w:author="Dewey Dunnington" w:date="2017-01-16T13:03:00Z" w:name="move346191111"/>
-      <w:moveTo w:id="47" w:author="Dewey Dunnington" w:date="2017-01-16T13:03:00Z">
+      <w:moveToRangeStart w:id="52" w:author="Dewey Dunnington" w:date="2017-01-16T13:03:00Z" w:name="move346191111"/>
+      <w:moveTo w:id="53" w:author="Dewey Dunnington" w:date="2017-01-16T13:03:00Z">
         <w:r>
           <w:t>Many deformed core photos that were analyzed were of cores collected by percussion coring, which can produce intense convex upward deformation (</w:t>
         </w:r>
@@ -1528,7 +1565,7 @@
         <w:r>
           <w:t xml:space="preserve"> 1993), however </w:t>
         </w:r>
-        <w:del w:id="48" w:author="Dewey Dunnington" w:date="2017-01-16T13:03:00Z">
+        <w:del w:id="54" w:author="Dewey Dunnington" w:date="2017-01-16T13:03:00Z">
           <w:r>
             <w:delText xml:space="preserve">some </w:delText>
           </w:r>
@@ -1537,14 +1574,14 @@
           <w:t>photos of split gravity cores also contained observable deformation.</w:t>
         </w:r>
       </w:moveTo>
-      <w:moveToRangeEnd w:id="46"/>
+      <w:moveToRangeEnd w:id="52"/>
     </w:p>
     <w:p>
       <w:pPr>
         <w:pStyle w:val="Heading2"/>
       </w:pPr>
-      <w:bookmarkStart w:id="49" w:name="deformation-model-1"/>
-      <w:bookmarkEnd w:id="49"/>
+      <w:bookmarkStart w:id="55" w:name="deformation-model-1"/>
+      <w:bookmarkEnd w:id="55"/>
       <w:r>
         <w:t>Deformation model</w:t>
       </w:r>
@@ -1553,12 +1590,12 @@
       <w:pPr>
         <w:pStyle w:val="FirstParagraph"/>
       </w:pPr>
-      <w:del w:id="50" w:author="Dewey Dunnington" w:date="2017-01-16T12:57:00Z">
+      <w:del w:id="56" w:author="Dewey Dunnington" w:date="2017-01-16T12:57:00Z">
         <w:r>
           <w:delText>Slices of size</w:delText>
         </w:r>
       </w:del>
-      <w:ins w:id="51" w:author="Dewey Dunnington" w:date="2017-01-16T12:57:00Z">
+      <w:ins w:id="57" w:author="Dewey Dunnington" w:date="2017-01-16T12:57:00Z">
         <w:r>
           <w:t>Slice thicknesses of</w:t>
         </w:r>
@@ -1589,7 +1626,33 @@
         <w:t>0</w:t>
       </w:r>
       <w:r>
-        <w:t xml:space="preserve"> values ranged from 0 cm to -4 cm and were more negative with increasing deformation (Fig. 5; Fig. 6). Slices represented a wider range of </w:t>
+        <w:t xml:space="preserve"> values ranged from 0 cm to -4 cm and were more negative with increasing deformation (</w:t>
+      </w:r>
+      <w:del w:id="58" w:author="Dewey Dunnington" w:date="2017-01-17T16:00:00Z">
+        <w:r>
+          <w:delText>Fig. 5</w:delText>
+        </w:r>
+      </w:del>
+      <w:ins w:id="59" w:author="Dewey Dunnington" w:date="2017-01-17T16:00:00Z">
+        <w:r>
+          <w:t>Fig. 6</w:t>
+        </w:r>
+      </w:ins>
+      <w:r>
+        <w:t xml:space="preserve">; </w:t>
+      </w:r>
+      <w:del w:id="60" w:author="Dewey Dunnington" w:date="2017-01-17T16:00:00Z">
+        <w:r>
+          <w:delText>Fig. 6</w:delText>
+        </w:r>
+      </w:del>
+      <w:ins w:id="61" w:author="Dewey Dunnington" w:date="2017-01-17T16:00:00Z">
+        <w:r>
+          <w:t>Fig. 7</w:t>
+        </w:r>
+      </w:ins>
+      <w:r>
+        <w:t xml:space="preserve">). Slices represented a wider range of </w:t>
       </w:r>
       <w:r>
         <w:rPr>
@@ -1605,7 +1668,33 @@
         <w:t>0</w:t>
       </w:r>
       <w:r>
-        <w:t xml:space="preserve"> values with increasing deformation (Fig. 6; Fig. 7), and when deformation was &gt;0.5, slice sizes smaller than 1 cm did not result in decreasing the </w:t>
+        <w:t xml:space="preserve"> values with increasing deformation (</w:t>
+      </w:r>
+      <w:del w:id="62" w:author="Dewey Dunnington" w:date="2017-01-17T16:00:00Z">
+        <w:r>
+          <w:delText>Fig. 6</w:delText>
+        </w:r>
+      </w:del>
+      <w:ins w:id="63" w:author="Dewey Dunnington" w:date="2017-01-17T16:00:00Z">
+        <w:r>
+          <w:t>Fig. 7</w:t>
+        </w:r>
+      </w:ins>
+      <w:r>
+        <w:t xml:space="preserve">; </w:t>
+      </w:r>
+      <w:del w:id="64" w:author="Dewey Dunnington" w:date="2017-01-17T16:00:00Z">
+        <w:r>
+          <w:delText>Fig. 7</w:delText>
+        </w:r>
+      </w:del>
+      <w:ins w:id="65" w:author="Dewey Dunnington" w:date="2017-01-17T16:00:00Z">
+        <w:r>
+          <w:t>Fig. 8</w:t>
+        </w:r>
+      </w:ins>
+      <w:r>
+        <w:t xml:space="preserve">), and when deformation was &gt;0.5, slice sizes smaller than 1 cm did not result in decreasing the </w:t>
       </w:r>
       <w:r>
         <w:lastRenderedPageBreak/>
@@ -1627,12 +1716,12 @@
       <w:r>
         <w:t xml:space="preserve"> values.</w:t>
       </w:r>
-      <w:ins w:id="52" w:author="Dewey Dunnington" w:date="2017-01-16T17:37:00Z">
+      <w:ins w:id="66" w:author="Dewey Dunnington" w:date="2017-01-16T17:37:00Z">
         <w:r>
           <w:t xml:space="preserve"> </w:t>
         </w:r>
       </w:ins>
-      <w:ins w:id="53" w:author="Dewey Dunnington" w:date="2017-01-16T17:38:00Z">
+      <w:ins w:id="67" w:author="Dewey Dunnington" w:date="2017-01-16T17:38:00Z">
         <w:r>
           <w:t xml:space="preserve">In the model, </w:t>
         </w:r>
@@ -1653,7 +1742,7 @@
           <w:t xml:space="preserve"> values of high magnitude were concentrated in the outer few millimeters of the section</w:t>
         </w:r>
       </w:ins>
-      <w:ins w:id="54" w:author="Dewey Dunnington" w:date="2017-01-16T17:39:00Z">
+      <w:ins w:id="68" w:author="Dewey Dunnington" w:date="2017-01-16T17:39:00Z">
         <w:r>
           <w:t>.</w:t>
         </w:r>
@@ -1663,8 +1752,8 @@
       <w:pPr>
         <w:pStyle w:val="Heading2"/>
       </w:pPr>
-      <w:bookmarkStart w:id="55" w:name="effect-on-paleolimnological-data-1"/>
-      <w:bookmarkEnd w:id="55"/>
+      <w:bookmarkStart w:id="69" w:name="effect-on-paleolimnological-data-1"/>
+      <w:bookmarkEnd w:id="69"/>
       <w:r>
         <w:t>Effect on paleolimnological data</w:t>
       </w:r>
@@ -1674,15 +1763,28 @@
         <w:pStyle w:val="FirstParagraph"/>
       </w:pPr>
       <w:r>
-        <w:t>As expected, increasing the thickness of the extrusion interval decreased the detail that was visible in the data (Fig. 8). The original data include thin (&lt;0.5 cm) layers of high concentration (&gt;60 units), only some of which were resolvable at extrusion intervals greater than 1 mm. Peak values were lower with increasing extrusion interval size, reflecting the inclusion of less concentrated material within the interval. High values in the topmost sample are an artifact of the model; it is likely that the behavior of deformation differs at the top of the core compared to deformation below. Increasing the degree of deformation also decreased the ability to resolve high concentration layers, decreased the peak concentration, and also resulted in increasing the depth at which peak values were observed. When deformation occurred, decreasing the extrusion interval size did not result in increasing the effective resolution of the data. In particular, the extrusion interval of 0.1 cm and 0.5 cm produced nearly identical results when any deformation was applied in our model.</w:t>
+        <w:t>As expected, increasing the thickness of the extrusion interval decreased the detail that was visible in the data (</w:t>
+      </w:r>
+      <w:del w:id="70" w:author="Dewey Dunnington" w:date="2017-01-17T16:00:00Z">
+        <w:r>
+          <w:delText>Fig. 8</w:delText>
+        </w:r>
+      </w:del>
+      <w:ins w:id="71" w:author="Dewey Dunnington" w:date="2017-01-17T16:00:00Z">
+        <w:r>
+          <w:t>Fig. 9</w:t>
+        </w:r>
+      </w:ins>
+      <w:r>
+        <w:t>). The original data include thin (&lt;0.5 cm) layers of high concentration (&gt;60 units), only some of which were resolvable at extrusion intervals greater than 1 mm. Peak values were lower with increasing extrusion interval size, reflecting the inclusion of less concentrated material within the interval. High values in the topmost sample are an artifact of the model; it is likely that the behavior of deformation differs at the top of the core compared to deformation below. Increasing the degree of deformation also decreased the ability to resolve high concentration layers, decreased the peak concentration, and also resulted in increasing the depth at which peak values were observed. When deformation occurred, decreasing the extrusion interval size did not result in increasing the effective resolution of the data. In particular, the extrusion interval of 0.1 cm and 0.5 cm produced nearly identical results when any deformation was applied in our model.</w:t>
       </w:r>
     </w:p>
     <w:p>
       <w:pPr>
         <w:pStyle w:val="Heading1"/>
       </w:pPr>
-      <w:bookmarkStart w:id="56" w:name="conclusions"/>
-      <w:bookmarkEnd w:id="56"/>
+      <w:bookmarkStart w:id="72" w:name="conclusions"/>
+      <w:bookmarkEnd w:id="72"/>
       <w:r>
         <w:t>Conclusions</w:t>
       </w:r>
@@ -1694,7 +1796,7 @@
       <w:r>
         <w:t xml:space="preserve">The data indicated that even minimal </w:t>
       </w:r>
-      <w:ins w:id="57" w:author="Dewey Dunnington" w:date="2017-01-16T18:19:00Z">
+      <w:ins w:id="73" w:author="Dewey Dunnington" w:date="2017-01-16T18:19:00Z">
         <w:r>
           <w:t xml:space="preserve">convex upward </w:t>
         </w:r>
@@ -1702,8 +1804,8 @@
       <w:r>
         <w:t xml:space="preserve">deformation has an effect on paleolimnological data. </w:t>
       </w:r>
-      <w:moveFromRangeStart w:id="58" w:author="Dewey Dunnington" w:date="2017-01-16T13:03:00Z" w:name="move346191111"/>
-      <w:moveFrom w:id="59" w:author="Dewey Dunnington" w:date="2017-01-16T13:03:00Z">
+      <w:moveFromRangeStart w:id="74" w:author="Dewey Dunnington" w:date="2017-01-16T13:03:00Z" w:name="move346191111"/>
+      <w:moveFrom w:id="75" w:author="Dewey Dunnington" w:date="2017-01-16T13:03:00Z">
         <w:r>
           <w:t xml:space="preserve">Many deformed core photos that were analyzed were of cores collected by percussion coring, which </w:t>
         </w:r>
@@ -1720,14 +1822,14 @@
           <w:t xml:space="preserve">deformation. </w:t>
         </w:r>
       </w:moveFrom>
-      <w:moveFromRangeEnd w:id="58"/>
+      <w:moveFromRangeEnd w:id="74"/>
       <w:r>
         <w:t xml:space="preserve">Even when </w:t>
       </w:r>
       <w:r>
         <w:t>deformation was</w:t>
       </w:r>
-      <w:del w:id="60" w:author="Dewey Dunnington" w:date="2017-01-16T13:01:00Z">
+      <w:del w:id="76" w:author="Dewey Dunnington" w:date="2017-01-16T13:01:00Z">
         <w:r>
           <w:delText xml:space="preserve"> </w:delText>
         </w:r>
@@ -1744,13 +1846,39 @@
       <w:r>
         <w:t xml:space="preserve">ce in the </w:t>
       </w:r>
-      <w:del w:id="61" w:author="Dewey Dunnington" w:date="2017-01-16T18:19:00Z">
+      <w:del w:id="77" w:author="Dewey Dunnington" w:date="2017-01-16T18:19:00Z">
         <w:r>
           <w:delText xml:space="preserve"> </w:delText>
         </w:r>
       </w:del>
       <w:r>
-        <w:t xml:space="preserve">paleolimnological data (Fig. 8) or in decreasing the range of depths represented by the slice (Fig. 7). </w:t>
+        <w:t>paleolimnological data (</w:t>
+      </w:r>
+      <w:del w:id="78" w:author="Dewey Dunnington" w:date="2017-01-17T16:00:00Z">
+        <w:r>
+          <w:delText>Fig. 8</w:delText>
+        </w:r>
+      </w:del>
+      <w:ins w:id="79" w:author="Dewey Dunnington" w:date="2017-01-17T16:00:00Z">
+        <w:r>
+          <w:t>Fig. 9</w:t>
+        </w:r>
+      </w:ins>
+      <w:r>
+        <w:t>) or in decreasing the range of depths represented by the slice (</w:t>
+      </w:r>
+      <w:del w:id="80" w:author="Dewey Dunnington" w:date="2017-01-17T16:00:00Z">
+        <w:r>
+          <w:delText>Fig. 7</w:delText>
+        </w:r>
+      </w:del>
+      <w:ins w:id="81" w:author="Dewey Dunnington" w:date="2017-01-17T16:00:00Z">
+        <w:r>
+          <w:t>Fig. 8</w:t>
+        </w:r>
+      </w:ins>
+      <w:r>
+        <w:t xml:space="preserve">). </w:t>
       </w:r>
       <w:r>
         <w:lastRenderedPageBreak/>
@@ -1780,17 +1908,17 @@
       <w:r>
         <w:t>. Our data suggest that checking for deformation due to coring is essential prior to conducting high-resolution analysis of horizontally sectioned samples</w:t>
       </w:r>
-      <w:ins w:id="62" w:author="Dewey Dunnington" w:date="2017-01-16T17:32:00Z">
+      <w:ins w:id="82" w:author="Dewey Dunnington" w:date="2017-01-16T17:32:00Z">
         <w:r>
           <w:t xml:space="preserve">, and that eliminating the outer several millimeters of extruded </w:t>
         </w:r>
       </w:ins>
-      <w:ins w:id="63" w:author="Dewey Dunnington" w:date="2017-01-16T17:40:00Z">
+      <w:ins w:id="83" w:author="Dewey Dunnington" w:date="2017-01-16T17:40:00Z">
         <w:r>
           <w:t>sections</w:t>
         </w:r>
       </w:ins>
-      <w:ins w:id="64" w:author="Dewey Dunnington" w:date="2017-01-16T17:32:00Z">
+      <w:ins w:id="84" w:author="Dewey Dunnington" w:date="2017-01-16T17:32:00Z">
         <w:r>
           <w:t xml:space="preserve"> may mitigate the effects of possible deformation</w:t>
         </w:r>
@@ -1798,12 +1926,12 @@
       <w:r>
         <w:t>.</w:t>
       </w:r>
-      <w:ins w:id="65" w:author="Dewey Dunnington" w:date="2017-01-16T20:14:00Z">
+      <w:ins w:id="85" w:author="Dewey Dunnington" w:date="2017-01-16T20:14:00Z">
         <w:r>
           <w:t xml:space="preserve"> We recognize the limits of an idealized model</w:t>
         </w:r>
       </w:ins>
-      <w:ins w:id="66" w:author="Dewey Dunnington" w:date="2017-01-16T20:15:00Z">
+      <w:ins w:id="86" w:author="Dewey Dunnington" w:date="2017-01-16T20:15:00Z">
         <w:r>
           <w:t xml:space="preserve"> where many deformation forces exist, however we leave the modeling of more complex deformation using similar methods to future authors.</w:t>
         </w:r>
@@ -1813,8 +1941,8 @@
       <w:pPr>
         <w:pStyle w:val="Heading1"/>
       </w:pPr>
-      <w:bookmarkStart w:id="67" w:name="acknowledgements"/>
-      <w:bookmarkEnd w:id="67"/>
+      <w:bookmarkStart w:id="87" w:name="acknowledgements"/>
+      <w:bookmarkEnd w:id="87"/>
       <w:r>
         <w:t>Acknowledgements</w:t>
       </w:r>
@@ -1826,12 +1954,12 @@
       <w:r>
         <w:t>We acknowledge funding from the Natural Sciences and Engineering Research Council (NSERC) of Canada</w:t>
       </w:r>
-      <w:ins w:id="68" w:author="Dewey Dunnington" w:date="2017-01-16T13:19:00Z">
+      <w:ins w:id="88" w:author="Dewey Dunnington" w:date="2017-01-16T13:19:00Z">
         <w:r>
           <w:t xml:space="preserve">, </w:t>
         </w:r>
       </w:ins>
-      <w:del w:id="69" w:author="Dewey Dunnington" w:date="2017-01-16T13:19:00Z">
+      <w:del w:id="89" w:author="Dewey Dunnington" w:date="2017-01-16T13:19:00Z">
         <w:r>
           <w:delText xml:space="preserve"> and </w:delText>
         </w:r>
@@ -1839,7 +1967,7 @@
       <w:r>
         <w:t xml:space="preserve">the </w:t>
       </w:r>
-      <w:ins w:id="70" w:author="Dewey Dunnington" w:date="2017-01-16T13:16:00Z">
+      <w:ins w:id="90" w:author="Dewey Dunnington" w:date="2017-01-16T13:16:00Z">
         <w:r>
           <w:t xml:space="preserve">insightful </w:t>
         </w:r>
@@ -1847,32 +1975,32 @@
       <w:r>
         <w:t xml:space="preserve">comments on this manuscript from </w:t>
       </w:r>
-      <w:del w:id="71" w:author="Dewey Dunnington" w:date="2017-01-16T13:17:00Z">
+      <w:del w:id="91" w:author="Dewey Dunnington" w:date="2017-01-16T13:17:00Z">
         <w:r>
           <w:delText xml:space="preserve">the </w:delText>
         </w:r>
       </w:del>
-      <w:del w:id="72" w:author="Dewey Dunnington" w:date="2017-01-16T13:16:00Z">
+      <w:del w:id="92" w:author="Dewey Dunnington" w:date="2017-01-16T13:16:00Z">
         <w:r>
           <w:delText>Department of Earth &amp; Environmental Science at Acadia University</w:delText>
         </w:r>
       </w:del>
-      <w:ins w:id="73" w:author="Dewey Dunnington" w:date="2017-01-16T13:17:00Z">
+      <w:ins w:id="93" w:author="Dewey Dunnington" w:date="2017-01-16T13:17:00Z">
         <w:r>
           <w:t>both</w:t>
         </w:r>
       </w:ins>
-      <w:ins w:id="74" w:author="Dewey Dunnington" w:date="2017-01-16T13:16:00Z">
+      <w:ins w:id="94" w:author="Dewey Dunnington" w:date="2017-01-16T13:16:00Z">
         <w:r>
           <w:t xml:space="preserve"> anonymous reviewers</w:t>
         </w:r>
       </w:ins>
-      <w:ins w:id="75" w:author="Dewey Dunnington" w:date="2017-01-16T13:19:00Z">
+      <w:ins w:id="95" w:author="Dewey Dunnington" w:date="2017-01-16T13:19:00Z">
         <w:r>
           <w:t>,</w:t>
         </w:r>
       </w:ins>
-      <w:ins w:id="76" w:author="Dewey Dunnington" w:date="2017-01-16T13:17:00Z">
+      <w:ins w:id="96" w:author="Dewey Dunnington" w:date="2017-01-16T13:17:00Z">
         <w:r>
           <w:t xml:space="preserve"> and Mark Brenner for editorial handling</w:t>
         </w:r>
@@ -1880,7 +2008,7 @@
       <w:r>
         <w:t>.</w:t>
       </w:r>
-      <w:ins w:id="77" w:author="Dewey Dunnington" w:date="2017-01-16T13:16:00Z">
+      <w:ins w:id="97" w:author="Dewey Dunnington" w:date="2017-01-16T13:16:00Z">
         <w:r>
           <w:t xml:space="preserve"> </w:t>
         </w:r>
@@ -1890,8 +2018,8 @@
       <w:pPr>
         <w:pStyle w:val="Heading1"/>
       </w:pPr>
-      <w:bookmarkStart w:id="78" w:name="tables"/>
-      <w:bookmarkEnd w:id="78"/>
+      <w:bookmarkStart w:id="98" w:name="tables"/>
+      <w:bookmarkEnd w:id="98"/>
       <w:r>
         <w:t>Tables</w:t>
       </w:r>
@@ -1922,7 +2050,7 @@
         </w:rPr>
         <w:t xml:space="preserve"> Sources of core photos that contained digitized layers used in this study.</w:t>
       </w:r>
-      <w:ins w:id="79" w:author="Dewey Dunnington" w:date="2017-01-16T13:09:00Z">
+      <w:ins w:id="99" w:author="Dewey Dunnington" w:date="2017-01-16T13:09:00Z">
         <w:r>
           <w:rPr>
             <w:i w:val="0"/>
@@ -1937,28 +2065,12 @@
         <w:tblLayout w:type="fixed"/>
         <w:tblLook w:val="07E0" w:firstRow="1" w:lastRow="1" w:firstColumn="1" w:lastColumn="1" w:noHBand="1" w:noVBand="1"/>
         <w:tblCaption w:val="Table 1. Sources of core photos that contained digitized layers used in this study."/>
-        <w:tblPrChange w:id="80" w:author="Dewey Dunnington" w:date="2017-01-16T20:03:00Z">
-          <w:tblPr>
-            <w:tblW w:w="4783" w:type="pct"/>
-            <w:tblLayout w:type="fixed"/>
-            <w:tblLook w:val="07E0" w:firstRow="1" w:lastRow="1" w:firstColumn="1" w:lastColumn="1" w:noHBand="1" w:noVBand="1"/>
-            <w:tblCaption w:val="Table 1. Sources of core photos that contained digitized layers used in this study."/>
-          </w:tblPr>
-        </w:tblPrChange>
       </w:tblPr>
       <w:tblGrid>
         <w:gridCol w:w="1667"/>
         <w:gridCol w:w="1135"/>
         <w:gridCol w:w="2270"/>
         <w:gridCol w:w="2691"/>
-        <w:tblGridChange w:id="81">
-          <w:tblGrid>
-            <w:gridCol w:w="1669"/>
-            <w:gridCol w:w="1135"/>
-            <w:gridCol w:w="2269"/>
-            <w:gridCol w:w="3399"/>
-          </w:tblGrid>
-        </w:tblGridChange>
       </w:tblGrid>
       <w:tr>
         <w:tc>
@@ -1968,15 +2080,6 @@
               <w:bottom w:val="single" w:sz="0" w:space="0" w:color="auto"/>
             </w:tcBorders>
             <w:vAlign w:val="bottom"/>
-            <w:tcPrChange w:id="82" w:author="Dewey Dunnington" w:date="2017-01-16T20:03:00Z">
-              <w:tcPr>
-                <w:tcW w:w="985" w:type="pct"/>
-                <w:tcBorders>
-                  <w:bottom w:val="single" w:sz="0" w:space="0" w:color="auto"/>
-                </w:tcBorders>
-                <w:vAlign w:val="bottom"/>
-              </w:tcPr>
-            </w:tcPrChange>
           </w:tcPr>
           <w:p>
             <w:pPr>
@@ -1994,15 +2097,6 @@
               <w:bottom w:val="single" w:sz="0" w:space="0" w:color="auto"/>
             </w:tcBorders>
             <w:vAlign w:val="bottom"/>
-            <w:tcPrChange w:id="83" w:author="Dewey Dunnington" w:date="2017-01-16T20:03:00Z">
-              <w:tcPr>
-                <w:tcW w:w="670" w:type="pct"/>
-                <w:tcBorders>
-                  <w:bottom w:val="single" w:sz="0" w:space="0" w:color="auto"/>
-                </w:tcBorders>
-                <w:vAlign w:val="bottom"/>
-              </w:tcPr>
-            </w:tcPrChange>
           </w:tcPr>
           <w:p>
             <w:pPr>
@@ -2021,15 +2115,6 @@
               <w:bottom w:val="single" w:sz="0" w:space="0" w:color="auto"/>
             </w:tcBorders>
             <w:vAlign w:val="bottom"/>
-            <w:tcPrChange w:id="84" w:author="Dewey Dunnington" w:date="2017-01-16T20:03:00Z">
-              <w:tcPr>
-                <w:tcW w:w="1339" w:type="pct"/>
-                <w:tcBorders>
-                  <w:bottom w:val="single" w:sz="0" w:space="0" w:color="auto"/>
-                </w:tcBorders>
-                <w:vAlign w:val="bottom"/>
-              </w:tcPr>
-            </w:tcPrChange>
           </w:tcPr>
           <w:p>
             <w:pPr>
@@ -2047,21 +2132,12 @@
               <w:bottom w:val="single" w:sz="0" w:space="0" w:color="auto"/>
             </w:tcBorders>
             <w:vAlign w:val="bottom"/>
-            <w:tcPrChange w:id="85" w:author="Dewey Dunnington" w:date="2017-01-16T20:03:00Z">
-              <w:tcPr>
-                <w:tcW w:w="2006" w:type="pct"/>
-                <w:tcBorders>
-                  <w:bottom w:val="single" w:sz="0" w:space="0" w:color="auto"/>
-                </w:tcBorders>
-                <w:vAlign w:val="bottom"/>
-              </w:tcPr>
-            </w:tcPrChange>
           </w:tcPr>
           <w:p>
             <w:pPr>
               <w:pStyle w:val="Compact"/>
             </w:pPr>
-            <w:ins w:id="86" w:author="Dewey Dunnington" w:date="2017-01-16T19:49:00Z">
+            <w:ins w:id="100" w:author="Dewey Dunnington" w:date="2017-01-16T19:49:00Z">
               <w:r>
                 <w:t>Coring Method</w:t>
               </w:r>
@@ -2073,11 +2149,6 @@
         <w:tc>
           <w:tcPr>
             <w:tcW w:w="1074" w:type="pct"/>
-            <w:tcPrChange w:id="87" w:author="Dewey Dunnington" w:date="2017-01-16T20:03:00Z">
-              <w:tcPr>
-                <w:tcW w:w="985" w:type="pct"/>
-              </w:tcPr>
-            </w:tcPrChange>
           </w:tcPr>
           <w:p>
             <w:pPr>
@@ -2093,11 +2164,6 @@
         <w:tc>
           <w:tcPr>
             <w:tcW w:w="731" w:type="pct"/>
-            <w:tcPrChange w:id="88" w:author="Dewey Dunnington" w:date="2017-01-16T20:03:00Z">
-              <w:tcPr>
-                <w:tcW w:w="670" w:type="pct"/>
-              </w:tcPr>
-            </w:tcPrChange>
           </w:tcPr>
           <w:p>
             <w:pPr>
@@ -2112,11 +2178,6 @@
         <w:tc>
           <w:tcPr>
             <w:tcW w:w="1462" w:type="pct"/>
-            <w:tcPrChange w:id="89" w:author="Dewey Dunnington" w:date="2017-01-16T20:03:00Z">
-              <w:tcPr>
-                <w:tcW w:w="1339" w:type="pct"/>
-              </w:tcPr>
-            </w:tcPrChange>
           </w:tcPr>
           <w:p>
             <w:pPr>
@@ -2143,20 +2204,15 @@
         <w:tc>
           <w:tcPr>
             <w:tcW w:w="1733" w:type="pct"/>
-            <w:tcPrChange w:id="90" w:author="Dewey Dunnington" w:date="2017-01-16T20:03:00Z">
-              <w:tcPr>
-                <w:tcW w:w="2006" w:type="pct"/>
-              </w:tcPr>
-            </w:tcPrChange>
           </w:tcPr>
           <w:p>
             <w:pPr>
               <w:pStyle w:val="Compact"/>
               <w:rPr>
-                <w:ins w:id="91" w:author="Dewey Dunnington" w:date="2017-01-16T19:49:00Z"/>
+                <w:ins w:id="101" w:author="Dewey Dunnington" w:date="2017-01-16T19:49:00Z"/>
               </w:rPr>
             </w:pPr>
-            <w:ins w:id="92" w:author="Dewey Dunnington" w:date="2017-01-16T19:49:00Z">
+            <w:ins w:id="102" w:author="Dewey Dunnington" w:date="2017-01-16T19:49:00Z">
               <w:r>
                 <w:t>Percussion or gravity</w:t>
               </w:r>
@@ -2168,11 +2224,6 @@
         <w:tc>
           <w:tcPr>
             <w:tcW w:w="1074" w:type="pct"/>
-            <w:tcPrChange w:id="93" w:author="Dewey Dunnington" w:date="2017-01-16T20:03:00Z">
-              <w:tcPr>
-                <w:tcW w:w="985" w:type="pct"/>
-              </w:tcPr>
-            </w:tcPrChange>
           </w:tcPr>
           <w:p>
             <w:pPr>
@@ -2188,11 +2239,6 @@
         <w:tc>
           <w:tcPr>
             <w:tcW w:w="731" w:type="pct"/>
-            <w:tcPrChange w:id="94" w:author="Dewey Dunnington" w:date="2017-01-16T20:03:00Z">
-              <w:tcPr>
-                <w:tcW w:w="670" w:type="pct"/>
-              </w:tcPr>
-            </w:tcPrChange>
           </w:tcPr>
           <w:p>
             <w:pPr>
@@ -2207,11 +2253,6 @@
         <w:tc>
           <w:tcPr>
             <w:tcW w:w="1462" w:type="pct"/>
-            <w:tcPrChange w:id="95" w:author="Dewey Dunnington" w:date="2017-01-16T20:03:00Z">
-              <w:tcPr>
-                <w:tcW w:w="1339" w:type="pct"/>
-              </w:tcPr>
-            </w:tcPrChange>
           </w:tcPr>
           <w:p>
             <w:pPr>
@@ -2238,20 +2279,15 @@
         <w:tc>
           <w:tcPr>
             <w:tcW w:w="1733" w:type="pct"/>
-            <w:tcPrChange w:id="96" w:author="Dewey Dunnington" w:date="2017-01-16T20:03:00Z">
-              <w:tcPr>
-                <w:tcW w:w="2006" w:type="pct"/>
-              </w:tcPr>
-            </w:tcPrChange>
           </w:tcPr>
           <w:p>
             <w:pPr>
               <w:pStyle w:val="Compact"/>
               <w:rPr>
-                <w:ins w:id="97" w:author="Dewey Dunnington" w:date="2017-01-16T19:49:00Z"/>
+                <w:ins w:id="103" w:author="Dewey Dunnington" w:date="2017-01-16T19:49:00Z"/>
               </w:rPr>
             </w:pPr>
-            <w:ins w:id="98" w:author="Dewey Dunnington" w:date="2017-01-16T19:49:00Z">
+            <w:ins w:id="104" w:author="Dewey Dunnington" w:date="2017-01-16T19:49:00Z">
               <w:r>
                 <w:t>Percussion or gravity</w:t>
               </w:r>
@@ -2263,11 +2299,6 @@
         <w:tc>
           <w:tcPr>
             <w:tcW w:w="1074" w:type="pct"/>
-            <w:tcPrChange w:id="99" w:author="Dewey Dunnington" w:date="2017-01-16T20:03:00Z">
-              <w:tcPr>
-                <w:tcW w:w="985" w:type="pct"/>
-              </w:tcPr>
-            </w:tcPrChange>
           </w:tcPr>
           <w:p>
             <w:pPr>
@@ -2288,11 +2319,6 @@
         <w:tc>
           <w:tcPr>
             <w:tcW w:w="731" w:type="pct"/>
-            <w:tcPrChange w:id="100" w:author="Dewey Dunnington" w:date="2017-01-16T20:03:00Z">
-              <w:tcPr>
-                <w:tcW w:w="670" w:type="pct"/>
-              </w:tcPr>
-            </w:tcPrChange>
           </w:tcPr>
           <w:p>
             <w:pPr>
@@ -2307,11 +2333,6 @@
         <w:tc>
           <w:tcPr>
             <w:tcW w:w="1462" w:type="pct"/>
-            <w:tcPrChange w:id="101" w:author="Dewey Dunnington" w:date="2017-01-16T20:03:00Z">
-              <w:tcPr>
-                <w:tcW w:w="1339" w:type="pct"/>
-              </w:tcPr>
-            </w:tcPrChange>
           </w:tcPr>
           <w:p>
             <w:pPr>
@@ -2325,20 +2346,15 @@
         <w:tc>
           <w:tcPr>
             <w:tcW w:w="1733" w:type="pct"/>
-            <w:tcPrChange w:id="102" w:author="Dewey Dunnington" w:date="2017-01-16T20:03:00Z">
-              <w:tcPr>
-                <w:tcW w:w="2006" w:type="pct"/>
-              </w:tcPr>
-            </w:tcPrChange>
           </w:tcPr>
           <w:p>
             <w:pPr>
               <w:pStyle w:val="Compact"/>
               <w:rPr>
-                <w:ins w:id="103" w:author="Dewey Dunnington" w:date="2017-01-16T19:49:00Z"/>
+                <w:ins w:id="105" w:author="Dewey Dunnington" w:date="2017-01-16T19:49:00Z"/>
               </w:rPr>
             </w:pPr>
-            <w:ins w:id="104" w:author="Dewey Dunnington" w:date="2017-01-16T19:49:00Z">
+            <w:ins w:id="106" w:author="Dewey Dunnington" w:date="2017-01-16T19:49:00Z">
               <w:r>
                 <w:t>Percussion piston</w:t>
               </w:r>
@@ -2350,11 +2366,6 @@
         <w:tc>
           <w:tcPr>
             <w:tcW w:w="1074" w:type="pct"/>
-            <w:tcPrChange w:id="105" w:author="Dewey Dunnington" w:date="2017-01-16T20:03:00Z">
-              <w:tcPr>
-                <w:tcW w:w="985" w:type="pct"/>
-              </w:tcPr>
-            </w:tcPrChange>
           </w:tcPr>
           <w:p>
             <w:pPr>
@@ -2373,11 +2384,6 @@
         <w:tc>
           <w:tcPr>
             <w:tcW w:w="731" w:type="pct"/>
-            <w:tcPrChange w:id="106" w:author="Dewey Dunnington" w:date="2017-01-16T20:03:00Z">
-              <w:tcPr>
-                <w:tcW w:w="670" w:type="pct"/>
-              </w:tcPr>
-            </w:tcPrChange>
           </w:tcPr>
           <w:p>
             <w:pPr>
@@ -2392,11 +2398,6 @@
         <w:tc>
           <w:tcPr>
             <w:tcW w:w="1462" w:type="pct"/>
-            <w:tcPrChange w:id="107" w:author="Dewey Dunnington" w:date="2017-01-16T20:03:00Z">
-              <w:tcPr>
-                <w:tcW w:w="1339" w:type="pct"/>
-              </w:tcPr>
-            </w:tcPrChange>
           </w:tcPr>
           <w:p>
             <w:pPr>
@@ -2410,11 +2411,72 @@
         <w:tc>
           <w:tcPr>
             <w:tcW w:w="1733" w:type="pct"/>
-            <w:tcPrChange w:id="108" w:author="Dewey Dunnington" w:date="2017-01-16T20:03:00Z">
-              <w:tcPr>
-                <w:tcW w:w="2006" w:type="pct"/>
-              </w:tcPr>
-            </w:tcPrChange>
+          </w:tcPr>
+          <w:p>
+            <w:pPr>
+              <w:pStyle w:val="Compact"/>
+              <w:rPr>
+                <w:ins w:id="107" w:author="Dewey Dunnington" w:date="2017-01-16T19:49:00Z"/>
+              </w:rPr>
+            </w:pPr>
+            <w:ins w:id="108" w:author="Dewey Dunnington" w:date="2017-01-16T19:49:00Z">
+              <w:r>
+                <w:t>Gravity</w:t>
+              </w:r>
+            </w:ins>
+          </w:p>
+        </w:tc>
+      </w:tr>
+      <w:tr>
+        <w:tc>
+          <w:tcPr>
+            <w:tcW w:w="1074" w:type="pct"/>
+          </w:tcPr>
+          <w:p>
+            <w:pPr>
+              <w:pStyle w:val="Compact"/>
+            </w:pPr>
+            <w:proofErr w:type="gramStart"/>
+            <w:r>
+              <w:lastRenderedPageBreak/>
+              <w:t>ds</w:t>
+            </w:r>
+            <w:proofErr w:type="gramEnd"/>
+            <w:r>
+              <w:t>_unpubl2</w:t>
+            </w:r>
+          </w:p>
+        </w:tc>
+        <w:tc>
+          <w:tcPr>
+            <w:tcW w:w="731" w:type="pct"/>
+          </w:tcPr>
+          <w:p>
+            <w:pPr>
+              <w:pStyle w:val="Compact"/>
+              <w:jc w:val="right"/>
+            </w:pPr>
+            <w:r>
+              <w:t>2</w:t>
+            </w:r>
+          </w:p>
+        </w:tc>
+        <w:tc>
+          <w:tcPr>
+            <w:tcW w:w="1462" w:type="pct"/>
+          </w:tcPr>
+          <w:p>
+            <w:pPr>
+              <w:pStyle w:val="Compact"/>
+            </w:pPr>
+            <w:r>
+              <w:t>Dunnington and Spooner (unpublished data)</w:t>
+            </w:r>
+          </w:p>
+        </w:tc>
+        <w:tc>
+          <w:tcPr>
+            <w:tcW w:w="1733" w:type="pct"/>
           </w:tcPr>
           <w:p>
             <w:pPr>
@@ -2435,97 +2497,6 @@
         <w:tc>
           <w:tcPr>
             <w:tcW w:w="1074" w:type="pct"/>
-            <w:tcPrChange w:id="111" w:author="Dewey Dunnington" w:date="2017-01-16T20:03:00Z">
-              <w:tcPr>
-                <w:tcW w:w="985" w:type="pct"/>
-              </w:tcPr>
-            </w:tcPrChange>
-          </w:tcPr>
-          <w:p>
-            <w:pPr>
-              <w:pStyle w:val="Compact"/>
-            </w:pPr>
-            <w:proofErr w:type="gramStart"/>
-            <w:r>
-              <w:lastRenderedPageBreak/>
-              <w:t>ds</w:t>
-            </w:r>
-            <w:proofErr w:type="gramEnd"/>
-            <w:r>
-              <w:t>_unpubl2</w:t>
-            </w:r>
-          </w:p>
-        </w:tc>
-        <w:tc>
-          <w:tcPr>
-            <w:tcW w:w="731" w:type="pct"/>
-            <w:tcPrChange w:id="112" w:author="Dewey Dunnington" w:date="2017-01-16T20:03:00Z">
-              <w:tcPr>
-                <w:tcW w:w="670" w:type="pct"/>
-              </w:tcPr>
-            </w:tcPrChange>
-          </w:tcPr>
-          <w:p>
-            <w:pPr>
-              <w:pStyle w:val="Compact"/>
-              <w:jc w:val="right"/>
-            </w:pPr>
-            <w:r>
-              <w:t>2</w:t>
-            </w:r>
-          </w:p>
-        </w:tc>
-        <w:tc>
-          <w:tcPr>
-            <w:tcW w:w="1462" w:type="pct"/>
-            <w:tcPrChange w:id="113" w:author="Dewey Dunnington" w:date="2017-01-16T20:03:00Z">
-              <w:tcPr>
-                <w:tcW w:w="1339" w:type="pct"/>
-              </w:tcPr>
-            </w:tcPrChange>
-          </w:tcPr>
-          <w:p>
-            <w:pPr>
-              <w:pStyle w:val="Compact"/>
-            </w:pPr>
-            <w:r>
-              <w:t>Dunnington and Spooner (unpublished data)</w:t>
-            </w:r>
-          </w:p>
-        </w:tc>
-        <w:tc>
-          <w:tcPr>
-            <w:tcW w:w="1733" w:type="pct"/>
-            <w:tcPrChange w:id="114" w:author="Dewey Dunnington" w:date="2017-01-16T20:03:00Z">
-              <w:tcPr>
-                <w:tcW w:w="2006" w:type="pct"/>
-              </w:tcPr>
-            </w:tcPrChange>
-          </w:tcPr>
-          <w:p>
-            <w:pPr>
-              <w:pStyle w:val="Compact"/>
-              <w:rPr>
-                <w:ins w:id="115" w:author="Dewey Dunnington" w:date="2017-01-16T19:49:00Z"/>
-              </w:rPr>
-            </w:pPr>
-            <w:ins w:id="116" w:author="Dewey Dunnington" w:date="2017-01-16T19:49:00Z">
-              <w:r>
-                <w:t>Gravity</w:t>
-              </w:r>
-            </w:ins>
-          </w:p>
-        </w:tc>
-      </w:tr>
-      <w:tr>
-        <w:tc>
-          <w:tcPr>
-            <w:tcW w:w="1074" w:type="pct"/>
-            <w:tcPrChange w:id="117" w:author="Dewey Dunnington" w:date="2017-01-16T20:03:00Z">
-              <w:tcPr>
-                <w:tcW w:w="985" w:type="pct"/>
-              </w:tcPr>
-            </w:tcPrChange>
           </w:tcPr>
           <w:p>
             <w:pPr>
@@ -2544,11 +2515,6 @@
         <w:tc>
           <w:tcPr>
             <w:tcW w:w="731" w:type="pct"/>
-            <w:tcPrChange w:id="118" w:author="Dewey Dunnington" w:date="2017-01-16T20:03:00Z">
-              <w:tcPr>
-                <w:tcW w:w="670" w:type="pct"/>
-              </w:tcPr>
-            </w:tcPrChange>
           </w:tcPr>
           <w:p>
             <w:pPr>
@@ -2563,11 +2529,6 @@
         <w:tc>
           <w:tcPr>
             <w:tcW w:w="1462" w:type="pct"/>
-            <w:tcPrChange w:id="119" w:author="Dewey Dunnington" w:date="2017-01-16T20:03:00Z">
-              <w:tcPr>
-                <w:tcW w:w="1339" w:type="pct"/>
-              </w:tcPr>
-            </w:tcPrChange>
           </w:tcPr>
           <w:p>
             <w:pPr>
@@ -2581,20 +2542,15 @@
         <w:tc>
           <w:tcPr>
             <w:tcW w:w="1733" w:type="pct"/>
-            <w:tcPrChange w:id="120" w:author="Dewey Dunnington" w:date="2017-01-16T20:03:00Z">
-              <w:tcPr>
-                <w:tcW w:w="2006" w:type="pct"/>
-              </w:tcPr>
-            </w:tcPrChange>
           </w:tcPr>
           <w:p>
             <w:pPr>
               <w:pStyle w:val="Compact"/>
               <w:rPr>
-                <w:ins w:id="121" w:author="Dewey Dunnington" w:date="2017-01-16T19:49:00Z"/>
+                <w:ins w:id="111" w:author="Dewey Dunnington" w:date="2017-01-16T19:49:00Z"/>
               </w:rPr>
             </w:pPr>
-            <w:ins w:id="122" w:author="Dewey Dunnington" w:date="2017-01-16T19:49:00Z">
+            <w:ins w:id="112" w:author="Dewey Dunnington" w:date="2017-01-16T19:49:00Z">
               <w:r>
                 <w:t>Gravity</w:t>
               </w:r>
@@ -2606,11 +2562,6 @@
         <w:tc>
           <w:tcPr>
             <w:tcW w:w="1074" w:type="pct"/>
-            <w:tcPrChange w:id="123" w:author="Dewey Dunnington" w:date="2017-01-16T20:03:00Z">
-              <w:tcPr>
-                <w:tcW w:w="985" w:type="pct"/>
-              </w:tcPr>
-            </w:tcPrChange>
           </w:tcPr>
           <w:p>
             <w:pPr>
@@ -2629,11 +2580,6 @@
         <w:tc>
           <w:tcPr>
             <w:tcW w:w="731" w:type="pct"/>
-            <w:tcPrChange w:id="124" w:author="Dewey Dunnington" w:date="2017-01-16T20:03:00Z">
-              <w:tcPr>
-                <w:tcW w:w="670" w:type="pct"/>
-              </w:tcPr>
-            </w:tcPrChange>
           </w:tcPr>
           <w:p>
             <w:pPr>
@@ -2648,11 +2594,6 @@
         <w:tc>
           <w:tcPr>
             <w:tcW w:w="1462" w:type="pct"/>
-            <w:tcPrChange w:id="125" w:author="Dewey Dunnington" w:date="2017-01-16T20:03:00Z">
-              <w:tcPr>
-                <w:tcW w:w="1339" w:type="pct"/>
-              </w:tcPr>
-            </w:tcPrChange>
           </w:tcPr>
           <w:p>
             <w:pPr>
@@ -2666,20 +2607,15 @@
         <w:tc>
           <w:tcPr>
             <w:tcW w:w="1733" w:type="pct"/>
-            <w:tcPrChange w:id="126" w:author="Dewey Dunnington" w:date="2017-01-16T20:03:00Z">
-              <w:tcPr>
-                <w:tcW w:w="2006" w:type="pct"/>
-              </w:tcPr>
-            </w:tcPrChange>
           </w:tcPr>
           <w:p>
             <w:pPr>
               <w:pStyle w:val="Compact"/>
               <w:rPr>
-                <w:ins w:id="127" w:author="Dewey Dunnington" w:date="2017-01-16T19:49:00Z"/>
+                <w:ins w:id="113" w:author="Dewey Dunnington" w:date="2017-01-16T19:49:00Z"/>
               </w:rPr>
             </w:pPr>
-            <w:ins w:id="128" w:author="Dewey Dunnington" w:date="2017-01-16T19:49:00Z">
+            <w:ins w:id="114" w:author="Dewey Dunnington" w:date="2017-01-16T19:49:00Z">
               <w:r>
                 <w:t>Gravity</w:t>
               </w:r>
@@ -2691,11 +2627,6 @@
         <w:tc>
           <w:tcPr>
             <w:tcW w:w="1074" w:type="pct"/>
-            <w:tcPrChange w:id="129" w:author="Dewey Dunnington" w:date="2017-01-16T20:03:00Z">
-              <w:tcPr>
-                <w:tcW w:w="985" w:type="pct"/>
-              </w:tcPr>
-            </w:tcPrChange>
           </w:tcPr>
           <w:p>
             <w:pPr>
@@ -2714,11 +2645,6 @@
         <w:tc>
           <w:tcPr>
             <w:tcW w:w="731" w:type="pct"/>
-            <w:tcPrChange w:id="130" w:author="Dewey Dunnington" w:date="2017-01-16T20:03:00Z">
-              <w:tcPr>
-                <w:tcW w:w="670" w:type="pct"/>
-              </w:tcPr>
-            </w:tcPrChange>
           </w:tcPr>
           <w:p>
             <w:pPr>
@@ -2733,11 +2659,6 @@
         <w:tc>
           <w:tcPr>
             <w:tcW w:w="1462" w:type="pct"/>
-            <w:tcPrChange w:id="131" w:author="Dewey Dunnington" w:date="2017-01-16T20:03:00Z">
-              <w:tcPr>
-                <w:tcW w:w="1339" w:type="pct"/>
-              </w:tcPr>
-            </w:tcPrChange>
           </w:tcPr>
           <w:p>
             <w:pPr>
@@ -2751,20 +2672,15 @@
         <w:tc>
           <w:tcPr>
             <w:tcW w:w="1733" w:type="pct"/>
-            <w:tcPrChange w:id="132" w:author="Dewey Dunnington" w:date="2017-01-16T20:03:00Z">
-              <w:tcPr>
-                <w:tcW w:w="2006" w:type="pct"/>
-              </w:tcPr>
-            </w:tcPrChange>
           </w:tcPr>
           <w:p>
             <w:pPr>
               <w:pStyle w:val="Compact"/>
               <w:rPr>
-                <w:ins w:id="133" w:author="Dewey Dunnington" w:date="2017-01-16T19:49:00Z"/>
+                <w:ins w:id="115" w:author="Dewey Dunnington" w:date="2017-01-16T19:49:00Z"/>
               </w:rPr>
             </w:pPr>
-            <w:ins w:id="134" w:author="Dewey Dunnington" w:date="2017-01-16T19:50:00Z">
+            <w:ins w:id="116" w:author="Dewey Dunnington" w:date="2017-01-16T19:50:00Z">
               <w:r>
                 <w:t>Percussion</w:t>
               </w:r>
@@ -2776,11 +2692,6 @@
         <w:tc>
           <w:tcPr>
             <w:tcW w:w="1074" w:type="pct"/>
-            <w:tcPrChange w:id="135" w:author="Dewey Dunnington" w:date="2017-01-16T20:03:00Z">
-              <w:tcPr>
-                <w:tcW w:w="985" w:type="pct"/>
-              </w:tcPr>
-            </w:tcPrChange>
           </w:tcPr>
           <w:p>
             <w:pPr>
@@ -2799,11 +2710,6 @@
         <w:tc>
           <w:tcPr>
             <w:tcW w:w="731" w:type="pct"/>
-            <w:tcPrChange w:id="136" w:author="Dewey Dunnington" w:date="2017-01-16T20:03:00Z">
-              <w:tcPr>
-                <w:tcW w:w="670" w:type="pct"/>
-              </w:tcPr>
-            </w:tcPrChange>
           </w:tcPr>
           <w:p>
             <w:pPr>
@@ -2818,11 +2724,6 @@
         <w:tc>
           <w:tcPr>
             <w:tcW w:w="1462" w:type="pct"/>
-            <w:tcPrChange w:id="137" w:author="Dewey Dunnington" w:date="2017-01-16T20:03:00Z">
-              <w:tcPr>
-                <w:tcW w:w="1339" w:type="pct"/>
-              </w:tcPr>
-            </w:tcPrChange>
           </w:tcPr>
           <w:p>
             <w:pPr>
@@ -2836,20 +2737,15 @@
         <w:tc>
           <w:tcPr>
             <w:tcW w:w="1733" w:type="pct"/>
-            <w:tcPrChange w:id="138" w:author="Dewey Dunnington" w:date="2017-01-16T20:03:00Z">
-              <w:tcPr>
-                <w:tcW w:w="2006" w:type="pct"/>
-              </w:tcPr>
-            </w:tcPrChange>
           </w:tcPr>
           <w:p>
             <w:pPr>
               <w:pStyle w:val="Compact"/>
               <w:rPr>
-                <w:ins w:id="139" w:author="Dewey Dunnington" w:date="2017-01-16T19:49:00Z"/>
+                <w:ins w:id="117" w:author="Dewey Dunnington" w:date="2017-01-16T19:49:00Z"/>
               </w:rPr>
             </w:pPr>
-            <w:ins w:id="140" w:author="Dewey Dunnington" w:date="2017-01-16T19:50:00Z">
+            <w:ins w:id="118" w:author="Dewey Dunnington" w:date="2017-01-16T19:50:00Z">
               <w:r>
                 <w:t>Percussion</w:t>
               </w:r>
@@ -2861,11 +2757,6 @@
         <w:tc>
           <w:tcPr>
             <w:tcW w:w="1074" w:type="pct"/>
-            <w:tcPrChange w:id="141" w:author="Dewey Dunnington" w:date="2017-01-16T20:03:00Z">
-              <w:tcPr>
-                <w:tcW w:w="985" w:type="pct"/>
-              </w:tcPr>
-            </w:tcPrChange>
           </w:tcPr>
           <w:p>
             <w:pPr>
@@ -2884,11 +2775,6 @@
         <w:tc>
           <w:tcPr>
             <w:tcW w:w="731" w:type="pct"/>
-            <w:tcPrChange w:id="142" w:author="Dewey Dunnington" w:date="2017-01-16T20:03:00Z">
-              <w:tcPr>
-                <w:tcW w:w="670" w:type="pct"/>
-              </w:tcPr>
-            </w:tcPrChange>
           </w:tcPr>
           <w:p>
             <w:pPr>
@@ -2903,11 +2789,6 @@
         <w:tc>
           <w:tcPr>
             <w:tcW w:w="1462" w:type="pct"/>
-            <w:tcPrChange w:id="143" w:author="Dewey Dunnington" w:date="2017-01-16T20:03:00Z">
-              <w:tcPr>
-                <w:tcW w:w="1339" w:type="pct"/>
-              </w:tcPr>
-            </w:tcPrChange>
           </w:tcPr>
           <w:p>
             <w:pPr>
@@ -2921,20 +2802,15 @@
         <w:tc>
           <w:tcPr>
             <w:tcW w:w="1733" w:type="pct"/>
-            <w:tcPrChange w:id="144" w:author="Dewey Dunnington" w:date="2017-01-16T20:03:00Z">
-              <w:tcPr>
-                <w:tcW w:w="2006" w:type="pct"/>
-              </w:tcPr>
-            </w:tcPrChange>
           </w:tcPr>
           <w:p>
             <w:pPr>
               <w:pStyle w:val="Compact"/>
               <w:rPr>
-                <w:ins w:id="145" w:author="Dewey Dunnington" w:date="2017-01-16T19:49:00Z"/>
+                <w:ins w:id="119" w:author="Dewey Dunnington" w:date="2017-01-16T19:49:00Z"/>
               </w:rPr>
             </w:pPr>
-            <w:ins w:id="146" w:author="Dewey Dunnington" w:date="2017-01-16T19:50:00Z">
+            <w:ins w:id="120" w:author="Dewey Dunnington" w:date="2017-01-16T19:50:00Z">
               <w:r>
                 <w:t>Percussion</w:t>
               </w:r>
@@ -2946,11 +2822,6 @@
         <w:tc>
           <w:tcPr>
             <w:tcW w:w="1074" w:type="pct"/>
-            <w:tcPrChange w:id="147" w:author="Dewey Dunnington" w:date="2017-01-16T20:03:00Z">
-              <w:tcPr>
-                <w:tcW w:w="985" w:type="pct"/>
-              </w:tcPr>
-            </w:tcPrChange>
           </w:tcPr>
           <w:p>
             <w:pPr>
@@ -2969,11 +2840,6 @@
         <w:tc>
           <w:tcPr>
             <w:tcW w:w="731" w:type="pct"/>
-            <w:tcPrChange w:id="148" w:author="Dewey Dunnington" w:date="2017-01-16T20:03:00Z">
-              <w:tcPr>
-                <w:tcW w:w="670" w:type="pct"/>
-              </w:tcPr>
-            </w:tcPrChange>
           </w:tcPr>
           <w:p>
             <w:pPr>
@@ -2988,11 +2854,6 @@
         <w:tc>
           <w:tcPr>
             <w:tcW w:w="1462" w:type="pct"/>
-            <w:tcPrChange w:id="149" w:author="Dewey Dunnington" w:date="2017-01-16T20:03:00Z">
-              <w:tcPr>
-                <w:tcW w:w="1339" w:type="pct"/>
-              </w:tcPr>
-            </w:tcPrChange>
           </w:tcPr>
           <w:p>
             <w:pPr>
@@ -3006,20 +2867,15 @@
         <w:tc>
           <w:tcPr>
             <w:tcW w:w="1733" w:type="pct"/>
-            <w:tcPrChange w:id="150" w:author="Dewey Dunnington" w:date="2017-01-16T20:03:00Z">
-              <w:tcPr>
-                <w:tcW w:w="2006" w:type="pct"/>
-              </w:tcPr>
-            </w:tcPrChange>
           </w:tcPr>
           <w:p>
             <w:pPr>
               <w:pStyle w:val="Compact"/>
               <w:rPr>
-                <w:ins w:id="151" w:author="Dewey Dunnington" w:date="2017-01-16T19:49:00Z"/>
+                <w:ins w:id="121" w:author="Dewey Dunnington" w:date="2017-01-16T19:49:00Z"/>
               </w:rPr>
             </w:pPr>
-            <w:ins w:id="152" w:author="Dewey Dunnington" w:date="2017-01-16T19:50:00Z">
+            <w:ins w:id="122" w:author="Dewey Dunnington" w:date="2017-01-16T19:50:00Z">
               <w:r>
                 <w:t>Gravity</w:t>
               </w:r>
@@ -3031,11 +2887,6 @@
         <w:tc>
           <w:tcPr>
             <w:tcW w:w="1074" w:type="pct"/>
-            <w:tcPrChange w:id="153" w:author="Dewey Dunnington" w:date="2017-01-16T20:03:00Z">
-              <w:tcPr>
-                <w:tcW w:w="985" w:type="pct"/>
-              </w:tcPr>
-            </w:tcPrChange>
           </w:tcPr>
           <w:p>
             <w:pPr>
@@ -3054,11 +2905,6 @@
         <w:tc>
           <w:tcPr>
             <w:tcW w:w="731" w:type="pct"/>
-            <w:tcPrChange w:id="154" w:author="Dewey Dunnington" w:date="2017-01-16T20:03:00Z">
-              <w:tcPr>
-                <w:tcW w:w="670" w:type="pct"/>
-              </w:tcPr>
-            </w:tcPrChange>
           </w:tcPr>
           <w:p>
             <w:pPr>
@@ -3073,11 +2919,6 @@
         <w:tc>
           <w:tcPr>
             <w:tcW w:w="1462" w:type="pct"/>
-            <w:tcPrChange w:id="155" w:author="Dewey Dunnington" w:date="2017-01-16T20:03:00Z">
-              <w:tcPr>
-                <w:tcW w:w="1339" w:type="pct"/>
-              </w:tcPr>
-            </w:tcPrChange>
           </w:tcPr>
           <w:p>
             <w:pPr>
@@ -3091,20 +2932,15 @@
         <w:tc>
           <w:tcPr>
             <w:tcW w:w="1733" w:type="pct"/>
-            <w:tcPrChange w:id="156" w:author="Dewey Dunnington" w:date="2017-01-16T20:03:00Z">
-              <w:tcPr>
-                <w:tcW w:w="2006" w:type="pct"/>
-              </w:tcPr>
-            </w:tcPrChange>
           </w:tcPr>
           <w:p>
             <w:pPr>
               <w:pStyle w:val="Compact"/>
               <w:rPr>
-                <w:ins w:id="157" w:author="Dewey Dunnington" w:date="2017-01-16T19:49:00Z"/>
+                <w:ins w:id="123" w:author="Dewey Dunnington" w:date="2017-01-16T19:49:00Z"/>
               </w:rPr>
             </w:pPr>
-            <w:ins w:id="158" w:author="Dewey Dunnington" w:date="2017-01-16T19:50:00Z">
+            <w:ins w:id="124" w:author="Dewey Dunnington" w:date="2017-01-16T19:50:00Z">
               <w:r>
                 <w:t>Gravity</w:t>
               </w:r>
@@ -3117,8 +2953,8 @@
       <w:pPr>
         <w:pStyle w:val="Heading1"/>
       </w:pPr>
-      <w:bookmarkStart w:id="159" w:name="figures"/>
-      <w:bookmarkEnd w:id="159"/>
+      <w:bookmarkStart w:id="125" w:name="figures"/>
+      <w:bookmarkEnd w:id="125"/>
       <w:r>
         <w:t>Figures</w:t>
       </w:r>
@@ -3175,6 +3011,7 @@
       <w:pPr>
         <w:pStyle w:val="ImageCaption"/>
         <w:rPr>
+          <w:ins w:id="126" w:author="Dewey Dunnington" w:date="2017-01-17T16:02:00Z"/>
           <w:i w:val="0"/>
         </w:rPr>
       </w:pPr>
@@ -3193,6 +3030,158 @@
         <w:t xml:space="preserve"> Ideal patterns of deformation according to the logarithmic deformation function (Acton et al. 2002).</w:t>
       </w:r>
       <w:proofErr w:type="gramEnd"/>
+    </w:p>
+    <w:p>
+      <w:pPr>
+        <w:pStyle w:val="ImageCaption"/>
+        <w:rPr>
+          <w:ins w:id="127" w:author="Dewey Dunnington" w:date="2017-01-17T16:02:00Z"/>
+          <w:i w:val="0"/>
+        </w:rPr>
+      </w:pPr>
+    </w:p>
+    <w:p>
+      <w:pPr>
+        <w:pStyle w:val="ImageCaption"/>
+        <w:rPr>
+          <w:ins w:id="128" w:author="Dewey Dunnington" w:date="2017-01-17T16:03:00Z"/>
+          <w:i w:val="0"/>
+        </w:rPr>
+      </w:pPr>
+      <w:r>
+        <w:rPr>
+          <w:i w:val="0"/>
+          <w:noProof/>
+        </w:rPr>
+        <w:lastRenderedPageBreak/>
+        <w:drawing>
+          <wp:inline distT="0" distB="0" distL="0" distR="0" wp14:anchorId="391F9178" wp14:editId="713DDDC6">
+            <wp:extent cx="4900930" cy="3780790"/>
+            <wp:effectExtent l="0" t="0" r="1270" b="3810"/>
+            <wp:docPr id="9" name="Picture 9" descr="Macintosh HD:Users:dewey:r:coring deformation:submission-2:fig2.png"/>
+            <wp:cNvGraphicFramePr>
+              <a:graphicFrameLocks xmlns:a="http://schemas.openxmlformats.org/drawingml/2006/main" noChangeAspect="1"/>
+            </wp:cNvGraphicFramePr>
+            <a:graphic xmlns:a="http://schemas.openxmlformats.org/drawingml/2006/main">
+              <a:graphicData uri="http://schemas.openxmlformats.org/drawingml/2006/picture">
+                <pic:pic xmlns:pic="http://schemas.openxmlformats.org/drawingml/2006/picture">
+                  <pic:nvPicPr>
+                    <pic:cNvPr id="0" name="Picture 1" descr="Macintosh HD:Users:dewey:r:coring deformation:submission-2:fig2.png"/>
+                    <pic:cNvPicPr>
+                      <a:picLocks noChangeAspect="1" noChangeArrowheads="1"/>
+                    </pic:cNvPicPr>
+                  </pic:nvPicPr>
+                  <pic:blipFill>
+                    <a:blip r:embed="rId9">
+                      <a:extLst>
+                        <a:ext uri="{28A0092B-C50C-407E-A947-70E740481C1C}">
+                          <a14:useLocalDpi xmlns:a14="http://schemas.microsoft.com/office/drawing/2010/main" val="0"/>
+                        </a:ext>
+                      </a:extLst>
+                    </a:blip>
+                    <a:srcRect/>
+                    <a:stretch>
+                      <a:fillRect/>
+                    </a:stretch>
+                  </pic:blipFill>
+                  <pic:spPr bwMode="auto">
+                    <a:xfrm>
+                      <a:off x="0" y="0"/>
+                      <a:ext cx="4900930" cy="3780790"/>
+                    </a:xfrm>
+                    <a:prstGeom prst="rect">
+                      <a:avLst/>
+                    </a:prstGeom>
+                    <a:noFill/>
+                    <a:ln>
+                      <a:noFill/>
+                    </a:ln>
+                  </pic:spPr>
+                </pic:pic>
+              </a:graphicData>
+            </a:graphic>
+          </wp:inline>
+        </w:drawing>
+      </w:r>
+    </w:p>
+    <w:p>
+      <w:pPr>
+        <w:pStyle w:val="ImageCaption"/>
+        <w:rPr>
+          <w:ins w:id="129" w:author="Dewey Dunnington" w:date="2017-01-17T16:03:00Z"/>
+          <w:i w:val="0"/>
+        </w:rPr>
+      </w:pPr>
+      <w:ins w:id="130" w:author="Dewey Dunnington" w:date="2017-01-17T16:03:00Z">
+        <w:r>
+          <w:rPr>
+            <w:b/>
+            <w:i w:val="0"/>
+          </w:rPr>
+          <w:t xml:space="preserve">Fig. </w:t>
+        </w:r>
+        <w:r>
+          <w:rPr>
+            <w:b/>
+            <w:i w:val="0"/>
+          </w:rPr>
+          <w:t>2</w:t>
+        </w:r>
+        <w:r>
+          <w:rPr>
+            <w:i w:val="0"/>
+          </w:rPr>
+          <w:t xml:space="preserve"> </w:t>
+        </w:r>
+      </w:ins>
+      <w:ins w:id="131" w:author="Dewey Dunnington" w:date="2017-01-17T16:06:00Z">
+        <w:r>
+          <w:rPr>
+            <w:i w:val="0"/>
+          </w:rPr>
+          <w:t xml:space="preserve">Schematic of how </w:t>
+        </w:r>
+      </w:ins>
+      <w:ins w:id="132" w:author="Dewey Dunnington" w:date="2017-01-17T16:07:00Z">
+        <w:r>
+          <w:rPr>
+            <w:i w:val="0"/>
+          </w:rPr>
+          <w:t xml:space="preserve">adjacent </w:t>
+        </w:r>
+      </w:ins>
+      <w:ins w:id="133" w:author="Dewey Dunnington" w:date="2017-01-17T16:06:00Z">
+        <w:r>
+          <w:rPr>
+            <w:i w:val="0"/>
+          </w:rPr>
+          <w:t xml:space="preserve">deformed strata may become incorporated </w:t>
+        </w:r>
+      </w:ins>
+      <w:ins w:id="134" w:author="Dewey Dunnington" w:date="2017-01-17T16:07:00Z">
+        <w:r>
+          <w:rPr>
+            <w:i w:val="0"/>
+          </w:rPr>
+          <w:t>into a single horizontal section of a core</w:t>
+        </w:r>
+      </w:ins>
+      <w:ins w:id="135" w:author="Dewey Dunnington" w:date="2017-01-17T16:03:00Z">
+        <w:r>
+          <w:rPr>
+            <w:i w:val="0"/>
+          </w:rPr>
+          <w:t>.</w:t>
+        </w:r>
+      </w:ins>
+    </w:p>
+    <w:p>
+      <w:pPr>
+        <w:pStyle w:val="ImageCaption"/>
+        <w:rPr>
+          <w:i w:val="0"/>
+        </w:rPr>
+      </w:pPr>
     </w:p>
     <w:p>
       <w:r>
@@ -3215,7 +3204,7 @@
                     </pic:cNvPicPr>
                   </pic:nvPicPr>
                   <pic:blipFill>
-                    <a:blip r:embed="rId9"/>
+                    <a:blip r:embed="rId10"/>
                     <a:stretch>
                       <a:fillRect/>
                     </a:stretch>
@@ -3249,13 +3238,24 @@
           <w:i w:val="0"/>
         </w:rPr>
       </w:pPr>
-      <w:r>
-        <w:rPr>
-          <w:b/>
-          <w:i w:val="0"/>
-        </w:rPr>
-        <w:t>Fig. 2</w:t>
-      </w:r>
+      <w:del w:id="136" w:author="Dewey Dunnington" w:date="2017-01-17T16:01:00Z">
+        <w:r>
+          <w:rPr>
+            <w:b/>
+            <w:i w:val="0"/>
+          </w:rPr>
+          <w:delText>Fig. 2</w:delText>
+        </w:r>
+      </w:del>
+      <w:ins w:id="137" w:author="Dewey Dunnington" w:date="2017-01-17T16:01:00Z">
+        <w:r>
+          <w:rPr>
+            <w:b/>
+            <w:i w:val="0"/>
+          </w:rPr>
+          <w:t>Fig. 3</w:t>
+        </w:r>
+      </w:ins>
       <w:r>
         <w:rPr>
           <w:i w:val="0"/>
@@ -3343,88 +3343,6 @@
                 <pic:pic xmlns:pic="http://schemas.openxmlformats.org/drawingml/2006/picture">
                   <pic:nvPicPr>
                     <pic:cNvPr id="0" name="Picture" descr="autofig/fig_unnamed-chunk-8-1.png"/>
-                    <pic:cNvPicPr>
-                      <a:picLocks noChangeAspect="1" noChangeArrowheads="1"/>
-                    </pic:cNvPicPr>
-                  </pic:nvPicPr>
-                  <pic:blipFill>
-                    <a:blip r:embed="rId10"/>
-                    <a:stretch>
-                      <a:fillRect/>
-                    </a:stretch>
-                  </pic:blipFill>
-                  <pic:spPr bwMode="auto">
-                    <a:xfrm>
-                      <a:off x="0" y="0"/>
-                      <a:ext cx="5486400" cy="4389120"/>
-                    </a:xfrm>
-                    <a:prstGeom prst="rect">
-                      <a:avLst/>
-                    </a:prstGeom>
-                    <a:noFill/>
-                    <a:ln w="9525">
-                      <a:noFill/>
-                      <a:headEnd/>
-                      <a:tailEnd/>
-                    </a:ln>
-                  </pic:spPr>
-                </pic:pic>
-              </a:graphicData>
-            </a:graphic>
-          </wp:inline>
-        </w:drawing>
-      </w:r>
-    </w:p>
-    <w:p>
-      <w:pPr>
-        <w:pStyle w:val="ImageCaption"/>
-        <w:rPr>
-          <w:i w:val="0"/>
-        </w:rPr>
-      </w:pPr>
-      <w:r>
-        <w:rPr>
-          <w:b/>
-          <w:i w:val="0"/>
-        </w:rPr>
-        <w:t>Fig. 3</w:t>
-      </w:r>
-      <w:r>
-        <w:rPr>
-          <w:i w:val="0"/>
-        </w:rPr>
-        <w:t xml:space="preserve"> Histogram of degrees of deformation (b) from digitized layers. Higher degrees of deformation corresponded to strata that were more deformed; lower degrees of deformation corresponded</w:t>
-      </w:r>
-      <w:r>
-        <w:rPr>
-          <w:i w:val="0"/>
-        </w:rPr>
-        <w:t xml:space="preserve"> to strata that were less defor</w:t>
-      </w:r>
-      <w:r>
-        <w:rPr>
-          <w:i w:val="0"/>
-        </w:rPr>
-        <w:t>med.</w:t>
-      </w:r>
-    </w:p>
-    <w:p>
-      <w:r>
-        <w:rPr>
-          <w:noProof/>
-        </w:rPr>
-        <w:lastRenderedPageBreak/>
-        <w:drawing>
-          <wp:inline distT="0" distB="0" distL="0" distR="0" wp14:anchorId="073D96F3" wp14:editId="60D4AEEF">
-            <wp:extent cx="5486400" cy="4389120"/>
-            <wp:effectExtent l="0" t="0" r="0" b="0"/>
-            <wp:docPr id="4" name="Picture" descr="Fig. 4 Representative layers for selected degrees of deformation."/>
-            <wp:cNvGraphicFramePr/>
-            <a:graphic xmlns:a="http://schemas.openxmlformats.org/drawingml/2006/main">
-              <a:graphicData uri="http://schemas.openxmlformats.org/drawingml/2006/picture">
-                <pic:pic xmlns:pic="http://schemas.openxmlformats.org/drawingml/2006/picture">
-                  <pic:nvPicPr>
-                    <pic:cNvPr id="0" name="Picture" descr="autofig/fig_unnamed-chunk-9-1.png"/>
                     <pic:cNvPicPr>
                       <a:picLocks noChangeAspect="1" noChangeArrowheads="1"/>
                     </pic:cNvPicPr>
@@ -3464,18 +3382,41 @@
           <w:i w:val="0"/>
         </w:rPr>
       </w:pPr>
-      <w:r>
-        <w:rPr>
-          <w:b/>
+      <w:del w:id="138" w:author="Dewey Dunnington" w:date="2017-01-17T16:01:00Z">
+        <w:r>
+          <w:rPr>
+            <w:b/>
+            <w:i w:val="0"/>
+          </w:rPr>
+          <w:delText>Fig. 3</w:delText>
+        </w:r>
+      </w:del>
+      <w:ins w:id="139" w:author="Dewey Dunnington" w:date="2017-01-17T16:01:00Z">
+        <w:r>
+          <w:rPr>
+            <w:b/>
+            <w:i w:val="0"/>
+          </w:rPr>
+          <w:t>Fig. 4</w:t>
+        </w:r>
+      </w:ins>
+      <w:r>
+        <w:rPr>
           <w:i w:val="0"/>
         </w:rPr>
-        <w:t>Fig. 4</w:t>
+        <w:t xml:space="preserve"> Histogram of degrees of deformation (b) from digitized layers. Higher degrees of deformation corresponded to strata that were more deformed; lower degrees of deformation corresponded</w:t>
       </w:r>
       <w:r>
         <w:rPr>
           <w:i w:val="0"/>
         </w:rPr>
-        <w:t xml:space="preserve"> Representative layers for selected degrees of deformation.</w:t>
+        <w:t xml:space="preserve"> to strata that were less defor</w:t>
+      </w:r>
+      <w:r>
+        <w:rPr>
+          <w:i w:val="0"/>
+        </w:rPr>
+        <w:t>med.</w:t>
       </w:r>
     </w:p>
     <w:p>
@@ -3485,16 +3426,16 @@
         </w:rPr>
         <w:lastRenderedPageBreak/>
         <w:drawing>
-          <wp:inline distT="0" distB="0" distL="0" distR="0" wp14:anchorId="5A47EBAD" wp14:editId="1429386C">
+          <wp:inline distT="0" distB="0" distL="0" distR="0" wp14:anchorId="073D96F3" wp14:editId="60D4AEEF">
             <wp:extent cx="5486400" cy="4389120"/>
             <wp:effectExtent l="0" t="0" r="0" b="0"/>
-            <wp:docPr id="5" name="Picture" descr="Fig. 5 Distribution of d0 for d=0 by degree of deformation. Value b=0 indicates no deformation; b=2 indicates maximum deformation in the model. Coordinates are in cetimeters."/>
+            <wp:docPr id="4" name="Picture" descr="Fig. 4 Representative layers for selected degrees of deformation."/>
             <wp:cNvGraphicFramePr/>
             <a:graphic xmlns:a="http://schemas.openxmlformats.org/drawingml/2006/main">
               <a:graphicData uri="http://schemas.openxmlformats.org/drawingml/2006/picture">
                 <pic:pic xmlns:pic="http://schemas.openxmlformats.org/drawingml/2006/picture">
                   <pic:nvPicPr>
-                    <pic:cNvPr id="0" name="Picture" descr="autofig/fig_unnamed-chunk-10-1.png"/>
+                    <pic:cNvPr id="0" name="Picture" descr="autofig/fig_unnamed-chunk-9-1.png"/>
                     <pic:cNvPicPr>
                       <a:picLocks noChangeAspect="1" noChangeArrowheads="1"/>
                     </pic:cNvPicPr>
@@ -3534,13 +3475,105 @@
           <w:i w:val="0"/>
         </w:rPr>
       </w:pPr>
-      <w:r>
-        <w:rPr>
-          <w:b/>
+      <w:del w:id="140" w:author="Dewey Dunnington" w:date="2017-01-17T16:01:00Z">
+        <w:r>
+          <w:rPr>
+            <w:b/>
+            <w:i w:val="0"/>
+          </w:rPr>
+          <w:delText>Fig. 4</w:delText>
+        </w:r>
+      </w:del>
+      <w:ins w:id="141" w:author="Dewey Dunnington" w:date="2017-01-17T16:01:00Z">
+        <w:r>
+          <w:rPr>
+            <w:b/>
+            <w:i w:val="0"/>
+          </w:rPr>
+          <w:t>Fig. 5</w:t>
+        </w:r>
+      </w:ins>
+      <w:r>
+        <w:rPr>
           <w:i w:val="0"/>
         </w:rPr>
-        <w:t>Fig. 5</w:t>
-      </w:r>
+        <w:t xml:space="preserve"> Representative layers for selected degrees of deformation.</w:t>
+      </w:r>
+    </w:p>
+    <w:p>
+      <w:r>
+        <w:rPr>
+          <w:noProof/>
+        </w:rPr>
+        <w:lastRenderedPageBreak/>
+        <w:drawing>
+          <wp:inline distT="0" distB="0" distL="0" distR="0" wp14:anchorId="5A47EBAD" wp14:editId="1429386C">
+            <wp:extent cx="5486400" cy="4389120"/>
+            <wp:effectExtent l="0" t="0" r="0" b="0"/>
+            <wp:docPr id="5" name="Picture" descr="Fig. 5 Distribution of d0 for d=0 by degree of deformation. Value b=0 indicates no deformation; b=2 indicates maximum deformation in the model. Coordinates are in cetimeters."/>
+            <wp:cNvGraphicFramePr/>
+            <a:graphic xmlns:a="http://schemas.openxmlformats.org/drawingml/2006/main">
+              <a:graphicData uri="http://schemas.openxmlformats.org/drawingml/2006/picture">
+                <pic:pic xmlns:pic="http://schemas.openxmlformats.org/drawingml/2006/picture">
+                  <pic:nvPicPr>
+                    <pic:cNvPr id="0" name="Picture" descr="autofig/fig_unnamed-chunk-10-1.png"/>
+                    <pic:cNvPicPr>
+                      <a:picLocks noChangeAspect="1" noChangeArrowheads="1"/>
+                    </pic:cNvPicPr>
+                  </pic:nvPicPr>
+                  <pic:blipFill>
+                    <a:blip r:embed="rId13"/>
+                    <a:stretch>
+                      <a:fillRect/>
+                    </a:stretch>
+                  </pic:blipFill>
+                  <pic:spPr bwMode="auto">
+                    <a:xfrm>
+                      <a:off x="0" y="0"/>
+                      <a:ext cx="5486400" cy="4389120"/>
+                    </a:xfrm>
+                    <a:prstGeom prst="rect">
+                      <a:avLst/>
+                    </a:prstGeom>
+                    <a:noFill/>
+                    <a:ln w="9525">
+                      <a:noFill/>
+                      <a:headEnd/>
+                      <a:tailEnd/>
+                    </a:ln>
+                  </pic:spPr>
+                </pic:pic>
+              </a:graphicData>
+            </a:graphic>
+          </wp:inline>
+        </w:drawing>
+      </w:r>
+    </w:p>
+    <w:p>
+      <w:pPr>
+        <w:pStyle w:val="ImageCaption"/>
+        <w:rPr>
+          <w:i w:val="0"/>
+        </w:rPr>
+      </w:pPr>
+      <w:del w:id="142" w:author="Dewey Dunnington" w:date="2017-01-17T16:00:00Z">
+        <w:r>
+          <w:rPr>
+            <w:b/>
+            <w:i w:val="0"/>
+          </w:rPr>
+          <w:delText>Fig. 5</w:delText>
+        </w:r>
+      </w:del>
+      <w:ins w:id="143" w:author="Dewey Dunnington" w:date="2017-01-17T16:00:00Z">
+        <w:r>
+          <w:rPr>
+            <w:b/>
+            <w:i w:val="0"/>
+          </w:rPr>
+          <w:t>Fig. 6</w:t>
+        </w:r>
+      </w:ins>
       <w:r>
         <w:rPr>
           <w:i w:val="0"/>
@@ -3594,7 +3627,7 @@
                     </pic:cNvPicPr>
                   </pic:nvPicPr>
                   <pic:blipFill>
-                    <a:blip r:embed="rId13"/>
+                    <a:blip r:embed="rId14"/>
                     <a:stretch>
                       <a:fillRect/>
                     </a:stretch>
@@ -3628,13 +3661,24 @@
           <w:i w:val="0"/>
         </w:rPr>
       </w:pPr>
-      <w:r>
-        <w:rPr>
-          <w:b/>
-          <w:i w:val="0"/>
-        </w:rPr>
-        <w:t>Fig. 6</w:t>
-      </w:r>
+      <w:del w:id="144" w:author="Dewey Dunnington" w:date="2017-01-17T16:00:00Z">
+        <w:r>
+          <w:rPr>
+            <w:b/>
+            <w:i w:val="0"/>
+          </w:rPr>
+          <w:delText>Fig. 6</w:delText>
+        </w:r>
+      </w:del>
+      <w:ins w:id="145" w:author="Dewey Dunnington" w:date="2017-01-17T16:00:00Z">
+        <w:r>
+          <w:rPr>
+            <w:b/>
+            <w:i w:val="0"/>
+          </w:rPr>
+          <w:t>Fig. 7</w:t>
+        </w:r>
+      </w:ins>
       <w:r>
         <w:rPr>
           <w:i w:val="0"/>
@@ -3684,115 +3728,6 @@
                 <pic:pic xmlns:pic="http://schemas.openxmlformats.org/drawingml/2006/picture">
                   <pic:nvPicPr>
                     <pic:cNvPr id="0" name="Picture" descr="autofig/fig_unnamed-chunk-12-1.png"/>
-                    <pic:cNvPicPr>
-                      <a:picLocks noChangeAspect="1" noChangeArrowheads="1"/>
-                    </pic:cNvPicPr>
-                  </pic:nvPicPr>
-                  <pic:blipFill>
-                    <a:blip r:embed="rId14"/>
-                    <a:stretch>
-                      <a:fillRect/>
-                    </a:stretch>
-                  </pic:blipFill>
-                  <pic:spPr bwMode="auto">
-                    <a:xfrm>
-                      <a:off x="0" y="0"/>
-                      <a:ext cx="5486400" cy="4389120"/>
-                    </a:xfrm>
-                    <a:prstGeom prst="rect">
-                      <a:avLst/>
-                    </a:prstGeom>
-                    <a:noFill/>
-                    <a:ln w="9525">
-                      <a:noFill/>
-                      <a:headEnd/>
-                      <a:tailEnd/>
-                    </a:ln>
-                  </pic:spPr>
-                </pic:pic>
-              </a:graphicData>
-            </a:graphic>
-          </wp:inline>
-        </w:drawing>
-      </w:r>
-    </w:p>
-    <w:p>
-      <w:pPr>
-        <w:pStyle w:val="ImageCaption"/>
-        <w:rPr>
-          <w:i w:val="0"/>
-        </w:rPr>
-      </w:pPr>
-      <w:r>
-        <w:rPr>
-          <w:b/>
-          <w:i w:val="0"/>
-        </w:rPr>
-        <w:t>Fig. 7</w:t>
-      </w:r>
-      <w:r>
-        <w:rPr>
-          <w:i w:val="0"/>
-        </w:rPr>
-        <w:t xml:space="preserve"> Distribution of d</w:t>
-      </w:r>
-      <w:r>
-        <w:rPr>
-          <w:i w:val="0"/>
-          <w:vertAlign w:val="subscript"/>
-        </w:rPr>
-        <w:t>0</w:t>
-      </w:r>
-      <w:r>
-        <w:rPr>
-          <w:i w:val="0"/>
-        </w:rPr>
-        <w:t xml:space="preserve"> values modeled for multiple deformation coefficients and slice sizes. Wide distributions indicate that a wide range of original depths (d</w:t>
-      </w:r>
-      <w:r>
-        <w:rPr>
-          <w:i w:val="0"/>
-          <w:vertAlign w:val="subscript"/>
-        </w:rPr>
-        <w:t>0</w:t>
-      </w:r>
-      <w:r>
-        <w:rPr>
-          <w:i w:val="0"/>
-        </w:rPr>
-        <w:t>) contributed to that slice. Negative d</w:t>
-      </w:r>
-      <w:r>
-        <w:rPr>
-          <w:i w:val="0"/>
-          <w:vertAlign w:val="subscript"/>
-        </w:rPr>
-        <w:t>0</w:t>
-      </w:r>
-      <w:r>
-        <w:rPr>
-          <w:i w:val="0"/>
-        </w:rPr>
-        <w:t xml:space="preserve"> values in the distribution indicate the inclusion of strata from above the center depth of the slice.</w:t>
-      </w:r>
-    </w:p>
-    <w:p>
-      <w:r>
-        <w:rPr>
-          <w:noProof/>
-        </w:rPr>
-        <w:lastRenderedPageBreak/>
-        <w:drawing>
-          <wp:inline distT="0" distB="0" distL="0" distR="0" wp14:anchorId="409E6F8D" wp14:editId="192A5D0D">
-            <wp:extent cx="5486400" cy="4389120"/>
-            <wp:effectExtent l="0" t="0" r="0" b="0"/>
-            <wp:docPr id="8" name="Picture" descr="Fig. 8 Extrusion and deformation modeled for artificial 0.5 mm resolution concentration data. Original data is top left. Degree of deformation increases to the right; slice thickness increases toward the bottom."/>
-            <wp:cNvGraphicFramePr/>
-            <a:graphic xmlns:a="http://schemas.openxmlformats.org/drawingml/2006/main">
-              <a:graphicData uri="http://schemas.openxmlformats.org/drawingml/2006/picture">
-                <pic:pic xmlns:pic="http://schemas.openxmlformats.org/drawingml/2006/picture">
-                  <pic:nvPicPr>
-                    <pic:cNvPr id="0" name="Picture" descr="autofig/fig_unnamed-chunk-13-1.png"/>
                     <pic:cNvPicPr>
                       <a:picLocks noChangeAspect="1" noChangeArrowheads="1"/>
                     </pic:cNvPicPr>
@@ -3832,34 +3767,669 @@
           <w:i w:val="0"/>
         </w:rPr>
       </w:pPr>
-      <w:r>
-        <w:rPr>
+      <w:del w:id="146" w:author="Dewey Dunnington" w:date="2017-01-17T16:00:00Z">
+        <w:r>
+          <w:rPr>
+            <w:b/>
+            <w:i w:val="0"/>
+          </w:rPr>
+          <w:delText>Fig. 7</w:delText>
+        </w:r>
+      </w:del>
+      <w:ins w:id="147" w:author="Dewey Dunnington" w:date="2017-01-17T16:00:00Z">
+        <w:r>
+          <w:rPr>
+            <w:b/>
+            <w:i w:val="0"/>
+          </w:rPr>
+          <w:t>Fig. 8</w:t>
+        </w:r>
+      </w:ins>
+      <w:r>
+        <w:rPr>
+          <w:i w:val="0"/>
+        </w:rPr>
+        <w:t xml:space="preserve"> Distribution of d</w:t>
+      </w:r>
+      <w:r>
+        <w:rPr>
+          <w:i w:val="0"/>
+          <w:vertAlign w:val="subscript"/>
+        </w:rPr>
+        <w:t>0</w:t>
+      </w:r>
+      <w:r>
+        <w:rPr>
+          <w:i w:val="0"/>
+        </w:rPr>
+        <w:t xml:space="preserve"> values modeled for multiple deformation coefficients and slice sizes. Wide distributions indicate that a wide range of original depths (d</w:t>
+      </w:r>
+      <w:r>
+        <w:rPr>
+          <w:i w:val="0"/>
+          <w:vertAlign w:val="subscript"/>
+        </w:rPr>
+        <w:t>0</w:t>
+      </w:r>
+      <w:r>
+        <w:rPr>
+          <w:i w:val="0"/>
+        </w:rPr>
+        <w:t>) contributed to that slice. Negative d</w:t>
+      </w:r>
+      <w:r>
+        <w:rPr>
+          <w:i w:val="0"/>
+          <w:vertAlign w:val="subscript"/>
+        </w:rPr>
+        <w:t>0</w:t>
+      </w:r>
+      <w:r>
+        <w:rPr>
+          <w:i w:val="0"/>
+        </w:rPr>
+        <w:t xml:space="preserve"> values in the distribution indicate the inclusion of strata from above the center depth of the slice.</w:t>
+      </w:r>
+    </w:p>
+    <w:p>
+      <w:r>
+        <w:rPr>
+          <w:noProof/>
+        </w:rPr>
+        <w:lastRenderedPageBreak/>
+        <w:drawing>
+          <wp:inline distT="0" distB="0" distL="0" distR="0" wp14:anchorId="409E6F8D" wp14:editId="192A5D0D">
+            <wp:extent cx="5486400" cy="4389120"/>
+            <wp:effectExtent l="0" t="0" r="0" b="0"/>
+            <wp:docPr id="8" name="Picture" descr="Fig. 8 Extrusion and deformation modeled for artificial 0.5 mm resolution concentration data. Original data is top left. Degree of deformation increases to the right; slice thickness increases toward the bottom."/>
+            <wp:cNvGraphicFramePr/>
+            <a:graphic xmlns:a="http://schemas.openxmlformats.org/drawingml/2006/main">
+              <a:graphicData uri="http://schemas.openxmlformats.org/drawingml/2006/picture">
+                <pic:pic xmlns:pic="http://schemas.openxmlformats.org/drawingml/2006/picture">
+                  <pic:nvPicPr>
+                    <pic:cNvPr id="0" name="Picture" descr="autofig/fig_unnamed-chunk-13-1.png"/>
+                    <pic:cNvPicPr>
+                      <a:picLocks noChangeAspect="1" noChangeArrowheads="1"/>
+                    </pic:cNvPicPr>
+                  </pic:nvPicPr>
+                  <pic:blipFill>
+                    <a:blip r:embed="rId16"/>
+                    <a:stretch>
+                      <a:fillRect/>
+                    </a:stretch>
+                  </pic:blipFill>
+                  <pic:spPr bwMode="auto">
+                    <a:xfrm>
+                      <a:off x="0" y="0"/>
+                      <a:ext cx="5486400" cy="4389120"/>
+                    </a:xfrm>
+                    <a:prstGeom prst="rect">
+                      <a:avLst/>
+                    </a:prstGeom>
+                    <a:noFill/>
+                    <a:ln w="9525">
+                      <a:noFill/>
+                      <a:headEnd/>
+                      <a:tailEnd/>
+                    </a:ln>
+                  </pic:spPr>
+                </pic:pic>
+              </a:graphicData>
+            </a:graphic>
+          </wp:inline>
+        </w:drawing>
+      </w:r>
+    </w:p>
+    <w:p>
+      <w:pPr>
+        <w:pStyle w:val="ImageCaption"/>
+        <w:rPr>
+          <w:i w:val="0"/>
+        </w:rPr>
+      </w:pPr>
+      <w:del w:id="148" w:author="Dewey Dunnington" w:date="2017-01-17T16:00:00Z">
+        <w:r>
+          <w:rPr>
+            <w:b/>
+            <w:i w:val="0"/>
+          </w:rPr>
+          <w:delText>Fig. 8</w:delText>
+        </w:r>
+      </w:del>
+      <w:ins w:id="149" w:author="Dewey Dunnington" w:date="2017-01-17T16:00:00Z">
+        <w:r>
+          <w:rPr>
+            <w:b/>
+            <w:i w:val="0"/>
+          </w:rPr>
+          <w:t>Fig. 9</w:t>
+        </w:r>
+      </w:ins>
+      <w:r>
+        <w:rPr>
+          <w:i w:val="0"/>
+        </w:rPr>
+        <w:t xml:space="preserve"> Extrusion and deformation modeled for artificial 0.5 mm resolution concentration data. Original data is top left. Degree of deformation increases to the right; slice thickness increases toward the bottom.</w:t>
+      </w:r>
+    </w:p>
+    <w:p>
+      <w:pPr>
+        <w:rPr>
+          <w:ins w:id="150" w:author="Dewey Dunnington" w:date="2017-01-17T16:32:00Z"/>
+          <w:i/>
+        </w:rPr>
+      </w:pPr>
+      <w:r>
+        <w:rPr>
+          <w:i/>
+        </w:rPr>
+        <w:br w:type="page"/>
+      </w:r>
+    </w:p>
+    <w:p>
+      <w:pPr>
+        <w:pStyle w:val="Heading1"/>
+        <w:rPr>
+          <w:ins w:id="151" w:author="Dewey Dunnington" w:date="2017-01-17T16:35:00Z"/>
+        </w:rPr>
+      </w:pPr>
+      <w:ins w:id="152" w:author="Dewey Dunnington" w:date="2017-01-17T16:32:00Z">
+        <w:r>
+          <w:lastRenderedPageBreak/>
+          <w:t>Figure Legends</w:t>
+        </w:r>
+      </w:ins>
+    </w:p>
+    <w:p>
+      <w:pPr>
+        <w:pStyle w:val="BodyText"/>
+        <w:rPr>
+          <w:ins w:id="153" w:author="Dewey Dunnington" w:date="2017-01-17T16:32:00Z"/>
+        </w:rPr>
+      </w:pPr>
+    </w:p>
+    <w:p>
+      <w:pPr>
+        <w:pStyle w:val="ImageCaption"/>
+        <w:rPr>
+          <w:ins w:id="154" w:author="Dewey Dunnington" w:date="2017-01-17T16:32:00Z"/>
+          <w:i w:val="0"/>
+        </w:rPr>
+      </w:pPr>
+      <w:proofErr w:type="gramStart"/>
+      <w:ins w:id="155" w:author="Dewey Dunnington" w:date="2017-01-17T16:32:00Z">
+        <w:r>
+          <w:rPr>
+            <w:b/>
+            <w:i w:val="0"/>
+          </w:rPr>
+          <w:t>Fig. 1</w:t>
+        </w:r>
+        <w:r>
+          <w:rPr>
+            <w:i w:val="0"/>
+          </w:rPr>
+          <w:t xml:space="preserve"> Ideal patterns of deformation according to the logarithmic deformation function (Acton et al. 2002).</w:t>
+        </w:r>
+        <w:proofErr w:type="gramEnd"/>
+      </w:ins>
+    </w:p>
+    <w:p>
+      <w:pPr>
+        <w:pStyle w:val="ImageCaption"/>
+        <w:rPr>
+          <w:ins w:id="156" w:author="Dewey Dunnington" w:date="2017-01-17T16:33:00Z"/>
+          <w:i w:val="0"/>
+        </w:rPr>
+      </w:pPr>
+      <w:ins w:id="157" w:author="Dewey Dunnington" w:date="2017-01-17T16:33:00Z">
+        <w:r>
+          <w:rPr>
+            <w:b/>
+            <w:i w:val="0"/>
+          </w:rPr>
+          <w:t xml:space="preserve">Fig. </w:t>
+        </w:r>
+        <w:r>
+          <w:rPr>
+            <w:b/>
+            <w:i w:val="0"/>
+          </w:rPr>
+          <w:t>2</w:t>
+        </w:r>
+        <w:r>
+          <w:rPr>
+            <w:i w:val="0"/>
+          </w:rPr>
+          <w:t xml:space="preserve"> </w:t>
+        </w:r>
+        <w:r>
+          <w:rPr>
+            <w:i w:val="0"/>
+          </w:rPr>
+          <w:t>Schematic of how adjacent deformed strata may become incorporated into a single horizontal section of a core</w:t>
+        </w:r>
+        <w:r>
+          <w:rPr>
+            <w:i w:val="0"/>
+          </w:rPr>
+          <w:t>.</w:t>
+        </w:r>
+      </w:ins>
+    </w:p>
+    <w:p>
+      <w:pPr>
+        <w:pStyle w:val="ImageCaption"/>
+        <w:rPr>
+          <w:ins w:id="158" w:author="Dewey Dunnington" w:date="2017-01-17T16:33:00Z"/>
+          <w:i w:val="0"/>
+        </w:rPr>
+      </w:pPr>
+      <w:ins w:id="159" w:author="Dewey Dunnington" w:date="2017-01-17T16:33:00Z">
+        <w:r>
+          <w:rPr>
+            <w:b/>
+            <w:i w:val="0"/>
+          </w:rPr>
+          <w:t>Fig. 3</w:t>
+        </w:r>
+        <w:r>
+          <w:rPr>
+            <w:i w:val="0"/>
+          </w:rPr>
+          <w:t xml:space="preserve"> Schematic of variables used in the deformation model. Models were produced for sections of diameter D and thickness H. Each point </w:t>
+        </w:r>
+        <w:proofErr w:type="spellStart"/>
+        <w:r>
+          <w:rPr>
+            <w:i w:val="0"/>
+          </w:rPr>
+          <w:t>i</w:t>
+        </w:r>
+        <w:proofErr w:type="spellEnd"/>
+        <w:r>
+          <w:rPr>
+            <w:i w:val="0"/>
+          </w:rPr>
+          <w:t xml:space="preserve"> in the section had a coordinate d</w:t>
+        </w:r>
+        <w:r>
+          <w:rPr>
+            <w:i w:val="0"/>
+            <w:vertAlign w:val="subscript"/>
+          </w:rPr>
+          <w:t>i</w:t>
+        </w:r>
+        <w:r>
+          <w:rPr>
+            <w:i w:val="0"/>
+          </w:rPr>
+          <w:t xml:space="preserve"> and </w:t>
+        </w:r>
+        <w:proofErr w:type="spellStart"/>
+        <w:proofErr w:type="gramStart"/>
+        <w:r>
+          <w:rPr>
+            <w:i w:val="0"/>
+          </w:rPr>
+          <w:t>r</w:t>
+        </w:r>
+        <w:r>
+          <w:rPr>
+            <w:i w:val="0"/>
+            <w:vertAlign w:val="subscript"/>
+          </w:rPr>
+          <w:t>i</w:t>
+        </w:r>
+        <w:proofErr w:type="spellEnd"/>
+        <w:proofErr w:type="gramEnd"/>
+        <w:r>
+          <w:rPr>
+            <w:i w:val="0"/>
+          </w:rPr>
+          <w:t>, which were used to calculate the depth prior to convex upward deformation (d</w:t>
+        </w:r>
+        <w:r>
+          <w:rPr>
+            <w:i w:val="0"/>
+            <w:vertAlign w:val="subscript"/>
+          </w:rPr>
+          <w:t>0i</w:t>
+        </w:r>
+        <w:r>
+          <w:rPr>
+            <w:i w:val="0"/>
+          </w:rPr>
+          <w:t>)</w:t>
+        </w:r>
+      </w:ins>
+    </w:p>
+    <w:p>
+      <w:pPr>
+        <w:pStyle w:val="ImageCaption"/>
+        <w:rPr>
+          <w:ins w:id="160" w:author="Dewey Dunnington" w:date="2017-01-17T16:33:00Z"/>
+          <w:i w:val="0"/>
+        </w:rPr>
+      </w:pPr>
+      <w:ins w:id="161" w:author="Dewey Dunnington" w:date="2017-01-17T16:33:00Z">
+        <w:r>
+          <w:rPr>
+            <w:b/>
+            <w:i w:val="0"/>
+          </w:rPr>
+          <w:t>Fig. 4</w:t>
+        </w:r>
+        <w:r>
+          <w:rPr>
+            <w:i w:val="0"/>
+          </w:rPr>
+          <w:t xml:space="preserve"> Histogram of degrees of deformation (b) from digitized layers. Higher degrees of deformation corresponded to strata that were more deformed; lower degrees of deformation corresponded</w:t>
+        </w:r>
+        <w:r>
+          <w:rPr>
+            <w:i w:val="0"/>
+          </w:rPr>
+          <w:t xml:space="preserve"> to strata that were less defor</w:t>
+        </w:r>
+        <w:r>
+          <w:rPr>
+            <w:i w:val="0"/>
+          </w:rPr>
+          <w:t>med.</w:t>
+        </w:r>
+      </w:ins>
+    </w:p>
+    <w:p>
+      <w:pPr>
+        <w:pStyle w:val="ImageCaption"/>
+        <w:rPr>
+          <w:ins w:id="162" w:author="Dewey Dunnington" w:date="2017-01-17T16:34:00Z"/>
+          <w:i w:val="0"/>
+        </w:rPr>
+      </w:pPr>
+      <w:ins w:id="163" w:author="Dewey Dunnington" w:date="2017-01-17T16:34:00Z">
+        <w:r>
+          <w:rPr>
+            <w:b/>
+            <w:i w:val="0"/>
+          </w:rPr>
+          <w:t>Fig. 5</w:t>
+        </w:r>
+        <w:r>
+          <w:rPr>
+            <w:i w:val="0"/>
+          </w:rPr>
+          <w:t xml:space="preserve"> Representative layers for selected degrees of deformation.</w:t>
+        </w:r>
+      </w:ins>
+    </w:p>
+    <w:p>
+      <w:pPr>
+        <w:pStyle w:val="ImageCaption"/>
+        <w:rPr>
+          <w:ins w:id="164" w:author="Dewey Dunnington" w:date="2017-01-17T16:34:00Z"/>
+          <w:i w:val="0"/>
+        </w:rPr>
+      </w:pPr>
+      <w:ins w:id="165" w:author="Dewey Dunnington" w:date="2017-01-17T16:34:00Z">
+        <w:r>
+          <w:rPr>
+            <w:b/>
+            <w:i w:val="0"/>
+          </w:rPr>
+          <w:t>Fig. 6</w:t>
+        </w:r>
+        <w:r>
+          <w:rPr>
+            <w:i w:val="0"/>
+          </w:rPr>
+          <w:t xml:space="preserve"> Distribution of d</w:t>
+        </w:r>
+        <w:r>
+          <w:rPr>
+            <w:i w:val="0"/>
+            <w:vertAlign w:val="subscript"/>
+          </w:rPr>
+          <w:t>0</w:t>
+        </w:r>
+        <w:r>
+          <w:rPr>
+            <w:i w:val="0"/>
+          </w:rPr>
+          <w:t xml:space="preserve"> for d=0 by degree of deformation. Value b=0 indicates no deformation; b=2 indicates maximum deformation in the model. Coordinates are in ce</w:t>
+        </w:r>
+        <w:r>
+          <w:rPr>
+            <w:i w:val="0"/>
+          </w:rPr>
+          <w:t>n</w:t>
+        </w:r>
+        <w:r>
+          <w:rPr>
+            <w:i w:val="0"/>
+          </w:rPr>
+          <w:t>timeters.</w:t>
+        </w:r>
+      </w:ins>
+    </w:p>
+    <w:p>
+      <w:pPr>
+        <w:pStyle w:val="ImageCaption"/>
+        <w:rPr>
+          <w:ins w:id="166" w:author="Dewey Dunnington" w:date="2017-01-17T16:34:00Z"/>
+          <w:i w:val="0"/>
+        </w:rPr>
+      </w:pPr>
+      <w:ins w:id="167" w:author="Dewey Dunnington" w:date="2017-01-17T16:34:00Z">
+        <w:r>
+          <w:rPr>
+            <w:b/>
+            <w:i w:val="0"/>
+          </w:rPr>
+          <w:t>Fig. 7</w:t>
+        </w:r>
+        <w:r>
+          <w:rPr>
+            <w:i w:val="0"/>
+          </w:rPr>
+          <w:t xml:space="preserve"> Distribution of d</w:t>
+        </w:r>
+        <w:r>
+          <w:rPr>
+            <w:i w:val="0"/>
+            <w:vertAlign w:val="subscript"/>
+          </w:rPr>
+          <w:t>0</w:t>
+        </w:r>
+        <w:r>
+          <w:rPr>
+            <w:i w:val="0"/>
+          </w:rPr>
+          <w:t xml:space="preserve"> of a vertical</w:t>
+        </w:r>
+        <w:r>
+          <w:rPr>
+            <w:i w:val="0"/>
+          </w:rPr>
+          <w:t>ly</w:t>
+        </w:r>
+        <w:r>
+          <w:rPr>
+            <w:i w:val="0"/>
+          </w:rPr>
+          <w:t xml:space="preserve"> sliced section for multiple degrees of deformation and slice sizes. Coordinates are in centimeters. Slice thickness is in centimetres and is indicated at right.</w:t>
+        </w:r>
+      </w:ins>
+    </w:p>
+    <w:p>
+      <w:pPr>
+        <w:pStyle w:val="ImageCaption"/>
+        <w:rPr>
+          <w:ins w:id="168" w:author="Dewey Dunnington" w:date="2017-01-17T16:34:00Z"/>
+          <w:i w:val="0"/>
+        </w:rPr>
+      </w:pPr>
+      <w:ins w:id="169" w:author="Dewey Dunnington" w:date="2017-01-17T16:34:00Z">
+        <w:r>
+          <w:rPr>
+            <w:b/>
+            <w:i w:val="0"/>
+          </w:rPr>
+          <w:t>Fig. 8</w:t>
+        </w:r>
+        <w:r>
+          <w:rPr>
+            <w:i w:val="0"/>
+          </w:rPr>
+          <w:t xml:space="preserve"> Distribution of d</w:t>
+        </w:r>
+        <w:r>
+          <w:rPr>
+            <w:i w:val="0"/>
+            <w:vertAlign w:val="subscript"/>
+          </w:rPr>
+          <w:t>0</w:t>
+        </w:r>
+        <w:r>
+          <w:rPr>
+            <w:i w:val="0"/>
+          </w:rPr>
+          <w:t xml:space="preserve"> values modeled for multiple deformation coefficients and slice sizes. Wide distributions indicate that a wide range of original depths (d</w:t>
+        </w:r>
+        <w:r>
+          <w:rPr>
+            <w:i w:val="0"/>
+            <w:vertAlign w:val="subscript"/>
+          </w:rPr>
+          <w:t>0</w:t>
+        </w:r>
+        <w:r>
+          <w:rPr>
+            <w:i w:val="0"/>
+          </w:rPr>
+          <w:t>) contributed to that slice. Negative d</w:t>
+        </w:r>
+        <w:r>
+          <w:rPr>
+            <w:i w:val="0"/>
+            <w:vertAlign w:val="subscript"/>
+          </w:rPr>
+          <w:t>0</w:t>
+        </w:r>
+        <w:r>
+          <w:rPr>
+            <w:i w:val="0"/>
+          </w:rPr>
+          <w:t xml:space="preserve"> values in the distribution indicate the inclusion of strata from above the center depth of the slice.</w:t>
+        </w:r>
+      </w:ins>
+    </w:p>
+    <w:p>
+      <w:pPr>
+        <w:pStyle w:val="ImageCaption"/>
+        <w:rPr>
+          <w:ins w:id="170" w:author="Dewey Dunnington" w:date="2017-01-17T16:34:00Z"/>
+          <w:i w:val="0"/>
+        </w:rPr>
+      </w:pPr>
+      <w:ins w:id="171" w:author="Dewey Dunnington" w:date="2017-01-17T16:34:00Z">
+        <w:r>
+          <w:rPr>
+            <w:b/>
+            <w:i w:val="0"/>
+          </w:rPr>
+          <w:t>Fig. 9</w:t>
+        </w:r>
+        <w:r>
+          <w:rPr>
+            <w:i w:val="0"/>
+          </w:rPr>
+          <w:t xml:space="preserve"> Extrusion and deformation modeled for artificial 0.5 mm resolution concentration data. Original data is top left. Degree of deformation increases to the right; slice thickness increases toward the bottom.</w:t>
+        </w:r>
+      </w:ins>
+    </w:p>
+    <w:p>
+      <w:pPr>
+        <w:rPr>
+          <w:ins w:id="172" w:author="Dewey Dunnington" w:date="2017-01-17T16:38:00Z"/>
+        </w:rPr>
+      </w:pPr>
+    </w:p>
+    <w:p>
+      <w:pPr>
+        <w:pStyle w:val="Heading1"/>
+        <w:rPr>
+          <w:ins w:id="173" w:author="Dewey Dunnington" w:date="2017-01-17T16:38:00Z"/>
+        </w:rPr>
+      </w:pPr>
+      <w:ins w:id="174" w:author="Dewey Dunnington" w:date="2017-01-17T16:38:00Z">
+        <w:r>
+          <w:t>Table Legends</w:t>
+        </w:r>
+      </w:ins>
+    </w:p>
+    <w:p>
+      <w:pPr>
+        <w:rPr>
+          <w:ins w:id="175" w:author="Dewey Dunnington" w:date="2017-01-17T16:38:00Z"/>
+        </w:rPr>
+      </w:pPr>
+      <w:bookmarkStart w:id="176" w:name="_GoBack"/>
+      <w:bookmarkEnd w:id="176"/>
+    </w:p>
+    <w:p>
+      <w:pPr>
+        <w:pStyle w:val="TableCaption"/>
+        <w:rPr>
+          <w:ins w:id="177" w:author="Dewey Dunnington" w:date="2017-01-17T16:39:00Z"/>
+          <w:i w:val="0"/>
+        </w:rPr>
+      </w:pPr>
+      <w:ins w:id="178" w:author="Dewey Dunnington" w:date="2017-01-17T16:39:00Z">
+        <w:r>
+          <w:rPr>
+            <w:b/>
+            <w:i w:val="0"/>
+          </w:rPr>
+          <w:t>Table 1</w:t>
+        </w:r>
+        <w:r>
+          <w:rPr>
+            <w:i w:val="0"/>
+          </w:rPr>
+          <w:t xml:space="preserve"> Sources of core photos that contained digitized layers used in this study.</w:t>
+        </w:r>
+        <w:r>
+          <w:rPr>
+            <w:i w:val="0"/>
+          </w:rPr>
+          <w:t xml:space="preserve"> </w:t>
+        </w:r>
+      </w:ins>
+    </w:p>
+    <w:p>
+      <w:pPr>
+        <w:rPr>
+          <w:ins w:id="179" w:author="Dewey Dunnington" w:date="2017-01-17T16:35:00Z"/>
+          <w:rFonts w:eastAsiaTheme="majorEastAsia" w:cstheme="majorBidi"/>
           <w:b/>
-          <w:i w:val="0"/>
-        </w:rPr>
-        <w:t>Fig. 8</w:t>
-      </w:r>
-      <w:r>
-        <w:rPr>
-          <w:i w:val="0"/>
-        </w:rPr>
-        <w:t xml:space="preserve"> Extrusion and deformation modeled for artificial 0.5 mm resolution concentration data. Original data is top left. Degree of deformation increases to the right; slice thickness increases toward the bottom.</w:t>
-      </w:r>
-    </w:p>
-    <w:p>
-      <w:r>
-        <w:rPr>
-          <w:i/>
-        </w:rPr>
-        <w:br w:type="page"/>
-      </w:r>
+          <w:bCs/>
+          <w:szCs w:val="32"/>
+        </w:rPr>
+      </w:pPr>
+      <w:bookmarkStart w:id="180" w:name="references"/>
+      <w:bookmarkEnd w:id="180"/>
+      <w:ins w:id="181" w:author="Dewey Dunnington" w:date="2017-01-17T16:35:00Z">
+        <w:r>
+          <w:br w:type="page"/>
+        </w:r>
+      </w:ins>
     </w:p>
     <w:p>
       <w:pPr>
         <w:pStyle w:val="Heading1"/>
       </w:pPr>
-      <w:bookmarkStart w:id="160" w:name="references"/>
-      <w:bookmarkEnd w:id="160"/>
       <w:r>
         <w:lastRenderedPageBreak/>
         <w:t>References</w:t>
@@ -3947,17 +4517,69 @@
         <w:t>editer</w:t>
       </w:r>
       <w:r>
-        <w:t>ranean. In: Proceedings of the Ocean Drilling Program: Scientific R</w:t>
-      </w:r>
-      <w:r>
-        <w:t xml:space="preserve">esults. The </w:t>
-      </w:r>
-      <w:r>
-        <w:t>Ocean Drilling Program</w:t>
-      </w:r>
-      <w:r>
-        <w:t>, p 129</w:t>
-      </w:r>
+        <w:t xml:space="preserve">ranean. </w:t>
+      </w:r>
+      <w:del w:id="182" w:author="Dewey Dunnington" w:date="2017-01-17T16:23:00Z">
+        <w:r>
+          <w:delText xml:space="preserve">In: </w:delText>
+        </w:r>
+      </w:del>
+      <w:proofErr w:type="spellStart"/>
+      <w:ins w:id="183" w:author="Dewey Dunnington" w:date="2017-01-17T16:23:00Z">
+        <w:r>
+          <w:t>Proc</w:t>
+        </w:r>
+        <w:proofErr w:type="spellEnd"/>
+        <w:r>
+          <w:t xml:space="preserve"> Ocean Drill </w:t>
+        </w:r>
+        <w:proofErr w:type="spellStart"/>
+        <w:r>
+          <w:t>Prog</w:t>
+        </w:r>
+        <w:proofErr w:type="spellEnd"/>
+        <w:r>
+          <w:t xml:space="preserve"> </w:t>
+        </w:r>
+        <w:proofErr w:type="spellStart"/>
+        <w:r>
+          <w:t>Sci</w:t>
+        </w:r>
+        <w:proofErr w:type="spellEnd"/>
+        <w:r>
+          <w:t xml:space="preserve"> Results</w:t>
+        </w:r>
+        <w:r>
+          <w:t xml:space="preserve"> </w:t>
+        </w:r>
+      </w:ins>
+      <w:ins w:id="184" w:author="Dewey Dunnington" w:date="2017-01-17T16:24:00Z">
+        <w:r>
+          <w:t xml:space="preserve">161: </w:t>
+        </w:r>
+      </w:ins>
+      <w:del w:id="185" w:author="Dewey Dunnington" w:date="2017-01-17T16:23:00Z">
+        <w:r>
+          <w:delText>Proceedings of the Ocean Drilling Program: Scientific R</w:delText>
+        </w:r>
+        <w:r>
+          <w:delText xml:space="preserve">esults. The </w:delText>
+        </w:r>
+        <w:r>
+          <w:delText>Ocean Drilling Program</w:delText>
+        </w:r>
+        <w:r>
+          <w:delText xml:space="preserve">, p </w:delText>
+        </w:r>
+      </w:del>
+      <w:r>
+        <w:t>129</w:t>
+      </w:r>
+      <w:ins w:id="186" w:author="Dewey Dunnington" w:date="2017-01-17T16:24:00Z">
+        <w:r>
+          <w:t>–136</w:t>
+        </w:r>
+      </w:ins>
     </w:p>
     <w:p>
       <w:pPr>
@@ -3998,21 +4620,50 @@
       <w:r>
         <w:t xml:space="preserve">cuador. </w:t>
       </w:r>
-      <w:proofErr w:type="gramStart"/>
-      <w:r>
-        <w:t xml:space="preserve">Vegetation History and </w:t>
-      </w:r>
-      <w:proofErr w:type="spellStart"/>
-      <w:r>
-        <w:t>Archaeobotany</w:t>
-      </w:r>
-      <w:proofErr w:type="spellEnd"/>
-      <w:r>
-        <w:t xml:space="preserve"> 19:191–206.</w:t>
-      </w:r>
-      <w:proofErr w:type="gramEnd"/>
-      <w:r>
-        <w:t xml:space="preserve"> </w:t>
+      <w:ins w:id="187" w:author="Dewey Dunnington" w:date="2017-01-17T16:12:00Z">
+        <w:r>
+          <w:rPr>
+            <w:rStyle w:val="st"/>
+            <w:rFonts w:eastAsia="Times New Roman" w:cs="Times New Roman"/>
+          </w:rPr>
+          <w:t xml:space="preserve">Veg </w:t>
+        </w:r>
+        <w:proofErr w:type="spellStart"/>
+        <w:r>
+          <w:rPr>
+            <w:rStyle w:val="st"/>
+            <w:rFonts w:eastAsia="Times New Roman" w:cs="Times New Roman"/>
+          </w:rPr>
+          <w:t>Hist</w:t>
+        </w:r>
+        <w:proofErr w:type="spellEnd"/>
+        <w:r>
+          <w:rPr>
+            <w:rStyle w:val="st"/>
+            <w:rFonts w:eastAsia="Times New Roman" w:cs="Times New Roman"/>
+          </w:rPr>
+          <w:t xml:space="preserve"> </w:t>
+        </w:r>
+        <w:proofErr w:type="spellStart"/>
+        <w:r>
+          <w:rPr>
+            <w:rStyle w:val="st"/>
+            <w:rFonts w:eastAsia="Times New Roman" w:cs="Times New Roman"/>
+          </w:rPr>
+          <w:t>Archaeobot</w:t>
+        </w:r>
+        <w:proofErr w:type="spellEnd"/>
+        <w:r>
+          <w:t xml:space="preserve"> </w:t>
+        </w:r>
+      </w:ins>
+      <w:del w:id="188" w:author="Dewey Dunnington" w:date="2017-01-17T16:12:00Z">
+        <w:r>
+          <w:delText xml:space="preserve">Vegetation History and Archaeobotany </w:delText>
+        </w:r>
+      </w:del>
+      <w:r>
+        <w:t xml:space="preserve">19:191–206. </w:t>
       </w:r>
       <w:proofErr w:type="spellStart"/>
       <w:proofErr w:type="gramStart"/>
@@ -4056,9 +4707,24 @@
       <w:r>
         <w:t xml:space="preserve"> microtome for sectioning lake sediment cores at a very high resolution. </w:t>
       </w:r>
+      <w:del w:id="189" w:author="Dewey Dunnington" w:date="2017-01-17T16:14:00Z">
+        <w:r>
+          <w:delText>Journal of Paleolimnology</w:delText>
+        </w:r>
+      </w:del>
       <w:proofErr w:type="gramStart"/>
-      <w:r>
-        <w:t>Journal of Paleolimnology 32:301–304.</w:t>
+      <w:ins w:id="190" w:author="Dewey Dunnington" w:date="2017-01-17T16:14:00Z">
+        <w:r>
+          <w:t xml:space="preserve">J </w:t>
+        </w:r>
+        <w:proofErr w:type="spellStart"/>
+        <w:r>
+          <w:t>Paleolimnol</w:t>
+        </w:r>
+      </w:ins>
+      <w:proofErr w:type="spellEnd"/>
+      <w:r>
+        <w:t xml:space="preserve"> 32:301–304.</w:t>
       </w:r>
       <w:proofErr w:type="gramEnd"/>
       <w:r>
@@ -4109,9 +4775,24 @@
       <w:r>
         <w:t xml:space="preserve"> (1989) A new trigger mechanism for sediment samplers. </w:t>
       </w:r>
+      <w:del w:id="191" w:author="Dewey Dunnington" w:date="2017-01-17T16:14:00Z">
+        <w:r>
+          <w:delText>Journal of Paleolimnology</w:delText>
+        </w:r>
+      </w:del>
       <w:proofErr w:type="gramStart"/>
-      <w:r>
-        <w:t>Journal of Paleolimnology 2:241–243.</w:t>
+      <w:ins w:id="192" w:author="Dewey Dunnington" w:date="2017-01-17T16:14:00Z">
+        <w:r>
+          <w:t xml:space="preserve">J </w:t>
+        </w:r>
+        <w:proofErr w:type="spellStart"/>
+        <w:r>
+          <w:t>Paleolimnol</w:t>
+        </w:r>
+      </w:ins>
+      <w:proofErr w:type="spellEnd"/>
+      <w:r>
+        <w:t xml:space="preserve"> 2:241–243.</w:t>
       </w:r>
       <w:proofErr w:type="gramEnd"/>
       <w:r>
@@ -4248,16 +4929,39 @@
       <w:r>
         <w:t xml:space="preserve"> massif). </w:t>
       </w:r>
-      <w:proofErr w:type="gramStart"/>
-      <w:r>
-        <w:t>Quaternary Science Reviews 26:2644–2660.</w:t>
-      </w:r>
-      <w:proofErr w:type="gramEnd"/>
-      <w:r>
-        <w:t xml:space="preserve"> </w:t>
-      </w:r>
+      <w:del w:id="193" w:author="Dewey Dunnington" w:date="2017-01-17T16:15:00Z">
+        <w:r>
+          <w:delText>Quaternary Science Reviews</w:delText>
+        </w:r>
+      </w:del>
       <w:proofErr w:type="spellStart"/>
       <w:proofErr w:type="gramStart"/>
+      <w:ins w:id="194" w:author="Dewey Dunnington" w:date="2017-01-17T16:15:00Z">
+        <w:r>
+          <w:t>Quat</w:t>
+        </w:r>
+        <w:proofErr w:type="spellEnd"/>
+        <w:r>
+          <w:t xml:space="preserve"> </w:t>
+        </w:r>
+        <w:proofErr w:type="spellStart"/>
+        <w:r>
+          <w:t>Sci</w:t>
+        </w:r>
+        <w:proofErr w:type="spellEnd"/>
+        <w:r>
+          <w:t xml:space="preserve"> Rev</w:t>
+        </w:r>
+      </w:ins>
+      <w:r>
+        <w:t xml:space="preserve"> 26:2644–2660.</w:t>
+      </w:r>
+      <w:proofErr w:type="gramEnd"/>
+      <w:r>
+        <w:t xml:space="preserve"> </w:t>
+      </w:r>
+      <w:proofErr w:type="spellStart"/>
+      <w:proofErr w:type="gramStart"/>
       <w:r>
         <w:t>doi</w:t>
       </w:r>
@@ -4286,10 +4990,38 @@
         <w:t>n GD (1998) Intermediate depth B</w:t>
       </w:r>
       <w:r>
-        <w:t xml:space="preserve">lake outer ridge, sites 1056, 1057, 1058, and 1059. Proceedings of the Ocean Drilling Program Initial Reports 172:77–156. </w:t>
+        <w:t xml:space="preserve">lake outer ridge, sites 1056, 1057, 1058, and 1059. </w:t>
       </w:r>
       <w:proofErr w:type="spellStart"/>
       <w:proofErr w:type="gramStart"/>
+      <w:ins w:id="195" w:author="Dewey Dunnington" w:date="2017-01-17T16:25:00Z">
+        <w:r>
+          <w:t>Proc</w:t>
+        </w:r>
+        <w:proofErr w:type="spellEnd"/>
+        <w:r>
+          <w:t xml:space="preserve"> Ocean Drill </w:t>
+        </w:r>
+        <w:proofErr w:type="spellStart"/>
+        <w:r>
+          <w:t>Prog</w:t>
+        </w:r>
+      </w:ins>
+      <w:proofErr w:type="spellEnd"/>
+      <w:del w:id="196" w:author="Dewey Dunnington" w:date="2017-01-17T16:25:00Z">
+        <w:r>
+          <w:delText>Proceedings of the Ocean Drilling Program</w:delText>
+        </w:r>
+      </w:del>
+      <w:r>
+        <w:t xml:space="preserve"> Initial Reports 172:77–156.</w:t>
+      </w:r>
+      <w:proofErr w:type="gramEnd"/>
+      <w:r>
+        <w:t xml:space="preserve"> </w:t>
+      </w:r>
+      <w:proofErr w:type="spellStart"/>
+      <w:proofErr w:type="gramStart"/>
       <w:r>
         <w:t>doi</w:t>
       </w:r>
@@ -4358,9 +5090,32 @@
       <w:r>
         <w:t xml:space="preserve">rance) sedimentary sequence: New insights from chemical proxies. </w:t>
       </w:r>
+      <w:del w:id="197" w:author="Dewey Dunnington" w:date="2017-01-17T16:16:00Z">
+        <w:r>
+          <w:delText>Journal of Quaternary Science</w:delText>
+        </w:r>
+      </w:del>
       <w:proofErr w:type="gramStart"/>
-      <w:r>
-        <w:t>Journal of Quaternary Science 26:109–117.</w:t>
+      <w:ins w:id="198" w:author="Dewey Dunnington" w:date="2017-01-17T16:16:00Z">
+        <w:r>
+          <w:t xml:space="preserve">J </w:t>
+        </w:r>
+        <w:proofErr w:type="spellStart"/>
+        <w:r>
+          <w:t>Quat</w:t>
+        </w:r>
+        <w:proofErr w:type="spellEnd"/>
+        <w:r>
+          <w:t xml:space="preserve"> </w:t>
+        </w:r>
+        <w:proofErr w:type="spellStart"/>
+        <w:r>
+          <w:t>Sci</w:t>
+        </w:r>
+      </w:ins>
+      <w:proofErr w:type="spellEnd"/>
+      <w:r>
+        <w:t xml:space="preserve"> 26:109–117.</w:t>
       </w:r>
       <w:proofErr w:type="gramEnd"/>
       <w:r>
@@ -4395,9 +5150,24 @@
       <w:r>
         <w:t xml:space="preserve"> KH (2002) The LOG corer – a new device for obtaining short cores in soft lacustrine sediments. </w:t>
       </w:r>
+      <w:del w:id="199" w:author="Dewey Dunnington" w:date="2017-01-17T16:14:00Z">
+        <w:r>
+          <w:delText>Journal of Paleolimnology</w:delText>
+        </w:r>
+      </w:del>
       <w:proofErr w:type="gramStart"/>
-      <w:r>
-        <w:t>Journal of Paleolimnology 27:145–150.</w:t>
+      <w:ins w:id="200" w:author="Dewey Dunnington" w:date="2017-01-17T16:14:00Z">
+        <w:r>
+          <w:t xml:space="preserve">J </w:t>
+        </w:r>
+        <w:proofErr w:type="spellStart"/>
+        <w:r>
+          <w:t>Paleolimnol</w:t>
+        </w:r>
+      </w:ins>
+      <w:proofErr w:type="spellEnd"/>
+      <w:r>
+        <w:t xml:space="preserve"> 27:145–150.</w:t>
       </w:r>
       <w:proofErr w:type="gramEnd"/>
       <w:r>
@@ -4429,6 +5199,24 @@
       <w:r>
         <w:t xml:space="preserve"> </w:t>
       </w:r>
+      <w:ins w:id="201" w:author="Dewey Dunnington" w:date="2017-01-17T16:18:00Z">
+        <w:r>
+          <w:t xml:space="preserve">J </w:t>
+        </w:r>
+        <w:proofErr w:type="spellStart"/>
+        <w:r>
+          <w:t>Sed</w:t>
+        </w:r>
+        <w:proofErr w:type="spellEnd"/>
+        <w:r>
+          <w:t xml:space="preserve"> Res 52: </w:t>
+        </w:r>
+      </w:ins>
+      <w:ins w:id="202" w:author="Dewey Dunnington" w:date="2017-01-17T16:19:00Z">
+        <w:r>
+          <w:t>641</w:t>
+        </w:r>
+      </w:ins>
     </w:p>
     <w:p>
       <w:pPr>
@@ -4470,16 +5258,39 @@
       <w:r>
         <w:t xml:space="preserve">anada. </w:t>
       </w:r>
-      <w:proofErr w:type="gramStart"/>
-      <w:r>
-        <w:t>Quaternary Science Reviews 27:701–713.</w:t>
-      </w:r>
-      <w:proofErr w:type="gramEnd"/>
-      <w:r>
-        <w:t xml:space="preserve"> </w:t>
-      </w:r>
+      <w:del w:id="203" w:author="Dewey Dunnington" w:date="2017-01-17T16:15:00Z">
+        <w:r>
+          <w:delText>Quaternary Science Reviews</w:delText>
+        </w:r>
+      </w:del>
       <w:proofErr w:type="spellStart"/>
       <w:proofErr w:type="gramStart"/>
+      <w:ins w:id="204" w:author="Dewey Dunnington" w:date="2017-01-17T16:15:00Z">
+        <w:r>
+          <w:t>Quat</w:t>
+        </w:r>
+        <w:proofErr w:type="spellEnd"/>
+        <w:r>
+          <w:t xml:space="preserve"> </w:t>
+        </w:r>
+        <w:proofErr w:type="spellStart"/>
+        <w:r>
+          <w:t>Sci</w:t>
+        </w:r>
+        <w:proofErr w:type="spellEnd"/>
+        <w:r>
+          <w:t xml:space="preserve"> Rev</w:t>
+        </w:r>
+      </w:ins>
+      <w:r>
+        <w:t xml:space="preserve"> 27:701–713.</w:t>
+      </w:r>
+      <w:proofErr w:type="gramEnd"/>
+      <w:r>
+        <w:t xml:space="preserve"> </w:t>
+      </w:r>
+      <w:proofErr w:type="spellStart"/>
+      <w:proofErr w:type="gramStart"/>
       <w:r>
         <w:t>doi</w:t>
       </w:r>
@@ -4496,10 +5307,10 @@
       <w:pPr>
         <w:pStyle w:val="Bibliography"/>
         <w:rPr>
-          <w:del w:id="161" w:author="Dewey Dunnington" w:date="2017-01-16T13:20:00Z"/>
-        </w:rPr>
-      </w:pPr>
-      <w:del w:id="162" w:author="Dewey Dunnington" w:date="2017-01-16T13:20:00Z">
+          <w:del w:id="205" w:author="Dewey Dunnington" w:date="2017-01-16T13:20:00Z"/>
+        </w:rPr>
+      </w:pPr>
+      <w:del w:id="206" w:author="Dewey Dunnington" w:date="2017-01-16T13:20:00Z">
         <w:r>
           <w:delText>Menounos B, Clague JJ, Gilbert R, Slaymaker O (2005) Environmental reconstructi</w:delText>
         </w:r>
@@ -4600,7 +5411,15 @@
         <w:t>depth scale for sediments from Crevice Lake, M</w:t>
       </w:r>
       <w:r>
-        <w:t>ontana. United States Geological Survey, Reston, Virginia</w:t>
+        <w:t>ontana. United States Geological Survey</w:t>
+      </w:r>
+      <w:ins w:id="207" w:author="Dewey Dunnington" w:date="2017-01-17T16:20:00Z">
+        <w:r>
+          <w:t xml:space="preserve"> Open File Report 2009-1277</w:t>
+        </w:r>
+      </w:ins>
+      <w:r>
+        <w:t>, Reston, Virginia</w:t>
       </w:r>
     </w:p>
     <w:p>
@@ -4686,6 +5505,11 @@
       <w:r>
         <w:t xml:space="preserve">: An implementation of the grammar of graphics. </w:t>
       </w:r>
+      <w:ins w:id="208" w:author="Dewey Dunnington" w:date="2017-01-17T16:21:00Z">
+        <w:r>
+          <w:t>R Package version 2.1.0</w:t>
+        </w:r>
+      </w:ins>
     </w:p>
     <w:p>
       <w:pPr>
@@ -4702,6 +5526,11 @@
       <w:r>
         <w:t xml:space="preserve">: A grammar of data manipulation. </w:t>
       </w:r>
+      <w:ins w:id="209" w:author="Dewey Dunnington" w:date="2017-01-17T16:21:00Z">
+        <w:r>
+          <w:t>R Package version 0.4.3</w:t>
+        </w:r>
+      </w:ins>
     </w:p>
     <w:p>
       <w:pPr>
@@ -6452,6 +7281,11 @@
       <w:szCs w:val="18"/>
     </w:rPr>
   </w:style>
+  <w:style w:type="character" w:customStyle="1" w:styleId="st">
+    <w:name w:val="st"/>
+    <w:basedOn w:val="DefaultParagraphFont"/>
+    <w:rsid w:val="00913F3F"/>
+  </w:style>
 </w:styles>
 </file>
 
@@ -7341,6 +8175,11 @@
       <w:sz w:val="18"/>
       <w:szCs w:val="18"/>
     </w:rPr>
+  </w:style>
+  <w:style w:type="character" w:customStyle="1" w:styleId="st">
+    <w:name w:val="st"/>
+    <w:basedOn w:val="DefaultParagraphFont"/>
+    <w:rsid w:val="00913F3F"/>
   </w:style>
 </w:styles>
 </file>

</xml_diff>

<commit_message>
update for submission of revisions
</commit_message>
<xml_diff>
--- a/submission-2/Dunnington JOPL Coring deformation manuscript-rev1.docx
+++ b/submission-2/Dunnington JOPL Coring deformation manuscript-rev1.docx
@@ -6,6 +6,8 @@
       <w:pPr>
         <w:pStyle w:val="Title"/>
       </w:pPr>
+      <w:bookmarkStart w:id="0" w:name="_GoBack"/>
+      <w:bookmarkEnd w:id="0"/>
       <w:r>
         <w:t>Modeling the effect of convex upward deformation and horizontal sectioning on paleolimnological data</w:t>
       </w:r>
@@ -38,8 +40,8 @@
       <w:pPr>
         <w:pStyle w:val="Heading1"/>
       </w:pPr>
-      <w:bookmarkStart w:id="0" w:name="abstract"/>
-      <w:bookmarkEnd w:id="0"/>
+      <w:bookmarkStart w:id="1" w:name="abstract"/>
+      <w:bookmarkEnd w:id="1"/>
       <w:r>
         <w:t>Abstract</w:t>
       </w:r>
@@ -91,8 +93,8 @@
       <w:pPr>
         <w:pStyle w:val="Heading1"/>
       </w:pPr>
-      <w:bookmarkStart w:id="1" w:name="introduction"/>
-      <w:bookmarkEnd w:id="1"/>
+      <w:bookmarkStart w:id="2" w:name="introduction"/>
+      <w:bookmarkEnd w:id="2"/>
       <w:r>
         <w:lastRenderedPageBreak/>
         <w:t>Introduction</w:t>
@@ -108,19 +110,17 @@
       <w:r>
         <w:t>of lake sediment during coring has long been known (Martin and Miller 1982; Wright 1993</w:t>
       </w:r>
-      <w:ins w:id="2" w:author="Dewey Dunnington" w:date="2017-01-16T12:23:00Z">
-        <w:r>
-          <w:t xml:space="preserve">; </w:t>
-        </w:r>
-        <w:proofErr w:type="spellStart"/>
-        <w:r>
-          <w:t>Glew</w:t>
-        </w:r>
-        <w:proofErr w:type="spellEnd"/>
-        <w:r>
-          <w:t xml:space="preserve"> et al. 2001</w:t>
-        </w:r>
-      </w:ins>
+      <w:r>
+        <w:t xml:space="preserve">; </w:t>
+      </w:r>
+      <w:proofErr w:type="spellStart"/>
+      <w:r>
+        <w:t>Glew</w:t>
+      </w:r>
+      <w:proofErr w:type="spellEnd"/>
+      <w:r>
+        <w:t xml:space="preserve"> et al. 2001</w:t>
+      </w:r>
       <w:r>
         <w:t xml:space="preserve">), and coring equipment design has attempted to minimize the conditions that promote deformation during coring (Martin and Miller 1982; Lane and </w:t>
       </w:r>
@@ -133,20 +133,13 @@
         <w:t xml:space="preserve"> 2002). </w:t>
       </w:r>
       <w:proofErr w:type="spellStart"/>
-      <w:ins w:id="3" w:author="Dewey Dunnington" w:date="2017-01-16T17:05:00Z">
-        <w:r>
-          <w:t>Glew</w:t>
-        </w:r>
-        <w:proofErr w:type="spellEnd"/>
-        <w:r>
-          <w:t xml:space="preserve"> et al. (2001) provide a detailed examination of the forces acting on sediments as a result of coring, including the displacement of sediment during core tube penetration resulting in core shortening, </w:t>
-        </w:r>
-      </w:ins>
-      <w:del w:id="4" w:author="Dewey Dunnington" w:date="2017-01-16T17:05:00Z">
-        <w:r>
-          <w:delText xml:space="preserve">Compression of sediment during coring is a widely accepted phenomenon (Glew et al. 2001), </w:delText>
-        </w:r>
-      </w:del>
+      <w:r>
+        <w:t>Glew</w:t>
+      </w:r>
+      <w:proofErr w:type="spellEnd"/>
+      <w:r>
+        <w:t xml:space="preserve"> et al. (2001) provide a detailed examination of the forces acting on sediments as a result of coring, including the displacement of sediment during core tube penetration resulting in core shortening, </w:t>
+      </w:r>
       <w:r>
         <w:t xml:space="preserve">however convex upward deformation, while widely observed (Wright 1993; Rosenbaum et al. 2010), is infrequently discussed. </w:t>
       </w:r>
@@ -166,16 +159,9 @@
       <w:r>
         <w:t xml:space="preserve"> data from Ocean Drilling Program (ODP) piston cores and proposed a logarithmic </w:t>
       </w:r>
-      <w:del w:id="5" w:author="Dewey Dunnington" w:date="2017-01-16T12:23:00Z">
-        <w:r>
-          <w:delText xml:space="preserve">funcion </w:delText>
-        </w:r>
-      </w:del>
-      <w:ins w:id="6" w:author="Dewey Dunnington" w:date="2017-01-16T12:23:00Z">
-        <w:r>
-          <w:t xml:space="preserve">function </w:t>
-        </w:r>
-      </w:ins>
+      <w:r>
+        <w:t xml:space="preserve">function </w:t>
+      </w:r>
       <w:r>
         <w:t xml:space="preserve">to model the deformation observed. </w:t>
       </w:r>
@@ -219,19 +205,17 @@
       <w:r>
         <w:t xml:space="preserve"> data for this bias. The logarithmic function proposed</w:t>
       </w:r>
-      <w:ins w:id="7" w:author="Dewey Dunnington" w:date="2017-01-16T12:26:00Z">
-        <w:r>
-          <w:t xml:space="preserve"> by </w:t>
-        </w:r>
-        <w:proofErr w:type="spellStart"/>
-        <w:r>
-          <w:t>Kegwin</w:t>
-        </w:r>
-        <w:proofErr w:type="spellEnd"/>
-        <w:r>
-          <w:t xml:space="preserve"> et al. (1998)</w:t>
-        </w:r>
-      </w:ins>
+      <w:r>
+        <w:t xml:space="preserve"> by </w:t>
+      </w:r>
+      <w:proofErr w:type="spellStart"/>
+      <w:r>
+        <w:t>Kegwin</w:t>
+      </w:r>
+      <w:proofErr w:type="spellEnd"/>
+      <w:r>
+        <w:t xml:space="preserve"> et al. (1998)</w:t>
+      </w:r>
       <w:r>
         <w:t xml:space="preserve"> is a function of radius (</w:t>
       </w:r>
@@ -374,54 +358,27 @@
       <w:pPr>
         <w:pStyle w:val="BodyText"/>
       </w:pPr>
-      <w:ins w:id="8" w:author="Dewey Dunnington" w:date="2017-01-16T20:35:00Z">
-        <w:r>
-          <w:t xml:space="preserve">When horizontal sectioning of deformed sediment occurs, </w:t>
-        </w:r>
-      </w:ins>
-      <w:ins w:id="9" w:author="Dewey Dunnington" w:date="2017-01-16T20:36:00Z">
-        <w:r>
-          <w:t>adjacent</w:t>
-        </w:r>
-      </w:ins>
-      <w:ins w:id="10" w:author="Dewey Dunnington" w:date="2017-01-16T20:35:00Z">
-        <w:r>
-          <w:t xml:space="preserve"> strata are incorporated into </w:t>
-        </w:r>
-      </w:ins>
-      <w:ins w:id="11" w:author="Dewey Dunnington" w:date="2017-01-17T16:30:00Z">
-        <w:r>
-          <w:t>each</w:t>
-        </w:r>
-      </w:ins>
-      <w:ins w:id="12" w:author="Dewey Dunnington" w:date="2017-01-16T20:35:00Z">
-        <w:r>
-          <w:t xml:space="preserve"> section </w:t>
-        </w:r>
-      </w:ins>
-      <w:ins w:id="13" w:author="Dewey Dunnington" w:date="2017-01-16T20:36:00Z">
-        <w:r>
-          <w:t>(</w:t>
-        </w:r>
-      </w:ins>
-      <w:ins w:id="14" w:author="Dewey Dunnington" w:date="2017-01-17T16:04:00Z">
-        <w:r>
-          <w:t>Fig. 2</w:t>
-        </w:r>
-      </w:ins>
-      <w:ins w:id="15" w:author="Dewey Dunnington" w:date="2017-01-16T20:36:00Z">
-        <w:r>
-          <w:t>)</w:t>
-        </w:r>
-      </w:ins>
-      <w:ins w:id="16" w:author="Dewey Dunnington" w:date="2017-01-16T20:35:00Z">
-        <w:r>
-          <w:t>.</w:t>
-        </w:r>
-        <w:r>
-          <w:t xml:space="preserve"> </w:t>
-        </w:r>
-      </w:ins>
+      <w:r>
+        <w:t xml:space="preserve">When horizontal sectioning of deformed sediment occurs, adjacent strata are incorporated into </w:t>
+      </w:r>
+      <w:r>
+        <w:t>each</w:t>
+      </w:r>
+      <w:r>
+        <w:t xml:space="preserve"> section </w:t>
+      </w:r>
+      <w:r>
+        <w:t>(</w:t>
+      </w:r>
+      <w:r>
+        <w:t>Fig. 2</w:t>
+      </w:r>
+      <w:r>
+        <w:t>).</w:t>
+      </w:r>
+      <w:r>
+        <w:t xml:space="preserve"> </w:t>
+      </w:r>
       <w:r>
         <w:t xml:space="preserve">The idea that horizontal sectioning (extrusion) of deformed sediment is not ideal has been proposed (Rosenbaum et al. </w:t>
       </w:r>
@@ -434,8 +391,8 @@
       <w:pPr>
         <w:pStyle w:val="Heading1"/>
       </w:pPr>
-      <w:bookmarkStart w:id="17" w:name="methods"/>
-      <w:bookmarkEnd w:id="17"/>
+      <w:bookmarkStart w:id="3" w:name="methods"/>
+      <w:bookmarkEnd w:id="3"/>
       <w:r>
         <w:t>Methods</w:t>
       </w:r>
@@ -472,8 +429,8 @@
       <w:pPr>
         <w:pStyle w:val="Heading2"/>
       </w:pPr>
-      <w:bookmarkStart w:id="18" w:name="core-photo-analysis"/>
-      <w:bookmarkEnd w:id="18"/>
+      <w:bookmarkStart w:id="4" w:name="core-photo-analysis"/>
+      <w:bookmarkEnd w:id="4"/>
       <w:r>
         <w:t>Core photo analysis</w:t>
       </w:r>
@@ -494,16 +451,9 @@
       <w:r>
         <w:t xml:space="preserve"> in our deformation function (Acton et al. 2002), we loaded 12 scale photos of deformed cores from </w:t>
       </w:r>
-      <w:ins w:id="19" w:author="Dewey Dunnington" w:date="2017-01-16T12:54:00Z">
-        <w:r>
-          <w:t>six</w:t>
-        </w:r>
-      </w:ins>
-      <w:del w:id="20" w:author="Dewey Dunnington" w:date="2017-01-16T12:54:00Z">
-        <w:r>
-          <w:delText>6</w:delText>
-        </w:r>
-      </w:del>
+      <w:r>
+        <w:t>six</w:t>
+      </w:r>
       <w:r>
         <w:t xml:space="preserve"> sources into image analysis software and digitized deformed strata (Table 1). We performed a regression on the digitized coordinates to estimate the degree of deformation (</w:t>
       </w:r>
@@ -521,8 +471,8 @@
       <w:pPr>
         <w:pStyle w:val="Heading2"/>
       </w:pPr>
-      <w:bookmarkStart w:id="21" w:name="deformation-model"/>
-      <w:bookmarkEnd w:id="21"/>
+      <w:bookmarkStart w:id="5" w:name="deformation-model"/>
+      <w:bookmarkEnd w:id="5"/>
       <w:r>
         <w:t>Deformation model</w:t>
       </w:r>
@@ -552,16 +502,9 @@
       <w:r>
         <w:t xml:space="preserve"> as a 3-dimensional raster grid with a cell size of 0.5 mm (</w:t>
       </w:r>
-      <w:del w:id="22" w:author="Dewey Dunnington" w:date="2017-01-17T16:01:00Z">
-        <w:r>
-          <w:delText>Fig. 2</w:delText>
-        </w:r>
-      </w:del>
-      <w:ins w:id="23" w:author="Dewey Dunnington" w:date="2017-01-17T16:01:00Z">
-        <w:r>
-          <w:t>Fig. 3</w:t>
-        </w:r>
-      </w:ins>
+      <w:r>
+        <w:t>Fig. 3</w:t>
+      </w:r>
       <w:r>
         <w:t xml:space="preserve">). </w:t>
       </w:r>
@@ -613,34 +556,15 @@
       <w:r>
         <w:t xml:space="preserve"> Density histograms were then produced to estimate the contribution of</w:t>
       </w:r>
-      <w:ins w:id="24" w:author="Dewey Dunnington" w:date="2017-01-16T17:59:00Z">
-        <w:r>
-          <w:t xml:space="preserve"> </w:t>
-        </w:r>
-      </w:ins>
-      <w:ins w:id="25" w:author="Dewey Dunnington" w:date="2017-01-16T18:00:00Z">
-        <w:r>
-          <w:t>adjacent</w:t>
-        </w:r>
-      </w:ins>
-      <w:ins w:id="26" w:author="Dewey Dunnington" w:date="2017-01-16T17:59:00Z">
-        <w:r>
-          <w:t xml:space="preserve"> strata (represented by</w:t>
-        </w:r>
-      </w:ins>
+      <w:r>
+        <w:t xml:space="preserve"> adjacent strata (represented by</w:t>
+      </w:r>
       <w:r>
         <w:t xml:space="preserve"> </w:t>
       </w:r>
-      <w:del w:id="27" w:author="Dewey Dunnington" w:date="2017-01-16T18:00:00Z">
-        <w:r>
-          <w:delText xml:space="preserve">each </w:delText>
-        </w:r>
-      </w:del>
-      <w:ins w:id="28" w:author="Dewey Dunnington" w:date="2017-01-16T18:00:00Z">
-        <w:r>
-          <w:t xml:space="preserve">the </w:t>
-        </w:r>
-      </w:ins>
+      <w:r>
+        <w:t xml:space="preserve">the </w:t>
+      </w:r>
       <w:r>
         <w:t xml:space="preserve">original depth </w:t>
       </w:r>
@@ -657,16 +581,9 @@
         </w:rPr>
         <w:t>0</w:t>
       </w:r>
-      <w:del w:id="29" w:author="Dewey Dunnington" w:date="2017-01-16T18:00:00Z">
-        <w:r>
-          <w:delText xml:space="preserve"> </w:delText>
-        </w:r>
-      </w:del>
-      <w:ins w:id="30" w:author="Dewey Dunnington" w:date="2017-01-16T17:59:00Z">
-        <w:r>
-          <w:t xml:space="preserve">) </w:t>
-        </w:r>
-      </w:ins>
+      <w:r>
+        <w:t xml:space="preserve">) </w:t>
+      </w:r>
       <w:r>
         <w:t xml:space="preserve">to the slice. For each slice, </w:t>
       </w:r>
@@ -696,29 +613,15 @@
       <w:r>
         <w:t xml:space="preserve"> (1989) gravity corer. </w:t>
       </w:r>
-      <w:del w:id="31" w:author="Dewey Dunnington" w:date="2017-01-16T12:41:00Z">
-        <w:r>
-          <w:delText xml:space="preserve">Compression </w:delText>
-        </w:r>
-      </w:del>
-      <w:ins w:id="32" w:author="Dewey Dunnington" w:date="2017-01-16T12:41:00Z">
-        <w:r>
-          <w:t xml:space="preserve">More complex deformation </w:t>
-        </w:r>
-      </w:ins>
+      <w:r>
+        <w:t xml:space="preserve">More complex deformation </w:t>
+      </w:r>
       <w:r>
         <w:t xml:space="preserve">was not modeled using this method, although modification of this model would make including </w:t>
       </w:r>
-      <w:del w:id="33" w:author="Dewey Dunnington" w:date="2017-01-16T12:40:00Z">
-        <w:r>
-          <w:delText xml:space="preserve">compression </w:delText>
-        </w:r>
-      </w:del>
-      <w:ins w:id="34" w:author="Dewey Dunnington" w:date="2017-01-16T12:40:00Z">
-        <w:r>
-          <w:t xml:space="preserve">more complex deformation </w:t>
-        </w:r>
-      </w:ins>
+      <w:r>
+        <w:t xml:space="preserve">more complex deformation </w:t>
+      </w:r>
       <w:r>
         <w:t>possible.</w:t>
       </w:r>
@@ -727,8 +630,8 @@
       <w:pPr>
         <w:pStyle w:val="Heading2"/>
       </w:pPr>
-      <w:bookmarkStart w:id="35" w:name="effect-on-paleolimnological-data"/>
-      <w:bookmarkEnd w:id="35"/>
+      <w:bookmarkStart w:id="6" w:name="effect-on-paleolimnological-data"/>
+      <w:bookmarkEnd w:id="6"/>
       <w:r>
         <w:t>Effect on paleolimnological data</w:t>
       </w:r>
@@ -1361,16 +1264,9 @@
       <w:r>
         <w:t xml:space="preserve"> to test our deformation model </w:t>
       </w:r>
-      <w:del w:id="36" w:author="Dewey Dunnington" w:date="2017-01-16T12:56:00Z">
-        <w:r>
-          <w:delText>inspired by</w:delText>
-        </w:r>
-      </w:del>
-      <w:ins w:id="37" w:author="Dewey Dunnington" w:date="2017-01-16T12:56:00Z">
-        <w:r>
-          <w:t>designed to resemble</w:t>
-        </w:r>
-      </w:ins>
+      <w:r>
+        <w:t>designed to resemble</w:t>
+      </w:r>
       <w:r>
         <w:t xml:space="preserve"> 1 mm resolution XRF core scanner data (</w:t>
       </w:r>
@@ -1432,8 +1328,8 @@
       <w:pPr>
         <w:pStyle w:val="Heading1"/>
       </w:pPr>
-      <w:bookmarkStart w:id="38" w:name="results"/>
-      <w:bookmarkEnd w:id="38"/>
+      <w:bookmarkStart w:id="7" w:name="results"/>
+      <w:bookmarkEnd w:id="7"/>
       <w:r>
         <w:t>Results</w:t>
       </w:r>
@@ -1442,8 +1338,8 @@
       <w:pPr>
         <w:pStyle w:val="Heading2"/>
       </w:pPr>
-      <w:bookmarkStart w:id="39" w:name="core-photo-analysis-1"/>
-      <w:bookmarkEnd w:id="39"/>
+      <w:bookmarkStart w:id="8" w:name="core-photo-analysis-1"/>
+      <w:bookmarkEnd w:id="8"/>
       <w:r>
         <w:t>Core photo analysis</w:t>
       </w:r>
@@ -1474,41 +1370,24 @@
       <w:r>
         <w:t>ed some layers poorly.</w:t>
       </w:r>
-      <w:ins w:id="40" w:author="Dewey Dunnington" w:date="2017-01-16T17:18:00Z">
-        <w:r>
-          <w:t xml:space="preserve"> This suggests that deformation forces</w:t>
-        </w:r>
-      </w:ins>
-      <w:ins w:id="41" w:author="Dewey Dunnington" w:date="2017-01-16T17:21:00Z">
-        <w:r>
-          <w:t xml:space="preserve"> other than those modeled by the logarithmic function</w:t>
-        </w:r>
-      </w:ins>
-      <w:ins w:id="42" w:author="Dewey Dunnington" w:date="2017-01-16T17:18:00Z">
-        <w:r>
-          <w:t xml:space="preserve"> </w:t>
-        </w:r>
-      </w:ins>
-      <w:ins w:id="43" w:author="Dewey Dunnington" w:date="2017-01-16T17:20:00Z">
-        <w:r>
-          <w:t xml:space="preserve">are also acting on </w:t>
-        </w:r>
-      </w:ins>
-      <w:ins w:id="44" w:author="Dewey Dunnington" w:date="2017-01-16T17:21:00Z">
-        <w:r>
-          <w:t xml:space="preserve">sediments during coring, and that these forces may not be applied </w:t>
-        </w:r>
-      </w:ins>
-      <w:ins w:id="45" w:author="Dewey Dunnington" w:date="2017-01-16T19:47:00Z">
-        <w:r>
-          <w:t>predictably</w:t>
-        </w:r>
-      </w:ins>
-      <w:ins w:id="46" w:author="Dewey Dunnington" w:date="2017-01-16T17:21:00Z">
-        <w:r>
-          <w:t>.</w:t>
-        </w:r>
-      </w:ins>
+      <w:r>
+        <w:t xml:space="preserve"> This suggests that deformation forces</w:t>
+      </w:r>
+      <w:r>
+        <w:t xml:space="preserve"> other than those modeled by the logarithmic function</w:t>
+      </w:r>
+      <w:r>
+        <w:t xml:space="preserve"> are also acting on </w:t>
+      </w:r>
+      <w:r>
+        <w:t xml:space="preserve">sediments during coring, and that these forces may not be applied </w:t>
+      </w:r>
+      <w:r>
+        <w:t>predictably</w:t>
+      </w:r>
+      <w:r>
+        <w:t>.</w:t>
+      </w:r>
       <w:r>
         <w:t xml:space="preserve"> The </w:t>
       </w:r>
@@ -1521,67 +1400,39 @@
       <w:r>
         <w:t xml:space="preserve"> coefficient ranged from 0.15 to 5.24, with a median of 0.78 (</w:t>
       </w:r>
-      <w:del w:id="47" w:author="Dewey Dunnington" w:date="2017-01-17T16:01:00Z">
-        <w:r>
-          <w:delText>Fig. 3</w:delText>
-        </w:r>
-      </w:del>
-      <w:ins w:id="48" w:author="Dewey Dunnington" w:date="2017-01-17T16:01:00Z">
-        <w:r>
-          <w:t>Fig. 4</w:t>
-        </w:r>
-      </w:ins>
+      <w:r>
+        <w:t>Fig. 4</w:t>
+      </w:r>
       <w:r>
         <w:t>). We chose 0, 0.5, 1, and 2 as coefficients for our model to produce a reasonable summary of the deformation that was observed (</w:t>
       </w:r>
-      <w:del w:id="49" w:author="Dewey Dunnington" w:date="2017-01-17T16:01:00Z">
-        <w:r>
-          <w:delText>Fig. 4</w:delText>
-        </w:r>
-      </w:del>
-      <w:ins w:id="50" w:author="Dewey Dunnington" w:date="2017-01-17T16:01:00Z">
-        <w:r>
-          <w:t>Fig. 5</w:t>
-        </w:r>
-      </w:ins>
+      <w:r>
+        <w:t>Fig. 5</w:t>
+      </w:r>
       <w:r>
         <w:t>).</w:t>
       </w:r>
-      <w:ins w:id="51" w:author="Dewey Dunnington" w:date="2017-01-16T13:03:00Z">
-        <w:r>
-          <w:t xml:space="preserve"> </w:t>
-        </w:r>
-      </w:ins>
-      <w:moveToRangeStart w:id="52" w:author="Dewey Dunnington" w:date="2017-01-16T13:03:00Z" w:name="move346191111"/>
-      <w:moveTo w:id="53" w:author="Dewey Dunnington" w:date="2017-01-16T13:03:00Z">
-        <w:r>
-          <w:t>Many deformed core photos that were analyzed were of cores collected by percussion coring, which can produce intense convex upward deformation (</w:t>
-        </w:r>
-        <w:proofErr w:type="spellStart"/>
-        <w:r>
-          <w:t>Reasoner</w:t>
-        </w:r>
-        <w:proofErr w:type="spellEnd"/>
-        <w:r>
-          <w:t xml:space="preserve"> 1993), however </w:t>
-        </w:r>
-        <w:del w:id="54" w:author="Dewey Dunnington" w:date="2017-01-16T13:03:00Z">
-          <w:r>
-            <w:delText xml:space="preserve">some </w:delText>
-          </w:r>
-        </w:del>
-        <w:r>
-          <w:t>photos of split gravity cores also contained observable deformation.</w:t>
-        </w:r>
-      </w:moveTo>
-      <w:moveToRangeEnd w:id="52"/>
+      <w:r>
+        <w:t xml:space="preserve"> </w:t>
+      </w:r>
+      <w:r>
+        <w:t>Many deformed core photos that were analyzed were of cores collected by percussion coring, which can produce intense convex upward deformation (</w:t>
+      </w:r>
+      <w:proofErr w:type="spellStart"/>
+      <w:r>
+        <w:t>Reasoner</w:t>
+      </w:r>
+      <w:proofErr w:type="spellEnd"/>
+      <w:r>
+        <w:t xml:space="preserve"> 1993), however photos of split gravity cores also contained observable deformation.</w:t>
+      </w:r>
     </w:p>
     <w:p>
       <w:pPr>
         <w:pStyle w:val="Heading2"/>
       </w:pPr>
-      <w:bookmarkStart w:id="55" w:name="deformation-model-1"/>
-      <w:bookmarkEnd w:id="55"/>
+      <w:bookmarkStart w:id="9" w:name="deformation-model-1"/>
+      <w:bookmarkEnd w:id="9"/>
       <w:r>
         <w:t>Deformation model</w:t>
       </w:r>
@@ -1590,16 +1441,9 @@
       <w:pPr>
         <w:pStyle w:val="FirstParagraph"/>
       </w:pPr>
-      <w:del w:id="56" w:author="Dewey Dunnington" w:date="2017-01-16T12:57:00Z">
-        <w:r>
-          <w:delText>Slices of size</w:delText>
-        </w:r>
-      </w:del>
-      <w:ins w:id="57" w:author="Dewey Dunnington" w:date="2017-01-16T12:57:00Z">
-        <w:r>
-          <w:t>Slice thicknesses of</w:t>
-        </w:r>
-      </w:ins>
+      <w:r>
+        <w:t>Slice thicknesses of</w:t>
+      </w:r>
       <w:r>
         <w:t xml:space="preserve"> 0.1 cm, 0.5 cm, and 1 cm were modeled with a core barrel diameter of 6.5 cm. When </w:t>
       </w:r>
@@ -1628,29 +1472,15 @@
       <w:r>
         <w:t xml:space="preserve"> values ranged from 0 cm to -4 cm and were more negative with increasing deformation (</w:t>
       </w:r>
-      <w:del w:id="58" w:author="Dewey Dunnington" w:date="2017-01-17T16:00:00Z">
-        <w:r>
-          <w:delText>Fig. 5</w:delText>
-        </w:r>
-      </w:del>
-      <w:ins w:id="59" w:author="Dewey Dunnington" w:date="2017-01-17T16:00:00Z">
-        <w:r>
-          <w:t>Fig. 6</w:t>
-        </w:r>
-      </w:ins>
+      <w:r>
+        <w:t>Fig. 6</w:t>
+      </w:r>
       <w:r>
         <w:t xml:space="preserve">; </w:t>
       </w:r>
-      <w:del w:id="60" w:author="Dewey Dunnington" w:date="2017-01-17T16:00:00Z">
-        <w:r>
-          <w:delText>Fig. 6</w:delText>
-        </w:r>
-      </w:del>
-      <w:ins w:id="61" w:author="Dewey Dunnington" w:date="2017-01-17T16:00:00Z">
-        <w:r>
-          <w:t>Fig. 7</w:t>
-        </w:r>
-      </w:ins>
+      <w:r>
+        <w:t>Fig. 7</w:t>
+      </w:r>
       <w:r>
         <w:t xml:space="preserve">). Slices represented a wider range of </w:t>
       </w:r>
@@ -1670,29 +1500,15 @@
       <w:r>
         <w:t xml:space="preserve"> values with increasing deformation (</w:t>
       </w:r>
-      <w:del w:id="62" w:author="Dewey Dunnington" w:date="2017-01-17T16:00:00Z">
-        <w:r>
-          <w:delText>Fig. 6</w:delText>
-        </w:r>
-      </w:del>
-      <w:ins w:id="63" w:author="Dewey Dunnington" w:date="2017-01-17T16:00:00Z">
-        <w:r>
-          <w:t>Fig. 7</w:t>
-        </w:r>
-      </w:ins>
+      <w:r>
+        <w:t>Fig. 7</w:t>
+      </w:r>
       <w:r>
         <w:t xml:space="preserve">; </w:t>
       </w:r>
-      <w:del w:id="64" w:author="Dewey Dunnington" w:date="2017-01-17T16:00:00Z">
-        <w:r>
-          <w:delText>Fig. 7</w:delText>
-        </w:r>
-      </w:del>
-      <w:ins w:id="65" w:author="Dewey Dunnington" w:date="2017-01-17T16:00:00Z">
-        <w:r>
-          <w:t>Fig. 8</w:t>
-        </w:r>
-      </w:ins>
+      <w:r>
+        <w:t>Fig. 8</w:t>
+      </w:r>
       <w:r>
         <w:t xml:space="preserve">), and when deformation was &gt;0.5, slice sizes smaller than 1 cm did not result in decreasing the </w:t>
       </w:r>
@@ -1716,44 +1532,32 @@
       <w:r>
         <w:t xml:space="preserve"> values.</w:t>
       </w:r>
-      <w:ins w:id="66" w:author="Dewey Dunnington" w:date="2017-01-16T17:37:00Z">
-        <w:r>
-          <w:t xml:space="preserve"> </w:t>
-        </w:r>
-      </w:ins>
-      <w:ins w:id="67" w:author="Dewey Dunnington" w:date="2017-01-16T17:38:00Z">
-        <w:r>
-          <w:t xml:space="preserve">In the model, </w:t>
-        </w:r>
-        <w:r>
-          <w:rPr>
-            <w:i/>
-          </w:rPr>
-          <w:t>d</w:t>
-        </w:r>
-        <w:r>
-          <w:rPr>
-            <w:i/>
-            <w:vertAlign w:val="subscript"/>
-          </w:rPr>
-          <w:t>0</w:t>
-        </w:r>
-        <w:r>
-          <w:t xml:space="preserve"> values of high magnitude were concentrated in the outer few millimeters of the section</w:t>
-        </w:r>
-      </w:ins>
-      <w:ins w:id="68" w:author="Dewey Dunnington" w:date="2017-01-16T17:39:00Z">
-        <w:r>
-          <w:t>.</w:t>
-        </w:r>
-      </w:ins>
+      <w:r>
+        <w:t xml:space="preserve"> In the model, </w:t>
+      </w:r>
+      <w:r>
+        <w:rPr>
+          <w:i/>
+        </w:rPr>
+        <w:t>d</w:t>
+      </w:r>
+      <w:r>
+        <w:rPr>
+          <w:i/>
+          <w:vertAlign w:val="subscript"/>
+        </w:rPr>
+        <w:t>0</w:t>
+      </w:r>
+      <w:r>
+        <w:t xml:space="preserve"> values of high magnitude were concentrated in the outer few millimeters of the section.</w:t>
+      </w:r>
     </w:p>
     <w:p>
       <w:pPr>
         <w:pStyle w:val="Heading2"/>
       </w:pPr>
-      <w:bookmarkStart w:id="69" w:name="effect-on-paleolimnological-data-1"/>
-      <w:bookmarkEnd w:id="69"/>
+      <w:bookmarkStart w:id="10" w:name="effect-on-paleolimnological-data-1"/>
+      <w:bookmarkEnd w:id="10"/>
       <w:r>
         <w:t>Effect on paleolimnological data</w:t>
       </w:r>
@@ -1765,16 +1569,9 @@
       <w:r>
         <w:t>As expected, increasing the thickness of the extrusion interval decreased the detail that was visible in the data (</w:t>
       </w:r>
-      <w:del w:id="70" w:author="Dewey Dunnington" w:date="2017-01-17T16:00:00Z">
-        <w:r>
-          <w:delText>Fig. 8</w:delText>
-        </w:r>
-      </w:del>
-      <w:ins w:id="71" w:author="Dewey Dunnington" w:date="2017-01-17T16:00:00Z">
-        <w:r>
-          <w:t>Fig. 9</w:t>
-        </w:r>
-      </w:ins>
+      <w:r>
+        <w:t>Fig. 9</w:t>
+      </w:r>
       <w:r>
         <w:t>). The original data include thin (&lt;0.5 cm) layers of high concentration (&gt;60 units), only some of which were resolvable at extrusion intervals greater than 1 mm. Peak values were lower with increasing extrusion interval size, reflecting the inclusion of less concentrated material within the interval. High values in the topmost sample are an artifact of the model; it is likely that the behavior of deformation differs at the top of the core compared to deformation below. Increasing the degree of deformation also decreased the ability to resolve high concentration layers, decreased the peak concentration, and also resulted in increasing the depth at which peak values were observed. When deformation occurred, decreasing the extrusion interval size did not result in increasing the effective resolution of the data. In particular, the extrusion interval of 0.1 cm and 0.5 cm produced nearly identical results when any deformation was applied in our model.</w:t>
       </w:r>
@@ -1783,8 +1580,8 @@
       <w:pPr>
         <w:pStyle w:val="Heading1"/>
       </w:pPr>
-      <w:bookmarkStart w:id="72" w:name="conclusions"/>
-      <w:bookmarkEnd w:id="72"/>
+      <w:bookmarkStart w:id="11" w:name="conclusions"/>
+      <w:bookmarkEnd w:id="11"/>
       <w:r>
         <w:t>Conclusions</w:t>
       </w:r>
@@ -1796,44 +1593,15 @@
       <w:r>
         <w:t xml:space="preserve">The data indicated that even minimal </w:t>
       </w:r>
-      <w:ins w:id="73" w:author="Dewey Dunnington" w:date="2017-01-16T18:19:00Z">
-        <w:r>
-          <w:t xml:space="preserve">convex upward </w:t>
-        </w:r>
-      </w:ins>
-      <w:r>
-        <w:t xml:space="preserve">deformation has an effect on paleolimnological data. </w:t>
-      </w:r>
-      <w:moveFromRangeStart w:id="74" w:author="Dewey Dunnington" w:date="2017-01-16T13:03:00Z" w:name="move346191111"/>
-      <w:moveFrom w:id="75" w:author="Dewey Dunnington" w:date="2017-01-16T13:03:00Z">
-        <w:r>
-          <w:t xml:space="preserve">Many deformed core photos that were analyzed were of cores collected by percussion coring, which </w:t>
-        </w:r>
-        <w:r>
-          <w:t>can</w:t>
-        </w:r>
-        <w:r>
-          <w:t xml:space="preserve"> produce intense convex upward deformation (Reasoner 1993), however some photos of split gravity cores also contained </w:t>
-        </w:r>
-        <w:r>
-          <w:t xml:space="preserve">observable </w:t>
-        </w:r>
-        <w:r>
-          <w:t xml:space="preserve">deformation. </w:t>
-        </w:r>
-      </w:moveFrom>
-      <w:moveFromRangeEnd w:id="74"/>
-      <w:r>
-        <w:t xml:space="preserve">Even when </w:t>
+      <w:r>
+        <w:t xml:space="preserve">convex upward </w:t>
+      </w:r>
+      <w:r>
+        <w:t xml:space="preserve">deformation has an effect on paleolimnological data. Even when </w:t>
       </w:r>
       <w:r>
         <w:t>deformation was</w:t>
       </w:r>
-      <w:del w:id="76" w:author="Dewey Dunnington" w:date="2017-01-16T13:01:00Z">
-        <w:r>
-          <w:delText xml:space="preserve"> </w:delText>
-        </w:r>
-      </w:del>
       <w:r>
         <w:t xml:space="preserve"> small, decreasing the extrusion interval did not result in an appreciabl</w:t>
       </w:r>
@@ -1846,37 +1614,18 @@
       <w:r>
         <w:t xml:space="preserve">ce in the </w:t>
       </w:r>
-      <w:del w:id="77" w:author="Dewey Dunnington" w:date="2017-01-16T18:19:00Z">
-        <w:r>
-          <w:delText xml:space="preserve"> </w:delText>
-        </w:r>
-      </w:del>
       <w:r>
         <w:t>paleolimnological data (</w:t>
       </w:r>
-      <w:del w:id="78" w:author="Dewey Dunnington" w:date="2017-01-17T16:00:00Z">
-        <w:r>
-          <w:delText>Fig. 8</w:delText>
-        </w:r>
-      </w:del>
-      <w:ins w:id="79" w:author="Dewey Dunnington" w:date="2017-01-17T16:00:00Z">
-        <w:r>
-          <w:t>Fig. 9</w:t>
-        </w:r>
-      </w:ins>
+      <w:r>
+        <w:t>Fig. 9</w:t>
+      </w:r>
       <w:r>
         <w:t>) or in decreasing the range of depths represented by the slice (</w:t>
       </w:r>
-      <w:del w:id="80" w:author="Dewey Dunnington" w:date="2017-01-17T16:00:00Z">
-        <w:r>
-          <w:delText>Fig. 7</w:delText>
-        </w:r>
-      </w:del>
-      <w:ins w:id="81" w:author="Dewey Dunnington" w:date="2017-01-17T16:00:00Z">
-        <w:r>
-          <w:t>Fig. 8</w:t>
-        </w:r>
-      </w:ins>
+      <w:r>
+        <w:t>Fig. 8</w:t>
+      </w:r>
       <w:r>
         <w:t xml:space="preserve">). </w:t>
       </w:r>
@@ -1908,41 +1657,22 @@
       <w:r>
         <w:t>. Our data suggest that checking for deformation due to coring is essential prior to conducting high-resolution analysis of horizontally sectioned samples</w:t>
       </w:r>
-      <w:ins w:id="82" w:author="Dewey Dunnington" w:date="2017-01-16T17:32:00Z">
-        <w:r>
-          <w:t xml:space="preserve">, and that eliminating the outer several millimeters of extruded </w:t>
-        </w:r>
-      </w:ins>
-      <w:ins w:id="83" w:author="Dewey Dunnington" w:date="2017-01-16T17:40:00Z">
-        <w:r>
-          <w:t>sections</w:t>
-        </w:r>
-      </w:ins>
-      <w:ins w:id="84" w:author="Dewey Dunnington" w:date="2017-01-16T17:32:00Z">
-        <w:r>
-          <w:t xml:space="preserve"> may mitigate the effects of possible deformation</w:t>
-        </w:r>
-      </w:ins>
+      <w:r>
+        <w:t>, and that eliminating the outer several millimeters of extruded sections may mitigate the effects of possible deformation</w:t>
+      </w:r>
       <w:r>
         <w:t>.</w:t>
       </w:r>
-      <w:ins w:id="85" w:author="Dewey Dunnington" w:date="2017-01-16T20:14:00Z">
-        <w:r>
-          <w:t xml:space="preserve"> We recognize the limits of an idealized model</w:t>
-        </w:r>
-      </w:ins>
-      <w:ins w:id="86" w:author="Dewey Dunnington" w:date="2017-01-16T20:15:00Z">
-        <w:r>
-          <w:t xml:space="preserve"> where many deformation forces exist, however we leave the modeling of more complex deformation using similar methods to future authors.</w:t>
-        </w:r>
-      </w:ins>
+      <w:r>
+        <w:t xml:space="preserve"> We recognize the limits of an idealized model where many deformation forces exist, however we leave the modeling of more complex deformation using similar methods to future authors.</w:t>
+      </w:r>
     </w:p>
     <w:p>
       <w:pPr>
         <w:pStyle w:val="Heading1"/>
       </w:pPr>
-      <w:bookmarkStart w:id="87" w:name="acknowledgements"/>
-      <w:bookmarkEnd w:id="87"/>
+      <w:bookmarkStart w:id="12" w:name="acknowledgements"/>
+      <w:bookmarkEnd w:id="12"/>
       <w:r>
         <w:t>Acknowledgements</w:t>
       </w:r>
@@ -1954,72 +1684,34 @@
       <w:r>
         <w:t>We acknowledge funding from the Natural Sciences and Engineering Research Council (NSERC) of Canada</w:t>
       </w:r>
-      <w:ins w:id="88" w:author="Dewey Dunnington" w:date="2017-01-16T13:19:00Z">
-        <w:r>
-          <w:t xml:space="preserve">, </w:t>
-        </w:r>
-      </w:ins>
-      <w:del w:id="89" w:author="Dewey Dunnington" w:date="2017-01-16T13:19:00Z">
-        <w:r>
-          <w:delText xml:space="preserve"> and </w:delText>
-        </w:r>
-      </w:del>
+      <w:r>
+        <w:t xml:space="preserve">, </w:t>
+      </w:r>
       <w:r>
         <w:t xml:space="preserve">the </w:t>
       </w:r>
-      <w:ins w:id="90" w:author="Dewey Dunnington" w:date="2017-01-16T13:16:00Z">
-        <w:r>
-          <w:t xml:space="preserve">insightful </w:t>
-        </w:r>
-      </w:ins>
+      <w:r>
+        <w:t xml:space="preserve">insightful </w:t>
+      </w:r>
       <w:r>
         <w:t xml:space="preserve">comments on this manuscript from </w:t>
       </w:r>
-      <w:del w:id="91" w:author="Dewey Dunnington" w:date="2017-01-16T13:17:00Z">
-        <w:r>
-          <w:delText xml:space="preserve">the </w:delText>
-        </w:r>
-      </w:del>
-      <w:del w:id="92" w:author="Dewey Dunnington" w:date="2017-01-16T13:16:00Z">
-        <w:r>
-          <w:delText>Department of Earth &amp; Environmental Science at Acadia University</w:delText>
-        </w:r>
-      </w:del>
-      <w:ins w:id="93" w:author="Dewey Dunnington" w:date="2017-01-16T13:17:00Z">
-        <w:r>
-          <w:t>both</w:t>
-        </w:r>
-      </w:ins>
-      <w:ins w:id="94" w:author="Dewey Dunnington" w:date="2017-01-16T13:16:00Z">
-        <w:r>
-          <w:t xml:space="preserve"> anonymous reviewers</w:t>
-        </w:r>
-      </w:ins>
-      <w:ins w:id="95" w:author="Dewey Dunnington" w:date="2017-01-16T13:19:00Z">
-        <w:r>
-          <w:t>,</w:t>
-        </w:r>
-      </w:ins>
-      <w:ins w:id="96" w:author="Dewey Dunnington" w:date="2017-01-16T13:17:00Z">
-        <w:r>
-          <w:t xml:space="preserve"> and Mark Brenner for editorial handling</w:t>
-        </w:r>
-      </w:ins>
+      <w:r>
+        <w:t>both anonymous reviewers, and Mark Brenner for editorial handling</w:t>
+      </w:r>
       <w:r>
         <w:t>.</w:t>
       </w:r>
-      <w:ins w:id="97" w:author="Dewey Dunnington" w:date="2017-01-16T13:16:00Z">
-        <w:r>
-          <w:t xml:space="preserve"> </w:t>
-        </w:r>
-      </w:ins>
+      <w:r>
+        <w:t xml:space="preserve"> </w:t>
+      </w:r>
     </w:p>
     <w:p>
       <w:pPr>
         <w:pStyle w:val="Heading1"/>
       </w:pPr>
-      <w:bookmarkStart w:id="98" w:name="tables"/>
-      <w:bookmarkEnd w:id="98"/>
+      <w:bookmarkStart w:id="13" w:name="tables"/>
+      <w:bookmarkEnd w:id="13"/>
       <w:r>
         <w:t>Tables</w:t>
       </w:r>
@@ -2050,14 +1742,12 @@
         </w:rPr>
         <w:t xml:space="preserve"> Sources of core photos that contained digitized layers used in this study.</w:t>
       </w:r>
-      <w:ins w:id="99" w:author="Dewey Dunnington" w:date="2017-01-16T13:09:00Z">
-        <w:r>
-          <w:rPr>
-            <w:i w:val="0"/>
-          </w:rPr>
-          <w:t xml:space="preserve"> </w:t>
-        </w:r>
-      </w:ins>
+      <w:r>
+        <w:rPr>
+          <w:i w:val="0"/>
+        </w:rPr>
+        <w:t xml:space="preserve"> </w:t>
+      </w:r>
     </w:p>
     <w:tbl>
       <w:tblPr>
@@ -2137,11 +1827,9 @@
             <w:pPr>
               <w:pStyle w:val="Compact"/>
             </w:pPr>
-            <w:ins w:id="100" w:author="Dewey Dunnington" w:date="2017-01-16T19:49:00Z">
-              <w:r>
-                <w:t>Coring Method</w:t>
-              </w:r>
-            </w:ins>
+            <w:r>
+              <w:t>Coring Method</w:t>
+            </w:r>
           </w:p>
         </w:tc>
       </w:tr>
@@ -2208,15 +1896,10 @@
           <w:p>
             <w:pPr>
               <w:pStyle w:val="Compact"/>
-              <w:rPr>
-                <w:ins w:id="101" w:author="Dewey Dunnington" w:date="2017-01-16T19:49:00Z"/>
-              </w:rPr>
             </w:pPr>
-            <w:ins w:id="102" w:author="Dewey Dunnington" w:date="2017-01-16T19:49:00Z">
-              <w:r>
-                <w:t>Percussion or gravity</w:t>
-              </w:r>
-            </w:ins>
+            <w:r>
+              <w:t>Percussion or gravity</w:t>
+            </w:r>
           </w:p>
         </w:tc>
       </w:tr>
@@ -2283,15 +1966,10 @@
           <w:p>
             <w:pPr>
               <w:pStyle w:val="Compact"/>
-              <w:rPr>
-                <w:ins w:id="103" w:author="Dewey Dunnington" w:date="2017-01-16T19:49:00Z"/>
-              </w:rPr>
             </w:pPr>
-            <w:ins w:id="104" w:author="Dewey Dunnington" w:date="2017-01-16T19:49:00Z">
-              <w:r>
-                <w:t>Percussion or gravity</w:t>
-              </w:r>
-            </w:ins>
+            <w:r>
+              <w:t>Percussion or gravity</w:t>
+            </w:r>
           </w:p>
         </w:tc>
       </w:tr>
@@ -2350,15 +2028,10 @@
           <w:p>
             <w:pPr>
               <w:pStyle w:val="Compact"/>
-              <w:rPr>
-                <w:ins w:id="105" w:author="Dewey Dunnington" w:date="2017-01-16T19:49:00Z"/>
-              </w:rPr>
             </w:pPr>
-            <w:ins w:id="106" w:author="Dewey Dunnington" w:date="2017-01-16T19:49:00Z">
-              <w:r>
-                <w:t>Percussion piston</w:t>
-              </w:r>
-            </w:ins>
+            <w:r>
+              <w:t>Percussion piston</w:t>
+            </w:r>
           </w:p>
         </w:tc>
       </w:tr>
@@ -2415,15 +2088,10 @@
           <w:p>
             <w:pPr>
               <w:pStyle w:val="Compact"/>
-              <w:rPr>
-                <w:ins w:id="107" w:author="Dewey Dunnington" w:date="2017-01-16T19:49:00Z"/>
-              </w:rPr>
             </w:pPr>
-            <w:ins w:id="108" w:author="Dewey Dunnington" w:date="2017-01-16T19:49:00Z">
-              <w:r>
-                <w:t>Gravity</w:t>
-              </w:r>
-            </w:ins>
+            <w:r>
+              <w:t>Gravity</w:t>
+            </w:r>
           </w:p>
         </w:tc>
       </w:tr>
@@ -2481,15 +2149,10 @@
           <w:p>
             <w:pPr>
               <w:pStyle w:val="Compact"/>
-              <w:rPr>
-                <w:ins w:id="109" w:author="Dewey Dunnington" w:date="2017-01-16T19:49:00Z"/>
-              </w:rPr>
             </w:pPr>
-            <w:ins w:id="110" w:author="Dewey Dunnington" w:date="2017-01-16T19:49:00Z">
-              <w:r>
-                <w:t>Gravity</w:t>
-              </w:r>
-            </w:ins>
+            <w:r>
+              <w:t>Gravity</w:t>
+            </w:r>
           </w:p>
         </w:tc>
       </w:tr>
@@ -2546,15 +2209,10 @@
           <w:p>
             <w:pPr>
               <w:pStyle w:val="Compact"/>
-              <w:rPr>
-                <w:ins w:id="111" w:author="Dewey Dunnington" w:date="2017-01-16T19:49:00Z"/>
-              </w:rPr>
             </w:pPr>
-            <w:ins w:id="112" w:author="Dewey Dunnington" w:date="2017-01-16T19:49:00Z">
-              <w:r>
-                <w:t>Gravity</w:t>
-              </w:r>
-            </w:ins>
+            <w:r>
+              <w:t>Gravity</w:t>
+            </w:r>
           </w:p>
         </w:tc>
       </w:tr>
@@ -2611,15 +2269,10 @@
           <w:p>
             <w:pPr>
               <w:pStyle w:val="Compact"/>
-              <w:rPr>
-                <w:ins w:id="113" w:author="Dewey Dunnington" w:date="2017-01-16T19:49:00Z"/>
-              </w:rPr>
             </w:pPr>
-            <w:ins w:id="114" w:author="Dewey Dunnington" w:date="2017-01-16T19:49:00Z">
-              <w:r>
-                <w:t>Gravity</w:t>
-              </w:r>
-            </w:ins>
+            <w:r>
+              <w:t>Gravity</w:t>
+            </w:r>
           </w:p>
         </w:tc>
       </w:tr>
@@ -2676,15 +2329,10 @@
           <w:p>
             <w:pPr>
               <w:pStyle w:val="Compact"/>
-              <w:rPr>
-                <w:ins w:id="115" w:author="Dewey Dunnington" w:date="2017-01-16T19:49:00Z"/>
-              </w:rPr>
             </w:pPr>
-            <w:ins w:id="116" w:author="Dewey Dunnington" w:date="2017-01-16T19:50:00Z">
-              <w:r>
-                <w:t>Percussion</w:t>
-              </w:r>
-            </w:ins>
+            <w:r>
+              <w:t>Percussion</w:t>
+            </w:r>
           </w:p>
         </w:tc>
       </w:tr>
@@ -2741,15 +2389,10 @@
           <w:p>
             <w:pPr>
               <w:pStyle w:val="Compact"/>
-              <w:rPr>
-                <w:ins w:id="117" w:author="Dewey Dunnington" w:date="2017-01-16T19:49:00Z"/>
-              </w:rPr>
             </w:pPr>
-            <w:ins w:id="118" w:author="Dewey Dunnington" w:date="2017-01-16T19:50:00Z">
-              <w:r>
-                <w:t>Percussion</w:t>
-              </w:r>
-            </w:ins>
+            <w:r>
+              <w:t>Percussion</w:t>
+            </w:r>
           </w:p>
         </w:tc>
       </w:tr>
@@ -2806,15 +2449,10 @@
           <w:p>
             <w:pPr>
               <w:pStyle w:val="Compact"/>
-              <w:rPr>
-                <w:ins w:id="119" w:author="Dewey Dunnington" w:date="2017-01-16T19:49:00Z"/>
-              </w:rPr>
             </w:pPr>
-            <w:ins w:id="120" w:author="Dewey Dunnington" w:date="2017-01-16T19:50:00Z">
-              <w:r>
-                <w:t>Percussion</w:t>
-              </w:r>
-            </w:ins>
+            <w:r>
+              <w:t>Percussion</w:t>
+            </w:r>
           </w:p>
         </w:tc>
       </w:tr>
@@ -2871,15 +2509,10 @@
           <w:p>
             <w:pPr>
               <w:pStyle w:val="Compact"/>
-              <w:rPr>
-                <w:ins w:id="121" w:author="Dewey Dunnington" w:date="2017-01-16T19:49:00Z"/>
-              </w:rPr>
             </w:pPr>
-            <w:ins w:id="122" w:author="Dewey Dunnington" w:date="2017-01-16T19:50:00Z">
-              <w:r>
-                <w:t>Gravity</w:t>
-              </w:r>
-            </w:ins>
+            <w:r>
+              <w:t>Gravity</w:t>
+            </w:r>
           </w:p>
         </w:tc>
       </w:tr>
@@ -2936,15 +2569,10 @@
           <w:p>
             <w:pPr>
               <w:pStyle w:val="Compact"/>
-              <w:rPr>
-                <w:ins w:id="123" w:author="Dewey Dunnington" w:date="2017-01-16T19:49:00Z"/>
-              </w:rPr>
             </w:pPr>
-            <w:ins w:id="124" w:author="Dewey Dunnington" w:date="2017-01-16T19:50:00Z">
-              <w:r>
-                <w:t>Gravity</w:t>
-              </w:r>
-            </w:ins>
+            <w:r>
+              <w:t>Gravity</w:t>
+            </w:r>
           </w:p>
         </w:tc>
       </w:tr>
@@ -2953,8 +2581,8 @@
       <w:pPr>
         <w:pStyle w:val="Heading1"/>
       </w:pPr>
-      <w:bookmarkStart w:id="125" w:name="figures"/>
-      <w:bookmarkEnd w:id="125"/>
+      <w:bookmarkStart w:id="14" w:name="figures"/>
+      <w:bookmarkEnd w:id="14"/>
       <w:r>
         <w:t>Figures</w:t>
       </w:r>
@@ -3011,7 +2639,6 @@
       <w:pPr>
         <w:pStyle w:val="ImageCaption"/>
         <w:rPr>
-          <w:ins w:id="126" w:author="Dewey Dunnington" w:date="2017-01-17T16:02:00Z"/>
           <w:i w:val="0"/>
         </w:rPr>
       </w:pPr>
@@ -3035,7 +2662,6 @@
       <w:pPr>
         <w:pStyle w:val="ImageCaption"/>
         <w:rPr>
-          <w:ins w:id="127" w:author="Dewey Dunnington" w:date="2017-01-17T16:02:00Z"/>
           <w:i w:val="0"/>
         </w:rPr>
       </w:pPr>
@@ -3044,7 +2670,6 @@
       <w:pPr>
         <w:pStyle w:val="ImageCaption"/>
         <w:rPr>
-          <w:ins w:id="128" w:author="Dewey Dunnington" w:date="2017-01-17T16:03:00Z"/>
           <w:i w:val="0"/>
         </w:rPr>
       </w:pPr>
@@ -3108,72 +2733,41 @@
       <w:pPr>
         <w:pStyle w:val="ImageCaption"/>
         <w:rPr>
-          <w:ins w:id="129" w:author="Dewey Dunnington" w:date="2017-01-17T16:03:00Z"/>
-          <w:i w:val="0"/>
-        </w:rPr>
-      </w:pPr>
-      <w:ins w:id="130" w:author="Dewey Dunnington" w:date="2017-01-17T16:03:00Z">
-        <w:r>
-          <w:rPr>
-            <w:b/>
-            <w:i w:val="0"/>
-          </w:rPr>
-          <w:t xml:space="preserve">Fig. </w:t>
-        </w:r>
-        <w:r>
-          <w:rPr>
-            <w:b/>
-            <w:i w:val="0"/>
-          </w:rPr>
-          <w:t>2</w:t>
-        </w:r>
-        <w:r>
-          <w:rPr>
-            <w:i w:val="0"/>
-          </w:rPr>
-          <w:t xml:space="preserve"> </w:t>
-        </w:r>
-      </w:ins>
-      <w:ins w:id="131" w:author="Dewey Dunnington" w:date="2017-01-17T16:06:00Z">
-        <w:r>
-          <w:rPr>
-            <w:i w:val="0"/>
-          </w:rPr>
-          <w:t xml:space="preserve">Schematic of how </w:t>
-        </w:r>
-      </w:ins>
-      <w:ins w:id="132" w:author="Dewey Dunnington" w:date="2017-01-17T16:07:00Z">
-        <w:r>
-          <w:rPr>
-            <w:i w:val="0"/>
-          </w:rPr>
-          <w:t xml:space="preserve">adjacent </w:t>
-        </w:r>
-      </w:ins>
-      <w:ins w:id="133" w:author="Dewey Dunnington" w:date="2017-01-17T16:06:00Z">
-        <w:r>
-          <w:rPr>
-            <w:i w:val="0"/>
-          </w:rPr>
-          <w:t xml:space="preserve">deformed strata may become incorporated </w:t>
-        </w:r>
-      </w:ins>
-      <w:ins w:id="134" w:author="Dewey Dunnington" w:date="2017-01-17T16:07:00Z">
-        <w:r>
-          <w:rPr>
-            <w:i w:val="0"/>
-          </w:rPr>
-          <w:t>into a single horizontal section of a core</w:t>
-        </w:r>
-      </w:ins>
-      <w:ins w:id="135" w:author="Dewey Dunnington" w:date="2017-01-17T16:03:00Z">
-        <w:r>
-          <w:rPr>
-            <w:i w:val="0"/>
-          </w:rPr>
-          <w:t>.</w:t>
-        </w:r>
-      </w:ins>
+          <w:i w:val="0"/>
+        </w:rPr>
+      </w:pPr>
+      <w:r>
+        <w:rPr>
+          <w:b/>
+          <w:i w:val="0"/>
+        </w:rPr>
+        <w:t xml:space="preserve">Fig. </w:t>
+      </w:r>
+      <w:r>
+        <w:rPr>
+          <w:b/>
+          <w:i w:val="0"/>
+        </w:rPr>
+        <w:t>2</w:t>
+      </w:r>
+      <w:r>
+        <w:rPr>
+          <w:i w:val="0"/>
+        </w:rPr>
+        <w:t xml:space="preserve"> </w:t>
+      </w:r>
+      <w:r>
+        <w:rPr>
+          <w:i w:val="0"/>
+        </w:rPr>
+        <w:t>Schematic of how adjacent deformed strata may become incorporated into a single horizontal section of a core</w:t>
+      </w:r>
+      <w:r>
+        <w:rPr>
+          <w:i w:val="0"/>
+        </w:rPr>
+        <w:t>.</w:t>
+      </w:r>
     </w:p>
     <w:p>
       <w:pPr>
@@ -3238,24 +2832,13 @@
           <w:i w:val="0"/>
         </w:rPr>
       </w:pPr>
-      <w:del w:id="136" w:author="Dewey Dunnington" w:date="2017-01-17T16:01:00Z">
-        <w:r>
-          <w:rPr>
-            <w:b/>
-            <w:i w:val="0"/>
-          </w:rPr>
-          <w:delText>Fig. 2</w:delText>
-        </w:r>
-      </w:del>
-      <w:ins w:id="137" w:author="Dewey Dunnington" w:date="2017-01-17T16:01:00Z">
-        <w:r>
-          <w:rPr>
-            <w:b/>
-            <w:i w:val="0"/>
-          </w:rPr>
-          <w:t>Fig. 3</w:t>
-        </w:r>
-      </w:ins>
+      <w:r>
+        <w:rPr>
+          <w:b/>
+          <w:i w:val="0"/>
+        </w:rPr>
+        <w:t>Fig. 3</w:t>
+      </w:r>
       <w:r>
         <w:rPr>
           <w:i w:val="0"/>
@@ -3382,24 +2965,13 @@
           <w:i w:val="0"/>
         </w:rPr>
       </w:pPr>
-      <w:del w:id="138" w:author="Dewey Dunnington" w:date="2017-01-17T16:01:00Z">
-        <w:r>
-          <w:rPr>
-            <w:b/>
-            <w:i w:val="0"/>
-          </w:rPr>
-          <w:delText>Fig. 3</w:delText>
-        </w:r>
-      </w:del>
-      <w:ins w:id="139" w:author="Dewey Dunnington" w:date="2017-01-17T16:01:00Z">
-        <w:r>
-          <w:rPr>
-            <w:b/>
-            <w:i w:val="0"/>
-          </w:rPr>
-          <w:t>Fig. 4</w:t>
-        </w:r>
-      </w:ins>
+      <w:r>
+        <w:rPr>
+          <w:b/>
+          <w:i w:val="0"/>
+        </w:rPr>
+        <w:t>Fig. 4</w:t>
+      </w:r>
       <w:r>
         <w:rPr>
           <w:i w:val="0"/>
@@ -3475,24 +3047,13 @@
           <w:i w:val="0"/>
         </w:rPr>
       </w:pPr>
-      <w:del w:id="140" w:author="Dewey Dunnington" w:date="2017-01-17T16:01:00Z">
-        <w:r>
-          <w:rPr>
-            <w:b/>
-            <w:i w:val="0"/>
-          </w:rPr>
-          <w:delText>Fig. 4</w:delText>
-        </w:r>
-      </w:del>
-      <w:ins w:id="141" w:author="Dewey Dunnington" w:date="2017-01-17T16:01:00Z">
-        <w:r>
-          <w:rPr>
-            <w:b/>
-            <w:i w:val="0"/>
-          </w:rPr>
-          <w:t>Fig. 5</w:t>
-        </w:r>
-      </w:ins>
+      <w:r>
+        <w:rPr>
+          <w:b/>
+          <w:i w:val="0"/>
+        </w:rPr>
+        <w:t>Fig. 5</w:t>
+      </w:r>
       <w:r>
         <w:rPr>
           <w:i w:val="0"/>
@@ -3556,24 +3117,13 @@
           <w:i w:val="0"/>
         </w:rPr>
       </w:pPr>
-      <w:del w:id="142" w:author="Dewey Dunnington" w:date="2017-01-17T16:00:00Z">
-        <w:r>
-          <w:rPr>
-            <w:b/>
-            <w:i w:val="0"/>
-          </w:rPr>
-          <w:delText>Fig. 5</w:delText>
-        </w:r>
-      </w:del>
-      <w:ins w:id="143" w:author="Dewey Dunnington" w:date="2017-01-17T16:00:00Z">
-        <w:r>
-          <w:rPr>
-            <w:b/>
-            <w:i w:val="0"/>
-          </w:rPr>
-          <w:t>Fig. 6</w:t>
-        </w:r>
-      </w:ins>
+      <w:r>
+        <w:rPr>
+          <w:b/>
+          <w:i w:val="0"/>
+        </w:rPr>
+        <w:t>Fig. 6</w:t>
+      </w:r>
       <w:r>
         <w:rPr>
           <w:i w:val="0"/>
@@ -3661,24 +3211,13 @@
           <w:i w:val="0"/>
         </w:rPr>
       </w:pPr>
-      <w:del w:id="144" w:author="Dewey Dunnington" w:date="2017-01-17T16:00:00Z">
-        <w:r>
-          <w:rPr>
-            <w:b/>
-            <w:i w:val="0"/>
-          </w:rPr>
-          <w:delText>Fig. 6</w:delText>
-        </w:r>
-      </w:del>
-      <w:ins w:id="145" w:author="Dewey Dunnington" w:date="2017-01-17T16:00:00Z">
-        <w:r>
-          <w:rPr>
-            <w:b/>
-            <w:i w:val="0"/>
-          </w:rPr>
-          <w:t>Fig. 7</w:t>
-        </w:r>
-      </w:ins>
+      <w:r>
+        <w:rPr>
+          <w:b/>
+          <w:i w:val="0"/>
+        </w:rPr>
+        <w:t>Fig. 7</w:t>
+      </w:r>
       <w:r>
         <w:rPr>
           <w:i w:val="0"/>
@@ -3767,24 +3306,13 @@
           <w:i w:val="0"/>
         </w:rPr>
       </w:pPr>
-      <w:del w:id="146" w:author="Dewey Dunnington" w:date="2017-01-17T16:00:00Z">
-        <w:r>
-          <w:rPr>
-            <w:b/>
-            <w:i w:val="0"/>
-          </w:rPr>
-          <w:delText>Fig. 7</w:delText>
-        </w:r>
-      </w:del>
-      <w:ins w:id="147" w:author="Dewey Dunnington" w:date="2017-01-17T16:00:00Z">
-        <w:r>
-          <w:rPr>
-            <w:b/>
-            <w:i w:val="0"/>
-          </w:rPr>
-          <w:t>Fig. 8</w:t>
-        </w:r>
-      </w:ins>
+      <w:r>
+        <w:rPr>
+          <w:b/>
+          <w:i w:val="0"/>
+        </w:rPr>
+        <w:t>Fig. 8</w:t>
+      </w:r>
       <w:r>
         <w:rPr>
           <w:i w:val="0"/>
@@ -3887,24 +3415,13 @@
           <w:i w:val="0"/>
         </w:rPr>
       </w:pPr>
-      <w:del w:id="148" w:author="Dewey Dunnington" w:date="2017-01-17T16:00:00Z">
-        <w:r>
-          <w:rPr>
-            <w:b/>
-            <w:i w:val="0"/>
-          </w:rPr>
-          <w:delText>Fig. 8</w:delText>
-        </w:r>
-      </w:del>
-      <w:ins w:id="149" w:author="Dewey Dunnington" w:date="2017-01-17T16:00:00Z">
-        <w:r>
-          <w:rPr>
-            <w:b/>
-            <w:i w:val="0"/>
-          </w:rPr>
-          <w:t>Fig. 9</w:t>
-        </w:r>
-      </w:ins>
+      <w:r>
+        <w:rPr>
+          <w:b/>
+          <w:i w:val="0"/>
+        </w:rPr>
+        <w:t>Fig. 9</w:t>
+      </w:r>
       <w:r>
         <w:rPr>
           <w:i w:val="0"/>
@@ -3915,7 +3432,6 @@
     <w:p>
       <w:pPr>
         <w:rPr>
-          <w:ins w:id="150" w:author="Dewey Dunnington" w:date="2017-01-17T16:32:00Z"/>
           <w:i/>
         </w:rPr>
       </w:pPr>
@@ -3929,502 +3445,442 @@
     <w:p>
       <w:pPr>
         <w:pStyle w:val="Heading1"/>
-        <w:rPr>
-          <w:ins w:id="151" w:author="Dewey Dunnington" w:date="2017-01-17T16:35:00Z"/>
-        </w:rPr>
-      </w:pPr>
-      <w:ins w:id="152" w:author="Dewey Dunnington" w:date="2017-01-17T16:32:00Z">
-        <w:r>
-          <w:lastRenderedPageBreak/>
-          <w:t>Figure Legends</w:t>
-        </w:r>
-      </w:ins>
+      </w:pPr>
+      <w:r>
+        <w:lastRenderedPageBreak/>
+        <w:t>Figure Legends</w:t>
+      </w:r>
     </w:p>
     <w:p>
       <w:pPr>
         <w:pStyle w:val="BodyText"/>
-        <w:rPr>
-          <w:ins w:id="153" w:author="Dewey Dunnington" w:date="2017-01-17T16:32:00Z"/>
-        </w:rPr>
       </w:pPr>
     </w:p>
     <w:p>
       <w:pPr>
         <w:pStyle w:val="ImageCaption"/>
         <w:rPr>
-          <w:ins w:id="154" w:author="Dewey Dunnington" w:date="2017-01-17T16:32:00Z"/>
           <w:i w:val="0"/>
         </w:rPr>
       </w:pPr>
       <w:proofErr w:type="gramStart"/>
-      <w:ins w:id="155" w:author="Dewey Dunnington" w:date="2017-01-17T16:32:00Z">
-        <w:r>
-          <w:rPr>
-            <w:b/>
-            <w:i w:val="0"/>
-          </w:rPr>
-          <w:t>Fig. 1</w:t>
-        </w:r>
-        <w:r>
-          <w:rPr>
-            <w:i w:val="0"/>
-          </w:rPr>
-          <w:t xml:space="preserve"> Ideal patterns of deformation according to the logarithmic deformation function (Acton et al. 2002).</w:t>
-        </w:r>
-        <w:proofErr w:type="gramEnd"/>
-      </w:ins>
+      <w:r>
+        <w:rPr>
+          <w:b/>
+          <w:i w:val="0"/>
+        </w:rPr>
+        <w:t>Fig. 1</w:t>
+      </w:r>
+      <w:r>
+        <w:rPr>
+          <w:i w:val="0"/>
+        </w:rPr>
+        <w:t xml:space="preserve"> Ideal patterns of deformation according to the logarithmic deformation function (Acton et al. 2002).</w:t>
+      </w:r>
+      <w:proofErr w:type="gramEnd"/>
     </w:p>
     <w:p>
       <w:pPr>
         <w:pStyle w:val="ImageCaption"/>
         <w:rPr>
-          <w:ins w:id="156" w:author="Dewey Dunnington" w:date="2017-01-17T16:33:00Z"/>
-          <w:i w:val="0"/>
-        </w:rPr>
-      </w:pPr>
-      <w:ins w:id="157" w:author="Dewey Dunnington" w:date="2017-01-17T16:33:00Z">
-        <w:r>
-          <w:rPr>
-            <w:b/>
-            <w:i w:val="0"/>
-          </w:rPr>
-          <w:t xml:space="preserve">Fig. </w:t>
-        </w:r>
-        <w:r>
-          <w:rPr>
-            <w:b/>
-            <w:i w:val="0"/>
-          </w:rPr>
-          <w:t>2</w:t>
-        </w:r>
-        <w:r>
-          <w:rPr>
-            <w:i w:val="0"/>
-          </w:rPr>
-          <w:t xml:space="preserve"> </w:t>
-        </w:r>
-        <w:r>
-          <w:rPr>
-            <w:i w:val="0"/>
-          </w:rPr>
-          <w:t>Schematic of how adjacent deformed strata may become incorporated into a single horizontal section of a core</w:t>
-        </w:r>
-        <w:r>
-          <w:rPr>
-            <w:i w:val="0"/>
-          </w:rPr>
-          <w:t>.</w:t>
-        </w:r>
-      </w:ins>
+          <w:i w:val="0"/>
+        </w:rPr>
+      </w:pPr>
+      <w:r>
+        <w:rPr>
+          <w:b/>
+          <w:i w:val="0"/>
+        </w:rPr>
+        <w:t xml:space="preserve">Fig. </w:t>
+      </w:r>
+      <w:r>
+        <w:rPr>
+          <w:b/>
+          <w:i w:val="0"/>
+        </w:rPr>
+        <w:t>2</w:t>
+      </w:r>
+      <w:r>
+        <w:rPr>
+          <w:i w:val="0"/>
+        </w:rPr>
+        <w:t xml:space="preserve"> </w:t>
+      </w:r>
+      <w:r>
+        <w:rPr>
+          <w:i w:val="0"/>
+        </w:rPr>
+        <w:t>Schematic of how adjacent deformed strata may become incorporated into a single horizontal section of a core</w:t>
+      </w:r>
+      <w:r>
+        <w:rPr>
+          <w:i w:val="0"/>
+        </w:rPr>
+        <w:t>.</w:t>
+      </w:r>
     </w:p>
     <w:p>
       <w:pPr>
         <w:pStyle w:val="ImageCaption"/>
         <w:rPr>
-          <w:ins w:id="158" w:author="Dewey Dunnington" w:date="2017-01-17T16:33:00Z"/>
-          <w:i w:val="0"/>
-        </w:rPr>
-      </w:pPr>
-      <w:ins w:id="159" w:author="Dewey Dunnington" w:date="2017-01-17T16:33:00Z">
-        <w:r>
-          <w:rPr>
-            <w:b/>
-            <w:i w:val="0"/>
-          </w:rPr>
-          <w:t>Fig. 3</w:t>
-        </w:r>
-        <w:r>
-          <w:rPr>
-            <w:i w:val="0"/>
-          </w:rPr>
-          <w:t xml:space="preserve"> Schematic of variables used in the deformation model. Models were produced for sections of diameter D and thickness H. Each point </w:t>
-        </w:r>
-        <w:proofErr w:type="spellStart"/>
-        <w:r>
-          <w:rPr>
-            <w:i w:val="0"/>
-          </w:rPr>
-          <w:t>i</w:t>
-        </w:r>
-        <w:proofErr w:type="spellEnd"/>
-        <w:r>
-          <w:rPr>
-            <w:i w:val="0"/>
-          </w:rPr>
-          <w:t xml:space="preserve"> in the section had a coordinate d</w:t>
-        </w:r>
-        <w:r>
-          <w:rPr>
-            <w:i w:val="0"/>
-            <w:vertAlign w:val="subscript"/>
-          </w:rPr>
-          <w:t>i</w:t>
-        </w:r>
-        <w:r>
-          <w:rPr>
-            <w:i w:val="0"/>
-          </w:rPr>
-          <w:t xml:space="preserve"> and </w:t>
-        </w:r>
-        <w:proofErr w:type="spellStart"/>
-        <w:proofErr w:type="gramStart"/>
-        <w:r>
-          <w:rPr>
-            <w:i w:val="0"/>
-          </w:rPr>
-          <w:t>r</w:t>
-        </w:r>
-        <w:r>
-          <w:rPr>
-            <w:i w:val="0"/>
-            <w:vertAlign w:val="subscript"/>
-          </w:rPr>
-          <w:t>i</w:t>
-        </w:r>
-        <w:proofErr w:type="spellEnd"/>
-        <w:proofErr w:type="gramEnd"/>
-        <w:r>
-          <w:rPr>
-            <w:i w:val="0"/>
-          </w:rPr>
-          <w:t>, which were used to calculate the depth prior to convex upward deformation (d</w:t>
-        </w:r>
-        <w:r>
-          <w:rPr>
-            <w:i w:val="0"/>
-            <w:vertAlign w:val="subscript"/>
-          </w:rPr>
-          <w:t>0i</w:t>
-        </w:r>
-        <w:r>
-          <w:rPr>
-            <w:i w:val="0"/>
-          </w:rPr>
-          <w:t>)</w:t>
-        </w:r>
-      </w:ins>
+          <w:i w:val="0"/>
+        </w:rPr>
+      </w:pPr>
+      <w:r>
+        <w:rPr>
+          <w:b/>
+          <w:i w:val="0"/>
+        </w:rPr>
+        <w:t>Fig. 3</w:t>
+      </w:r>
+      <w:r>
+        <w:rPr>
+          <w:i w:val="0"/>
+        </w:rPr>
+        <w:t xml:space="preserve"> Schematic of variables used in the deformation model. Models were produced for sections of diameter D and thickness H. Each point </w:t>
+      </w:r>
+      <w:proofErr w:type="spellStart"/>
+      <w:r>
+        <w:rPr>
+          <w:i w:val="0"/>
+        </w:rPr>
+        <w:t>i</w:t>
+      </w:r>
+      <w:proofErr w:type="spellEnd"/>
+      <w:r>
+        <w:rPr>
+          <w:i w:val="0"/>
+        </w:rPr>
+        <w:t xml:space="preserve"> in the section had a coordinate d</w:t>
+      </w:r>
+      <w:r>
+        <w:rPr>
+          <w:i w:val="0"/>
+          <w:vertAlign w:val="subscript"/>
+        </w:rPr>
+        <w:t>i</w:t>
+      </w:r>
+      <w:r>
+        <w:rPr>
+          <w:i w:val="0"/>
+        </w:rPr>
+        <w:t xml:space="preserve"> and </w:t>
+      </w:r>
+      <w:proofErr w:type="spellStart"/>
+      <w:proofErr w:type="gramStart"/>
+      <w:r>
+        <w:rPr>
+          <w:i w:val="0"/>
+        </w:rPr>
+        <w:t>r</w:t>
+      </w:r>
+      <w:r>
+        <w:rPr>
+          <w:i w:val="0"/>
+          <w:vertAlign w:val="subscript"/>
+        </w:rPr>
+        <w:t>i</w:t>
+      </w:r>
+      <w:proofErr w:type="spellEnd"/>
+      <w:proofErr w:type="gramEnd"/>
+      <w:r>
+        <w:rPr>
+          <w:i w:val="0"/>
+        </w:rPr>
+        <w:t>, which were used to calculate the depth prior to convex upward deformation (d</w:t>
+      </w:r>
+      <w:r>
+        <w:rPr>
+          <w:i w:val="0"/>
+          <w:vertAlign w:val="subscript"/>
+        </w:rPr>
+        <w:t>0i</w:t>
+      </w:r>
+      <w:r>
+        <w:rPr>
+          <w:i w:val="0"/>
+        </w:rPr>
+        <w:t>)</w:t>
+      </w:r>
     </w:p>
     <w:p>
       <w:pPr>
         <w:pStyle w:val="ImageCaption"/>
         <w:rPr>
-          <w:ins w:id="160" w:author="Dewey Dunnington" w:date="2017-01-17T16:33:00Z"/>
-          <w:i w:val="0"/>
-        </w:rPr>
-      </w:pPr>
-      <w:ins w:id="161" w:author="Dewey Dunnington" w:date="2017-01-17T16:33:00Z">
-        <w:r>
-          <w:rPr>
-            <w:b/>
-            <w:i w:val="0"/>
-          </w:rPr>
-          <w:t>Fig. 4</w:t>
-        </w:r>
-        <w:r>
-          <w:rPr>
-            <w:i w:val="0"/>
-          </w:rPr>
-          <w:t xml:space="preserve"> Histogram of degrees of deformation (b) from digitized layers. Higher degrees of deformation corresponded to strata that were more deformed; lower degrees of deformation corresponded</w:t>
-        </w:r>
-        <w:r>
-          <w:rPr>
-            <w:i w:val="0"/>
-          </w:rPr>
-          <w:t xml:space="preserve"> to strata that were less defor</w:t>
-        </w:r>
-        <w:r>
-          <w:rPr>
-            <w:i w:val="0"/>
-          </w:rPr>
-          <w:t>med.</w:t>
-        </w:r>
-      </w:ins>
+          <w:i w:val="0"/>
+        </w:rPr>
+      </w:pPr>
+      <w:r>
+        <w:rPr>
+          <w:b/>
+          <w:i w:val="0"/>
+        </w:rPr>
+        <w:t>Fig. 4</w:t>
+      </w:r>
+      <w:r>
+        <w:rPr>
+          <w:i w:val="0"/>
+        </w:rPr>
+        <w:t xml:space="preserve"> Histogram of degrees of deformation (b) from digitized layers. Higher degrees of deformation corresponded to strata that were more deformed; lower degrees of deformation corresponded</w:t>
+      </w:r>
+      <w:r>
+        <w:rPr>
+          <w:i w:val="0"/>
+        </w:rPr>
+        <w:t xml:space="preserve"> to strata that were less defor</w:t>
+      </w:r>
+      <w:r>
+        <w:rPr>
+          <w:i w:val="0"/>
+        </w:rPr>
+        <w:t>med.</w:t>
+      </w:r>
     </w:p>
     <w:p>
       <w:pPr>
         <w:pStyle w:val="ImageCaption"/>
         <w:rPr>
-          <w:ins w:id="162" w:author="Dewey Dunnington" w:date="2017-01-17T16:34:00Z"/>
-          <w:i w:val="0"/>
-        </w:rPr>
-      </w:pPr>
-      <w:ins w:id="163" w:author="Dewey Dunnington" w:date="2017-01-17T16:34:00Z">
-        <w:r>
-          <w:rPr>
-            <w:b/>
-            <w:i w:val="0"/>
-          </w:rPr>
-          <w:t>Fig. 5</w:t>
-        </w:r>
-        <w:r>
-          <w:rPr>
-            <w:i w:val="0"/>
-          </w:rPr>
-          <w:t xml:space="preserve"> Representative layers for selected degrees of deformation.</w:t>
-        </w:r>
-      </w:ins>
+          <w:i w:val="0"/>
+        </w:rPr>
+      </w:pPr>
+      <w:r>
+        <w:rPr>
+          <w:b/>
+          <w:i w:val="0"/>
+        </w:rPr>
+        <w:t>Fig. 5</w:t>
+      </w:r>
+      <w:r>
+        <w:rPr>
+          <w:i w:val="0"/>
+        </w:rPr>
+        <w:t xml:space="preserve"> Representative layers for selected degrees of deformation.</w:t>
+      </w:r>
     </w:p>
     <w:p>
       <w:pPr>
         <w:pStyle w:val="ImageCaption"/>
         <w:rPr>
-          <w:ins w:id="164" w:author="Dewey Dunnington" w:date="2017-01-17T16:34:00Z"/>
-          <w:i w:val="0"/>
-        </w:rPr>
-      </w:pPr>
-      <w:ins w:id="165" w:author="Dewey Dunnington" w:date="2017-01-17T16:34:00Z">
-        <w:r>
-          <w:rPr>
-            <w:b/>
-            <w:i w:val="0"/>
-          </w:rPr>
-          <w:t>Fig. 6</w:t>
-        </w:r>
-        <w:r>
-          <w:rPr>
-            <w:i w:val="0"/>
-          </w:rPr>
-          <w:t xml:space="preserve"> Distribution of d</w:t>
-        </w:r>
-        <w:r>
-          <w:rPr>
-            <w:i w:val="0"/>
-            <w:vertAlign w:val="subscript"/>
-          </w:rPr>
-          <w:t>0</w:t>
-        </w:r>
-        <w:r>
-          <w:rPr>
-            <w:i w:val="0"/>
-          </w:rPr>
-          <w:t xml:space="preserve"> for d=0 by degree of deformation. Value b=0 indicates no deformation; b=2 indicates maximum deformation in the model. Coordinates are in ce</w:t>
-        </w:r>
-        <w:r>
-          <w:rPr>
-            <w:i w:val="0"/>
-          </w:rPr>
-          <w:t>n</w:t>
-        </w:r>
-        <w:r>
-          <w:rPr>
-            <w:i w:val="0"/>
-          </w:rPr>
-          <w:t>timeters.</w:t>
-        </w:r>
-      </w:ins>
+          <w:i w:val="0"/>
+        </w:rPr>
+      </w:pPr>
+      <w:r>
+        <w:rPr>
+          <w:b/>
+          <w:i w:val="0"/>
+        </w:rPr>
+        <w:t>Fig. 6</w:t>
+      </w:r>
+      <w:r>
+        <w:rPr>
+          <w:i w:val="0"/>
+        </w:rPr>
+        <w:t xml:space="preserve"> Distribution of d</w:t>
+      </w:r>
+      <w:r>
+        <w:rPr>
+          <w:i w:val="0"/>
+          <w:vertAlign w:val="subscript"/>
+        </w:rPr>
+        <w:t>0</w:t>
+      </w:r>
+      <w:r>
+        <w:rPr>
+          <w:i w:val="0"/>
+        </w:rPr>
+        <w:t xml:space="preserve"> for d=0 by degree of deformation. Value b=0 indicates no deformation; b=2 indicates maximum deformation in the model. Coordinates are in ce</w:t>
+      </w:r>
+      <w:r>
+        <w:rPr>
+          <w:i w:val="0"/>
+        </w:rPr>
+        <w:t>n</w:t>
+      </w:r>
+      <w:r>
+        <w:rPr>
+          <w:i w:val="0"/>
+        </w:rPr>
+        <w:t>timeters.</w:t>
+      </w:r>
     </w:p>
     <w:p>
       <w:pPr>
         <w:pStyle w:val="ImageCaption"/>
         <w:rPr>
-          <w:ins w:id="166" w:author="Dewey Dunnington" w:date="2017-01-17T16:34:00Z"/>
-          <w:i w:val="0"/>
-        </w:rPr>
-      </w:pPr>
-      <w:ins w:id="167" w:author="Dewey Dunnington" w:date="2017-01-17T16:34:00Z">
-        <w:r>
-          <w:rPr>
-            <w:b/>
-            <w:i w:val="0"/>
-          </w:rPr>
-          <w:t>Fig. 7</w:t>
-        </w:r>
-        <w:r>
-          <w:rPr>
-            <w:i w:val="0"/>
-          </w:rPr>
-          <w:t xml:space="preserve"> Distribution of d</w:t>
-        </w:r>
-        <w:r>
-          <w:rPr>
-            <w:i w:val="0"/>
-            <w:vertAlign w:val="subscript"/>
-          </w:rPr>
-          <w:t>0</w:t>
-        </w:r>
-        <w:r>
-          <w:rPr>
-            <w:i w:val="0"/>
-          </w:rPr>
-          <w:t xml:space="preserve"> of a vertical</w:t>
-        </w:r>
-        <w:r>
-          <w:rPr>
-            <w:i w:val="0"/>
-          </w:rPr>
-          <w:t>ly</w:t>
-        </w:r>
-        <w:r>
-          <w:rPr>
-            <w:i w:val="0"/>
-          </w:rPr>
-          <w:t xml:space="preserve"> sliced section for multiple degrees of deformation and slice sizes. Coordinates are in centimeters. Slice thickness is in centimetres and is indicated at right.</w:t>
-        </w:r>
-      </w:ins>
+          <w:i w:val="0"/>
+        </w:rPr>
+      </w:pPr>
+      <w:r>
+        <w:rPr>
+          <w:b/>
+          <w:i w:val="0"/>
+        </w:rPr>
+        <w:t>Fig. 7</w:t>
+      </w:r>
+      <w:r>
+        <w:rPr>
+          <w:i w:val="0"/>
+        </w:rPr>
+        <w:t xml:space="preserve"> Distribution of d</w:t>
+      </w:r>
+      <w:r>
+        <w:rPr>
+          <w:i w:val="0"/>
+          <w:vertAlign w:val="subscript"/>
+        </w:rPr>
+        <w:t>0</w:t>
+      </w:r>
+      <w:r>
+        <w:rPr>
+          <w:i w:val="0"/>
+        </w:rPr>
+        <w:t xml:space="preserve"> of a vertical</w:t>
+      </w:r>
+      <w:r>
+        <w:rPr>
+          <w:i w:val="0"/>
+        </w:rPr>
+        <w:t>ly</w:t>
+      </w:r>
+      <w:r>
+        <w:rPr>
+          <w:i w:val="0"/>
+        </w:rPr>
+        <w:t xml:space="preserve"> sliced section for multiple degrees of deformation and slice sizes. Coordinates are in centimeters. Slice thickness is in centimetres and is indicated at right.</w:t>
+      </w:r>
     </w:p>
     <w:p>
       <w:pPr>
         <w:pStyle w:val="ImageCaption"/>
         <w:rPr>
-          <w:ins w:id="168" w:author="Dewey Dunnington" w:date="2017-01-17T16:34:00Z"/>
-          <w:i w:val="0"/>
-        </w:rPr>
-      </w:pPr>
-      <w:ins w:id="169" w:author="Dewey Dunnington" w:date="2017-01-17T16:34:00Z">
-        <w:r>
-          <w:rPr>
-            <w:b/>
-            <w:i w:val="0"/>
-          </w:rPr>
-          <w:t>Fig. 8</w:t>
-        </w:r>
-        <w:r>
-          <w:rPr>
-            <w:i w:val="0"/>
-          </w:rPr>
-          <w:t xml:space="preserve"> Distribution of d</w:t>
-        </w:r>
-        <w:r>
-          <w:rPr>
-            <w:i w:val="0"/>
-            <w:vertAlign w:val="subscript"/>
-          </w:rPr>
-          <w:t>0</w:t>
-        </w:r>
-        <w:r>
-          <w:rPr>
-            <w:i w:val="0"/>
-          </w:rPr>
-          <w:t xml:space="preserve"> values modeled for multiple deformation coefficients and slice sizes. Wide distributions indicate that a wide range of original depths (d</w:t>
-        </w:r>
-        <w:r>
-          <w:rPr>
-            <w:i w:val="0"/>
-            <w:vertAlign w:val="subscript"/>
-          </w:rPr>
-          <w:t>0</w:t>
-        </w:r>
-        <w:r>
-          <w:rPr>
-            <w:i w:val="0"/>
-          </w:rPr>
-          <w:t>) contributed to that slice. Negative d</w:t>
-        </w:r>
-        <w:r>
-          <w:rPr>
-            <w:i w:val="0"/>
-            <w:vertAlign w:val="subscript"/>
-          </w:rPr>
-          <w:t>0</w:t>
-        </w:r>
-        <w:r>
-          <w:rPr>
-            <w:i w:val="0"/>
-          </w:rPr>
-          <w:t xml:space="preserve"> values in the distribution indicate the inclusion of strata from above the center depth of the slice.</w:t>
-        </w:r>
-      </w:ins>
+          <w:i w:val="0"/>
+        </w:rPr>
+      </w:pPr>
+      <w:r>
+        <w:rPr>
+          <w:b/>
+          <w:i w:val="0"/>
+        </w:rPr>
+        <w:t>Fig. 8</w:t>
+      </w:r>
+      <w:r>
+        <w:rPr>
+          <w:i w:val="0"/>
+        </w:rPr>
+        <w:t xml:space="preserve"> Distribution of d</w:t>
+      </w:r>
+      <w:r>
+        <w:rPr>
+          <w:i w:val="0"/>
+          <w:vertAlign w:val="subscript"/>
+        </w:rPr>
+        <w:t>0</w:t>
+      </w:r>
+      <w:r>
+        <w:rPr>
+          <w:i w:val="0"/>
+        </w:rPr>
+        <w:t xml:space="preserve"> values modeled for multiple deformation coefficients and slice sizes. Wide distributions indicate that a wide range of original depths (d</w:t>
+      </w:r>
+      <w:r>
+        <w:rPr>
+          <w:i w:val="0"/>
+          <w:vertAlign w:val="subscript"/>
+        </w:rPr>
+        <w:t>0</w:t>
+      </w:r>
+      <w:r>
+        <w:rPr>
+          <w:i w:val="0"/>
+        </w:rPr>
+        <w:t>) contributed to that slice. Negative d</w:t>
+      </w:r>
+      <w:r>
+        <w:rPr>
+          <w:i w:val="0"/>
+          <w:vertAlign w:val="subscript"/>
+        </w:rPr>
+        <w:t>0</w:t>
+      </w:r>
+      <w:r>
+        <w:rPr>
+          <w:i w:val="0"/>
+        </w:rPr>
+        <w:t xml:space="preserve"> values in the distribution indicate the inclusion of strata from above the center depth of the slice.</w:t>
+      </w:r>
     </w:p>
     <w:p>
       <w:pPr>
         <w:pStyle w:val="ImageCaption"/>
         <w:rPr>
-          <w:ins w:id="170" w:author="Dewey Dunnington" w:date="2017-01-17T16:34:00Z"/>
-          <w:i w:val="0"/>
-        </w:rPr>
-      </w:pPr>
-      <w:ins w:id="171" w:author="Dewey Dunnington" w:date="2017-01-17T16:34:00Z">
-        <w:r>
-          <w:rPr>
-            <w:b/>
-            <w:i w:val="0"/>
-          </w:rPr>
-          <w:t>Fig. 9</w:t>
-        </w:r>
-        <w:r>
-          <w:rPr>
-            <w:i w:val="0"/>
-          </w:rPr>
-          <w:t xml:space="preserve"> Extrusion and deformation modeled for artificial 0.5 mm resolution concentration data. Original data is top left. Degree of deformation increases to the right; slice thickness increases toward the bottom.</w:t>
-        </w:r>
-      </w:ins>
-    </w:p>
-    <w:p>
-      <w:pPr>
-        <w:rPr>
-          <w:ins w:id="172" w:author="Dewey Dunnington" w:date="2017-01-17T16:38:00Z"/>
-        </w:rPr>
-      </w:pPr>
-    </w:p>
+          <w:i w:val="0"/>
+        </w:rPr>
+      </w:pPr>
+      <w:r>
+        <w:rPr>
+          <w:b/>
+          <w:i w:val="0"/>
+        </w:rPr>
+        <w:t>Fig. 9</w:t>
+      </w:r>
+      <w:r>
+        <w:rPr>
+          <w:i w:val="0"/>
+        </w:rPr>
+        <w:t xml:space="preserve"> Extrusion and deformation modeled for artificial 0.5 mm resolution concentration data. Original data is top left. Degree of deformation increases to the right; slice thickness increases toward the bottom.</w:t>
+      </w:r>
+    </w:p>
+    <w:p/>
     <w:p>
       <w:pPr>
         <w:pStyle w:val="Heading1"/>
-        <w:rPr>
-          <w:ins w:id="173" w:author="Dewey Dunnington" w:date="2017-01-17T16:38:00Z"/>
-        </w:rPr>
-      </w:pPr>
-      <w:ins w:id="174" w:author="Dewey Dunnington" w:date="2017-01-17T16:38:00Z">
-        <w:r>
-          <w:t>Table Legends</w:t>
-        </w:r>
-      </w:ins>
-    </w:p>
-    <w:p>
-      <w:pPr>
-        <w:rPr>
-          <w:ins w:id="175" w:author="Dewey Dunnington" w:date="2017-01-17T16:38:00Z"/>
-        </w:rPr>
-      </w:pPr>
-      <w:bookmarkStart w:id="176" w:name="_GoBack"/>
-      <w:bookmarkEnd w:id="176"/>
-    </w:p>
+      </w:pPr>
+      <w:r>
+        <w:t>Table Legends</w:t>
+      </w:r>
+    </w:p>
+    <w:p/>
     <w:p>
       <w:pPr>
         <w:pStyle w:val="TableCaption"/>
         <w:rPr>
-          <w:ins w:id="177" w:author="Dewey Dunnington" w:date="2017-01-17T16:39:00Z"/>
-          <w:i w:val="0"/>
-        </w:rPr>
-      </w:pPr>
-      <w:ins w:id="178" w:author="Dewey Dunnington" w:date="2017-01-17T16:39:00Z">
-        <w:r>
-          <w:rPr>
-            <w:b/>
-            <w:i w:val="0"/>
-          </w:rPr>
-          <w:t>Table 1</w:t>
-        </w:r>
-        <w:r>
-          <w:rPr>
-            <w:i w:val="0"/>
-          </w:rPr>
-          <w:t xml:space="preserve"> Sources of core photos that contained digitized layers used in this study.</w:t>
-        </w:r>
-        <w:r>
-          <w:rPr>
-            <w:i w:val="0"/>
-          </w:rPr>
-          <w:t xml:space="preserve"> </w:t>
-        </w:r>
-      </w:ins>
-    </w:p>
-    <w:p>
-      <w:pPr>
-        <w:rPr>
-          <w:ins w:id="179" w:author="Dewey Dunnington" w:date="2017-01-17T16:35:00Z"/>
+          <w:i w:val="0"/>
+        </w:rPr>
+      </w:pPr>
+      <w:r>
+        <w:rPr>
+          <w:b/>
+          <w:i w:val="0"/>
+        </w:rPr>
+        <w:t>Table 1</w:t>
+      </w:r>
+      <w:r>
+        <w:rPr>
+          <w:i w:val="0"/>
+        </w:rPr>
+        <w:t xml:space="preserve"> Sources of core photos that contained digitized layers used in this study.</w:t>
+      </w:r>
+      <w:r>
+        <w:rPr>
+          <w:i w:val="0"/>
+        </w:rPr>
+        <w:t xml:space="preserve"> </w:t>
+      </w:r>
+    </w:p>
+    <w:p>
+      <w:pPr>
+        <w:rPr>
           <w:rFonts w:eastAsiaTheme="majorEastAsia" w:cstheme="majorBidi"/>
           <w:b/>
           <w:bCs/>
           <w:szCs w:val="32"/>
         </w:rPr>
       </w:pPr>
-      <w:bookmarkStart w:id="180" w:name="references"/>
-      <w:bookmarkEnd w:id="180"/>
-      <w:ins w:id="181" w:author="Dewey Dunnington" w:date="2017-01-17T16:35:00Z">
-        <w:r>
-          <w:br w:type="page"/>
-        </w:r>
-      </w:ins>
+      <w:bookmarkStart w:id="15" w:name="references"/>
+      <w:bookmarkEnd w:id="15"/>
+      <w:r>
+        <w:br w:type="page"/>
+      </w:r>
     </w:p>
     <w:p>
       <w:pPr>
@@ -4519,67 +3975,42 @@
       <w:r>
         <w:t xml:space="preserve">ranean. </w:t>
       </w:r>
-      <w:del w:id="182" w:author="Dewey Dunnington" w:date="2017-01-17T16:23:00Z">
-        <w:r>
-          <w:delText xml:space="preserve">In: </w:delText>
-        </w:r>
-      </w:del>
-      <w:proofErr w:type="spellStart"/>
-      <w:ins w:id="183" w:author="Dewey Dunnington" w:date="2017-01-17T16:23:00Z">
-        <w:r>
-          <w:t>Proc</w:t>
-        </w:r>
-        <w:proofErr w:type="spellEnd"/>
-        <w:r>
-          <w:t xml:space="preserve"> Ocean Drill </w:t>
-        </w:r>
-        <w:proofErr w:type="spellStart"/>
-        <w:r>
-          <w:t>Prog</w:t>
-        </w:r>
-        <w:proofErr w:type="spellEnd"/>
-        <w:r>
-          <w:t xml:space="preserve"> </w:t>
-        </w:r>
-        <w:proofErr w:type="spellStart"/>
-        <w:r>
-          <w:t>Sci</w:t>
-        </w:r>
-        <w:proofErr w:type="spellEnd"/>
-        <w:r>
-          <w:t xml:space="preserve"> Results</w:t>
-        </w:r>
-        <w:r>
-          <w:t xml:space="preserve"> </w:t>
-        </w:r>
-      </w:ins>
-      <w:ins w:id="184" w:author="Dewey Dunnington" w:date="2017-01-17T16:24:00Z">
-        <w:r>
-          <w:t xml:space="preserve">161: </w:t>
-        </w:r>
-      </w:ins>
-      <w:del w:id="185" w:author="Dewey Dunnington" w:date="2017-01-17T16:23:00Z">
-        <w:r>
-          <w:delText>Proceedings of the Ocean Drilling Program: Scientific R</w:delText>
-        </w:r>
-        <w:r>
-          <w:delText xml:space="preserve">esults. The </w:delText>
-        </w:r>
-        <w:r>
-          <w:delText>Ocean Drilling Program</w:delText>
-        </w:r>
-        <w:r>
-          <w:delText xml:space="preserve">, p </w:delText>
-        </w:r>
-      </w:del>
+      <w:proofErr w:type="spellStart"/>
+      <w:r>
+        <w:t>Proc</w:t>
+      </w:r>
+      <w:proofErr w:type="spellEnd"/>
+      <w:r>
+        <w:t xml:space="preserve"> Ocean Drill </w:t>
+      </w:r>
+      <w:proofErr w:type="spellStart"/>
+      <w:r>
+        <w:t>Prog</w:t>
+      </w:r>
+      <w:proofErr w:type="spellEnd"/>
+      <w:r>
+        <w:t xml:space="preserve"> </w:t>
+      </w:r>
+      <w:proofErr w:type="spellStart"/>
+      <w:r>
+        <w:t>Sci</w:t>
+      </w:r>
+      <w:proofErr w:type="spellEnd"/>
+      <w:r>
+        <w:t xml:space="preserve"> Results</w:t>
+      </w:r>
+      <w:r>
+        <w:t xml:space="preserve"> </w:t>
+      </w:r>
+      <w:r>
+        <w:t xml:space="preserve">161: </w:t>
+      </w:r>
       <w:r>
         <w:t>129</w:t>
       </w:r>
-      <w:ins w:id="186" w:author="Dewey Dunnington" w:date="2017-01-17T16:24:00Z">
-        <w:r>
-          <w:t>–136</w:t>
-        </w:r>
-      </w:ins>
+      <w:r>
+        <w:t>–136</w:t>
+      </w:r>
     </w:p>
     <w:p>
       <w:pPr>
@@ -4620,48 +4051,41 @@
       <w:r>
         <w:t xml:space="preserve">cuador. </w:t>
       </w:r>
-      <w:ins w:id="187" w:author="Dewey Dunnington" w:date="2017-01-17T16:12:00Z">
-        <w:r>
-          <w:rPr>
-            <w:rStyle w:val="st"/>
-            <w:rFonts w:eastAsia="Times New Roman" w:cs="Times New Roman"/>
-          </w:rPr>
-          <w:t xml:space="preserve">Veg </w:t>
-        </w:r>
-        <w:proofErr w:type="spellStart"/>
-        <w:r>
-          <w:rPr>
-            <w:rStyle w:val="st"/>
-            <w:rFonts w:eastAsia="Times New Roman" w:cs="Times New Roman"/>
-          </w:rPr>
-          <w:t>Hist</w:t>
-        </w:r>
-        <w:proofErr w:type="spellEnd"/>
-        <w:r>
-          <w:rPr>
-            <w:rStyle w:val="st"/>
-            <w:rFonts w:eastAsia="Times New Roman" w:cs="Times New Roman"/>
-          </w:rPr>
-          <w:t xml:space="preserve"> </w:t>
-        </w:r>
-        <w:proofErr w:type="spellStart"/>
-        <w:r>
-          <w:rPr>
-            <w:rStyle w:val="st"/>
-            <w:rFonts w:eastAsia="Times New Roman" w:cs="Times New Roman"/>
-          </w:rPr>
-          <w:t>Archaeobot</w:t>
-        </w:r>
-        <w:proofErr w:type="spellEnd"/>
-        <w:r>
-          <w:t xml:space="preserve"> </w:t>
-        </w:r>
-      </w:ins>
-      <w:del w:id="188" w:author="Dewey Dunnington" w:date="2017-01-17T16:12:00Z">
-        <w:r>
-          <w:delText xml:space="preserve">Vegetation History and Archaeobotany </w:delText>
-        </w:r>
-      </w:del>
+      <w:r>
+        <w:rPr>
+          <w:rStyle w:val="st"/>
+          <w:rFonts w:eastAsia="Times New Roman" w:cs="Times New Roman"/>
+        </w:rPr>
+        <w:t xml:space="preserve">Veg </w:t>
+      </w:r>
+      <w:proofErr w:type="spellStart"/>
+      <w:r>
+        <w:rPr>
+          <w:rStyle w:val="st"/>
+          <w:rFonts w:eastAsia="Times New Roman" w:cs="Times New Roman"/>
+        </w:rPr>
+        <w:t>Hist</w:t>
+      </w:r>
+      <w:proofErr w:type="spellEnd"/>
+      <w:r>
+        <w:rPr>
+          <w:rStyle w:val="st"/>
+          <w:rFonts w:eastAsia="Times New Roman" w:cs="Times New Roman"/>
+        </w:rPr>
+        <w:t xml:space="preserve"> </w:t>
+      </w:r>
+      <w:proofErr w:type="spellStart"/>
+      <w:r>
+        <w:rPr>
+          <w:rStyle w:val="st"/>
+          <w:rFonts w:eastAsia="Times New Roman" w:cs="Times New Roman"/>
+        </w:rPr>
+        <w:t>Archaeobot</w:t>
+      </w:r>
+      <w:proofErr w:type="spellEnd"/>
+      <w:r>
+        <w:t xml:space="preserve"> </w:t>
+      </w:r>
       <w:r>
         <w:t xml:space="preserve">19:191–206. </w:t>
       </w:r>
@@ -4707,21 +4131,14 @@
       <w:r>
         <w:t xml:space="preserve"> microtome for sectioning lake sediment cores at a very high resolution. </w:t>
       </w:r>
-      <w:del w:id="189" w:author="Dewey Dunnington" w:date="2017-01-17T16:14:00Z">
-        <w:r>
-          <w:delText>Journal of Paleolimnology</w:delText>
-        </w:r>
-      </w:del>
       <w:proofErr w:type="gramStart"/>
-      <w:ins w:id="190" w:author="Dewey Dunnington" w:date="2017-01-17T16:14:00Z">
-        <w:r>
-          <w:t xml:space="preserve">J </w:t>
-        </w:r>
-        <w:proofErr w:type="spellStart"/>
-        <w:r>
-          <w:t>Paleolimnol</w:t>
-        </w:r>
-      </w:ins>
+      <w:r>
+        <w:t xml:space="preserve">J </w:t>
+      </w:r>
+      <w:proofErr w:type="spellStart"/>
+      <w:r>
+        <w:t>Paleolimnol</w:t>
+      </w:r>
       <w:proofErr w:type="spellEnd"/>
       <w:r>
         <w:t xml:space="preserve"> 32:301–304.</w:t>
@@ -4775,21 +4192,14 @@
       <w:r>
         <w:t xml:space="preserve"> (1989) A new trigger mechanism for sediment samplers. </w:t>
       </w:r>
-      <w:del w:id="191" w:author="Dewey Dunnington" w:date="2017-01-17T16:14:00Z">
-        <w:r>
-          <w:delText>Journal of Paleolimnology</w:delText>
-        </w:r>
-      </w:del>
       <w:proofErr w:type="gramStart"/>
-      <w:ins w:id="192" w:author="Dewey Dunnington" w:date="2017-01-17T16:14:00Z">
-        <w:r>
-          <w:t xml:space="preserve">J </w:t>
-        </w:r>
-        <w:proofErr w:type="spellStart"/>
-        <w:r>
-          <w:t>Paleolimnol</w:t>
-        </w:r>
-      </w:ins>
+      <w:r>
+        <w:t xml:space="preserve">J </w:t>
+      </w:r>
+      <w:proofErr w:type="spellStart"/>
+      <w:r>
+        <w:t>Paleolimnol</w:t>
+      </w:r>
       <w:proofErr w:type="spellEnd"/>
       <w:r>
         <w:t xml:space="preserve"> 2:241–243.</w:t>
@@ -4929,30 +4339,23 @@
       <w:r>
         <w:t xml:space="preserve"> massif). </w:t>
       </w:r>
-      <w:del w:id="193" w:author="Dewey Dunnington" w:date="2017-01-17T16:15:00Z">
-        <w:r>
-          <w:delText>Quaternary Science Reviews</w:delText>
-        </w:r>
-      </w:del>
       <w:proofErr w:type="spellStart"/>
       <w:proofErr w:type="gramStart"/>
-      <w:ins w:id="194" w:author="Dewey Dunnington" w:date="2017-01-17T16:15:00Z">
-        <w:r>
-          <w:t>Quat</w:t>
-        </w:r>
-        <w:proofErr w:type="spellEnd"/>
-        <w:r>
-          <w:t xml:space="preserve"> </w:t>
-        </w:r>
-        <w:proofErr w:type="spellStart"/>
-        <w:r>
-          <w:t>Sci</w:t>
-        </w:r>
-        <w:proofErr w:type="spellEnd"/>
-        <w:r>
-          <w:t xml:space="preserve"> Rev</w:t>
-        </w:r>
-      </w:ins>
+      <w:r>
+        <w:t>Quat</w:t>
+      </w:r>
+      <w:proofErr w:type="spellEnd"/>
+      <w:r>
+        <w:t xml:space="preserve"> </w:t>
+      </w:r>
+      <w:proofErr w:type="spellStart"/>
+      <w:r>
+        <w:t>Sci</w:t>
+      </w:r>
+      <w:proofErr w:type="spellEnd"/>
+      <w:r>
+        <w:t xml:space="preserve"> Rev</w:t>
+      </w:r>
       <w:r>
         <w:t xml:space="preserve"> 26:2644–2660.</w:t>
       </w:r>
@@ -4994,25 +4397,18 @@
       </w:r>
       <w:proofErr w:type="spellStart"/>
       <w:proofErr w:type="gramStart"/>
-      <w:ins w:id="195" w:author="Dewey Dunnington" w:date="2017-01-17T16:25:00Z">
-        <w:r>
-          <w:t>Proc</w:t>
-        </w:r>
-        <w:proofErr w:type="spellEnd"/>
-        <w:r>
-          <w:t xml:space="preserve"> Ocean Drill </w:t>
-        </w:r>
-        <w:proofErr w:type="spellStart"/>
-        <w:r>
-          <w:t>Prog</w:t>
-        </w:r>
-      </w:ins>
-      <w:proofErr w:type="spellEnd"/>
-      <w:del w:id="196" w:author="Dewey Dunnington" w:date="2017-01-17T16:25:00Z">
-        <w:r>
-          <w:delText>Proceedings of the Ocean Drilling Program</w:delText>
-        </w:r>
-      </w:del>
+      <w:r>
+        <w:t>Proc</w:t>
+      </w:r>
+      <w:proofErr w:type="spellEnd"/>
+      <w:r>
+        <w:t xml:space="preserve"> Ocean Drill </w:t>
+      </w:r>
+      <w:proofErr w:type="spellStart"/>
+      <w:r>
+        <w:t>Prog</w:t>
+      </w:r>
+      <w:proofErr w:type="spellEnd"/>
       <w:r>
         <w:t xml:space="preserve"> Initial Reports 172:77–156.</w:t>
       </w:r>
@@ -5090,29 +4486,22 @@
       <w:r>
         <w:t xml:space="preserve">rance) sedimentary sequence: New insights from chemical proxies. </w:t>
       </w:r>
-      <w:del w:id="197" w:author="Dewey Dunnington" w:date="2017-01-17T16:16:00Z">
-        <w:r>
-          <w:delText>Journal of Quaternary Science</w:delText>
-        </w:r>
-      </w:del>
       <w:proofErr w:type="gramStart"/>
-      <w:ins w:id="198" w:author="Dewey Dunnington" w:date="2017-01-17T16:16:00Z">
-        <w:r>
-          <w:t xml:space="preserve">J </w:t>
-        </w:r>
-        <w:proofErr w:type="spellStart"/>
-        <w:r>
-          <w:t>Quat</w:t>
-        </w:r>
-        <w:proofErr w:type="spellEnd"/>
-        <w:r>
-          <w:t xml:space="preserve"> </w:t>
-        </w:r>
-        <w:proofErr w:type="spellStart"/>
-        <w:r>
-          <w:t>Sci</w:t>
-        </w:r>
-      </w:ins>
+      <w:r>
+        <w:t xml:space="preserve">J </w:t>
+      </w:r>
+      <w:proofErr w:type="spellStart"/>
+      <w:r>
+        <w:t>Quat</w:t>
+      </w:r>
+      <w:proofErr w:type="spellEnd"/>
+      <w:r>
+        <w:t xml:space="preserve"> </w:t>
+      </w:r>
+      <w:proofErr w:type="spellStart"/>
+      <w:r>
+        <w:t>Sci</w:t>
+      </w:r>
       <w:proofErr w:type="spellEnd"/>
       <w:r>
         <w:t xml:space="preserve"> 26:109–117.</w:t>
@@ -5150,21 +4539,14 @@
       <w:r>
         <w:t xml:space="preserve"> KH (2002) The LOG corer – a new device for obtaining short cores in soft lacustrine sediments. </w:t>
       </w:r>
-      <w:del w:id="199" w:author="Dewey Dunnington" w:date="2017-01-17T16:14:00Z">
-        <w:r>
-          <w:delText>Journal of Paleolimnology</w:delText>
-        </w:r>
-      </w:del>
       <w:proofErr w:type="gramStart"/>
-      <w:ins w:id="200" w:author="Dewey Dunnington" w:date="2017-01-17T16:14:00Z">
-        <w:r>
-          <w:t xml:space="preserve">J </w:t>
-        </w:r>
-        <w:proofErr w:type="spellStart"/>
-        <w:r>
-          <w:t>Paleolimnol</w:t>
-        </w:r>
-      </w:ins>
+      <w:r>
+        <w:t xml:space="preserve">J </w:t>
+      </w:r>
+      <w:proofErr w:type="spellStart"/>
+      <w:r>
+        <w:t>Paleolimnol</w:t>
+      </w:r>
       <w:proofErr w:type="spellEnd"/>
       <w:r>
         <w:t xml:space="preserve"> 27:145–150.</w:t>
@@ -5199,24 +4581,17 @@
       <w:r>
         <w:t xml:space="preserve"> </w:t>
       </w:r>
-      <w:ins w:id="201" w:author="Dewey Dunnington" w:date="2017-01-17T16:18:00Z">
-        <w:r>
-          <w:t xml:space="preserve">J </w:t>
-        </w:r>
-        <w:proofErr w:type="spellStart"/>
-        <w:r>
-          <w:t>Sed</w:t>
-        </w:r>
-        <w:proofErr w:type="spellEnd"/>
-        <w:r>
-          <w:t xml:space="preserve"> Res 52: </w:t>
-        </w:r>
-      </w:ins>
-      <w:ins w:id="202" w:author="Dewey Dunnington" w:date="2017-01-17T16:19:00Z">
-        <w:r>
-          <w:t>641</w:t>
-        </w:r>
-      </w:ins>
+      <w:r>
+        <w:t xml:space="preserve">J </w:t>
+      </w:r>
+      <w:proofErr w:type="spellStart"/>
+      <w:r>
+        <w:t>Sed</w:t>
+      </w:r>
+      <w:proofErr w:type="spellEnd"/>
+      <w:r>
+        <w:t xml:space="preserve"> Res 52: 641</w:t>
+      </w:r>
     </w:p>
     <w:p>
       <w:pPr>
@@ -5258,30 +4633,23 @@
       <w:r>
         <w:t xml:space="preserve">anada. </w:t>
       </w:r>
-      <w:del w:id="203" w:author="Dewey Dunnington" w:date="2017-01-17T16:15:00Z">
-        <w:r>
-          <w:delText>Quaternary Science Reviews</w:delText>
-        </w:r>
-      </w:del>
       <w:proofErr w:type="spellStart"/>
       <w:proofErr w:type="gramStart"/>
-      <w:ins w:id="204" w:author="Dewey Dunnington" w:date="2017-01-17T16:15:00Z">
-        <w:r>
-          <w:t>Quat</w:t>
-        </w:r>
-        <w:proofErr w:type="spellEnd"/>
-        <w:r>
-          <w:t xml:space="preserve"> </w:t>
-        </w:r>
-        <w:proofErr w:type="spellStart"/>
-        <w:r>
-          <w:t>Sci</w:t>
-        </w:r>
-        <w:proofErr w:type="spellEnd"/>
-        <w:r>
-          <w:t xml:space="preserve"> Rev</w:t>
-        </w:r>
-      </w:ins>
+      <w:r>
+        <w:t>Quat</w:t>
+      </w:r>
+      <w:proofErr w:type="spellEnd"/>
+      <w:r>
+        <w:t xml:space="preserve"> </w:t>
+      </w:r>
+      <w:proofErr w:type="spellStart"/>
+      <w:r>
+        <w:t>Sci</w:t>
+      </w:r>
+      <w:proofErr w:type="spellEnd"/>
+      <w:r>
+        <w:t xml:space="preserve"> Rev</w:t>
+      </w:r>
       <w:r>
         <w:t xml:space="preserve"> 27:701–713.</w:t>
       </w:r>
@@ -5302,28 +4670,6 @@
       <w:r>
         <w:t>10.1016/j.quascirev.2008.01.007</w:t>
       </w:r>
-    </w:p>
-    <w:p>
-      <w:pPr>
-        <w:pStyle w:val="Bibliography"/>
-        <w:rPr>
-          <w:del w:id="205" w:author="Dewey Dunnington" w:date="2017-01-16T13:20:00Z"/>
-        </w:rPr>
-      </w:pPr>
-      <w:del w:id="206" w:author="Dewey Dunnington" w:date="2017-01-16T13:20:00Z">
-        <w:r>
-          <w:delText>Menounos B, Clague JJ, Gilbert R, Slaymaker O (2005) Environmental reconstructi</w:delText>
-        </w:r>
-        <w:r>
-          <w:delText>on from a varve network in the Southern Coast Mountains, British Columbia, C</w:delText>
-        </w:r>
-        <w:r>
-          <w:delText xml:space="preserve">anada. Holocene 15:1163–1171. doi: </w:delText>
-        </w:r>
-        <w:r>
-          <w:delText>10.1191/0959683605hl888rp</w:delText>
-        </w:r>
-      </w:del>
     </w:p>
     <w:p>
       <w:pPr>
@@ -5413,11 +4759,9 @@
       <w:r>
         <w:t>ontana. United States Geological Survey</w:t>
       </w:r>
-      <w:ins w:id="207" w:author="Dewey Dunnington" w:date="2017-01-17T16:20:00Z">
-        <w:r>
-          <w:t xml:space="preserve"> Open File Report 2009-1277</w:t>
-        </w:r>
-      </w:ins>
+      <w:r>
+        <w:t xml:space="preserve"> Open File Report 2009-1277</w:t>
+      </w:r>
       <w:r>
         <w:t>, Reston, Virginia</w:t>
       </w:r>
@@ -5505,11 +4849,9 @@
       <w:r>
         <w:t xml:space="preserve">: An implementation of the grammar of graphics. </w:t>
       </w:r>
-      <w:ins w:id="208" w:author="Dewey Dunnington" w:date="2017-01-17T16:21:00Z">
-        <w:r>
-          <w:t>R Package version 2.1.0</w:t>
-        </w:r>
-      </w:ins>
+      <w:r>
+        <w:t>R Package version 2.1.0</w:t>
+      </w:r>
     </w:p>
     <w:p>
       <w:pPr>
@@ -5526,11 +4868,9 @@
       <w:r>
         <w:t xml:space="preserve">: A grammar of data manipulation. </w:t>
       </w:r>
-      <w:ins w:id="209" w:author="Dewey Dunnington" w:date="2017-01-17T16:21:00Z">
-        <w:r>
-          <w:t>R Package version 0.4.3</w:t>
-        </w:r>
-      </w:ins>
+      <w:r>
+        <w:t>R Package version 0.4.3</w:t>
+      </w:r>
     </w:p>
     <w:p>
       <w:pPr>

</xml_diff>